<commit_message>
added use cases to report
</commit_message>
<xml_diff>
--- a/CourseWork/CO567 REPORT.docx
+++ b/CourseWork/CO567 REPORT.docx
@@ -162,7 +162,7 @@
               <w:noProof/>
             </w:rPr>
             <w:pict w14:anchorId="58B67446">
-              <v:rect id="Rectangle 132" o:spid="_x0000_s1026" style="position:absolute;margin-left:-17.6pt;margin-top:0;width:46.8pt;height:77.75pt;z-index:251659264;visibility:visible;mso-wrap-style:square;mso-width-percent:76;mso-height-percent:98;mso-top-percent:23;mso-wrap-distance-left:9pt;mso-wrap-distance-top:0;mso-wrap-distance-right:9pt;mso-wrap-distance-bottom:0;mso-position-horizontal:right;mso-position-horizontal-relative:margin;mso-position-vertical-relative:page;mso-width-percent:76;mso-height-percent:98;mso-top-percent:23;mso-width-relative:page;mso-height-relative:page;v-text-anchor:bottom" o:gfxdata="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" fillcolor="#4f81bd [3204]" stroked="f" strokeweight="2pt">
+              <v:rect id="Rectangle 132" o:spid="_x0000_s1026" style="position:absolute;margin-left:-26.4pt;margin-top:0;width:46.8pt;height:77.75pt;z-index:251659264;visibility:visible;mso-wrap-style:square;mso-width-percent:76;mso-height-percent:98;mso-top-percent:23;mso-wrap-distance-left:9pt;mso-wrap-distance-top:0;mso-wrap-distance-right:9pt;mso-wrap-distance-bottom:0;mso-position-horizontal:right;mso-position-horizontal-relative:margin;mso-position-vertical-relative:page;mso-width-percent:76;mso-height-percent:98;mso-top-percent:23;mso-width-relative:page;mso-height-relative:page;v-text-anchor:bottom" o:gfxdata="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" fillcolor="#4f81bd [3204]" stroked="f" strokeweight="2pt">
                 <o:lock v:ext="edit" aspectratio="t"/>
                 <v:textbox inset="3.6pt,,3.6pt">
                   <w:txbxContent>
@@ -1622,11 +1622,6 @@
       <w:bookmarkEnd w:id="0"/>
     </w:p>
     <w:p>
-      <w:pPr>
-        <w:rPr>
-          <w:rFonts w:cs="Arial"/>
-        </w:rPr>
-      </w:pPr>
       <w:bookmarkStart w:id="1" w:name="_Toc92731417"/>
       <w:r>
         <w:rPr>
@@ -1655,14 +1650,13 @@
       </w:r>
       <w:r>
         <w:rPr>
-          <w:rFonts w:cs="Arial"/>
           <w:noProof/>
         </w:rPr>
         <w:drawing>
-          <wp:inline distT="0" distB="0" distL="0" distR="0" wp14:anchorId="4B59DE2F" wp14:editId="2B3E2715">
-            <wp:extent cx="3535067" cy="2977286"/>
+          <wp:inline distT="0" distB="0" distL="0" distR="0" wp14:anchorId="1BBD03F1" wp14:editId="5B33E9DE">
+            <wp:extent cx="5731510" cy="4747938"/>
             <wp:effectExtent l="0" t="0" r="0" b="0"/>
-            <wp:docPr id="4" name="Picture 4" descr="Diagram&#10;&#10;Description automatically generated"/>
+            <wp:docPr id="3" name="Picture 3" descr="Diagram&#10;&#10;Description automatically generated"/>
             <wp:cNvGraphicFramePr>
               <a:graphicFrameLocks xmlns:a="http://schemas.openxmlformats.org/drawingml/2006/main" noChangeAspect="1"/>
             </wp:cNvGraphicFramePr>
@@ -1670,18 +1664,18 @@
               <a:graphicData uri="http://schemas.openxmlformats.org/drawingml/2006/picture">
                 <pic:pic xmlns:pic="http://schemas.openxmlformats.org/drawingml/2006/picture">
                   <pic:nvPicPr>
-                    <pic:cNvPr id="4" name="Picture 4" descr="Diagram&#10;&#10;Description automatically generated"/>
+                    <pic:cNvPr id="1" name="Picture 1" descr="Diagram&#10;&#10;Description automatically generated"/>
                     <pic:cNvPicPr/>
                   </pic:nvPicPr>
                   <pic:blipFill rotWithShape="1">
                     <a:blip r:embed="rId8"/>
-                    <a:srcRect l="7256" r="19762"/>
+                    <a:srcRect l="13728" r="18375"/>
                     <a:stretch/>
                   </pic:blipFill>
                   <pic:spPr bwMode="auto">
                     <a:xfrm>
                       <a:off x="0" y="0"/>
-                      <a:ext cx="3633707" cy="3060362"/>
+                      <a:ext cx="5731510" cy="4747938"/>
                     </a:xfrm>
                     <a:prstGeom prst="rect">
                       <a:avLst/>
@@ -1706,139 +1700,223 @@
           <w:rFonts w:cs="Arial"/>
         </w:rPr>
         <w:br/>
-        <w:t xml:space="preserve">Consumer -The Consumer must be able to access the Online Ticket System buy a ticket for an event </w:t>
-      </w:r>
-      <w:r>
-        <w:rPr>
-          <w:rFonts w:cs="Arial"/>
-        </w:rPr>
+      </w:r>
+      <w:r>
+        <w:t>Customer -</w:t>
+      </w:r>
+      <w:r>
+        <w:t xml:space="preserve"> The Customer will be able to access the Online Ticket System to buy a ticket for an event or show</w:t>
+      </w:r>
+      <w:r>
         <w:br/>
       </w:r>
       <w:r>
-        <w:rPr>
-          <w:rFonts w:cs="Arial"/>
-        </w:rPr>
         <w:br/>
-        <w:t>Access System - The consumer must be able to access the ticket system via the world wide web from any device that can access the Internet, in this ticket system they will be allowed to buy tickets for any events present or future given a limited date range</w:t>
-      </w:r>
-    </w:p>
-    <w:p>
-      <w:pPr>
-        <w:rPr>
-          <w:rFonts w:cs="Arial"/>
-        </w:rPr>
-      </w:pPr>
-      <w:r>
-        <w:rPr>
-          <w:rFonts w:cs="Arial"/>
-        </w:rPr>
-        <w:t xml:space="preserve">Provide Details - To get into the ticket system the Consumer must Provide their Details such as </w:t>
-      </w:r>
-      <w:proofErr w:type="gramStart"/>
-      <w:r>
-        <w:rPr>
-          <w:rFonts w:cs="Arial"/>
-        </w:rPr>
-        <w:t>an</w:t>
-      </w:r>
-      <w:proofErr w:type="gramEnd"/>
-      <w:r>
-        <w:rPr>
-          <w:rFonts w:cs="Arial"/>
-        </w:rPr>
-        <w:t xml:space="preserve"> unique username and password that will authenticate that it is the specific customer who wishes to access the system. The Consumer must provide a billing address when they first access the online ticket system, this address will be used to deliver the tickets to the correct address.</w:t>
-      </w:r>
-      <w:r>
-        <w:rPr>
-          <w:rFonts w:cs="Arial"/>
-        </w:rPr>
+        <w:t xml:space="preserve">Access System - </w:t>
+      </w:r>
+      <w:r>
+        <w:t>The consumer must be able to access the ticket system via the world wide web from any device that can access the Internet, in this ticket system they will be allowed to buy tickets for any shows present or future given a limited date range</w:t>
+      </w:r>
+    </w:p>
+    <w:p>
+      <w:r>
+        <w:t xml:space="preserve">Provide Username and Password - </w:t>
+      </w:r>
+      <w:r>
+        <w:t>To get into the ticket system the Consumer must Provide their Details such as a unique username and password that will authenticate that it is the specific customer who wishes to access the system.</w:t>
+      </w:r>
+      <w:r>
         <w:br/>
       </w:r>
       <w:r>
-        <w:rPr>
-          <w:rFonts w:cs="Arial"/>
-        </w:rPr>
         <w:br/>
-        <w:t>Select Show - In Order to purchase a ticket, the user must select an Event they wish to see. When the Consumer chooses an Event they will be given a list that is compiled of Events from random dates they can choose from or The Consumer can give a specific date range such as next week Tuesday and a new list will be complied giving the Events going from the present day to the data given in order.</w:t>
-      </w:r>
-      <w:r>
-        <w:rPr>
-          <w:rFonts w:cs="Arial"/>
-        </w:rPr>
+        <w:t xml:space="preserve">Add Payment Details - </w:t>
+      </w:r>
+      <w:r>
+        <w:t>The Customer must Add their Payment Details such as their credit or debit card details, as this will be the only form of payment for the purchases on the system</w:t>
+      </w:r>
+      <w:r>
         <w:br/>
       </w:r>
       <w:r>
-        <w:rPr>
-          <w:rFonts w:cs="Arial"/>
-        </w:rPr>
         <w:br/>
-        <w:t xml:space="preserve">Choose Seat - After choosing an event the consumer must choose a seat or seats but if they choose to buy multiple seats they must first identify the limit set by the venue manager for how many seats can be chosen by one consumer. The Consumer can choose their seat manually this means being able to see what seats are on hold, have been sold and which ones are available. When the seats have been chosen by the Consumer, they will be on hold so no other Consumer could choose that exact seat or seats. The Consumer can choose to allow the Online Ticket System to choose a seat for them, if they wish for this process to take </w:t>
-      </w:r>
-      <w:proofErr w:type="gramStart"/>
-      <w:r>
-        <w:rPr>
-          <w:rFonts w:cs="Arial"/>
-        </w:rPr>
-        <w:t>place</w:t>
-      </w:r>
-      <w:proofErr w:type="gramEnd"/>
-      <w:r>
-        <w:rPr>
-          <w:rFonts w:cs="Arial"/>
-        </w:rPr>
-        <w:t xml:space="preserve"> they must first input a price range such as what is the minimum they can spend and the maximum they can spend.</w:t>
-      </w:r>
-      <w:r>
-        <w:rPr>
-          <w:rFonts w:cs="Arial"/>
-        </w:rPr>
+      </w:r>
+      <w:r>
+        <w:t>Provide Billing Details</w:t>
+      </w:r>
+      <w:r>
+        <w:t xml:space="preserve"> - </w:t>
+      </w:r>
+      <w:r>
+        <w:t>The Customer must provide a billing address when they first access the online ticket system, this address will be used to deliver the tickets to the correct address.</w:t>
+      </w:r>
+      <w:r>
         <w:br/>
       </w:r>
-    </w:p>
-    <w:p>
-      <w:pPr>
-        <w:rPr>
-          <w:rFonts w:cs="Arial"/>
-        </w:rPr>
-      </w:pPr>
-      <w:r>
-        <w:rPr>
-          <w:rFonts w:cs="Arial"/>
-        </w:rPr>
+      <w:r>
+        <w:br/>
+      </w:r>
+    </w:p>
+    <w:p>
+      <w:r>
         <w:lastRenderedPageBreak/>
+        <w:t xml:space="preserve">See Events List - </w:t>
+      </w:r>
+      <w:r>
+        <w:t>When the Consumer chooses an Event they will be given a list that is compiled of Events from random dates they can choose from or The Consumer can give a specific date range such as next week Tuesday and a new list will be complied giving the events going from the present day to the data given in order.</w:t>
+      </w:r>
+      <w:r>
         <w:br/>
-        <w:t>Pay for Ticket- After the Seat or Seats have been chosen the Consumer must pay, the only form of payment is credit card.</w:t>
-      </w:r>
-      <w:r>
-        <w:rPr>
-          <w:rFonts w:cs="Arial"/>
-        </w:rPr>
+      </w:r>
+      <w:r>
         <w:br/>
       </w:r>
       <w:r>
-        <w:rPr>
-          <w:rFonts w:cs="Arial"/>
-        </w:rPr>
+        <w:t>See Shows List</w:t>
+      </w:r>
+      <w:r>
+        <w:t xml:space="preserve"> - </w:t>
+      </w:r>
+      <w:r>
+        <w:t>When the C</w:t>
+      </w:r>
+      <w:r>
+        <w:t xml:space="preserve">ustomer </w:t>
+      </w:r>
+      <w:r>
+        <w:t>chooses a show they will be given a list that is compiled of shows from random dates they can choose from or The C</w:t>
+      </w:r>
+      <w:r>
+        <w:t>ustomer</w:t>
+      </w:r>
+      <w:r>
+        <w:t xml:space="preserve"> can give a specific date range such as next week Tuesday and a new list will be complied giving the shows going from the present day to the data given in order.</w:t>
+      </w:r>
+      <w:r>
         <w:br/>
-        <w:t>Pay for Multiple Tickets - When the Consumer chooses to pay for a multiple tickets the process is providing the credit card details and the billing address in addition the consumer could have a choice of choosing a promotion set by the Ticket Agent as if you buy certain amount of tickets you can get a certain percentage discount.</w:t>
-      </w:r>
-    </w:p>
-    <w:p>
-      <w:pPr>
-        <w:rPr>
-          <w:rFonts w:cs="Arial"/>
-        </w:rPr>
-      </w:pPr>
-      <w:r>
-        <w:rPr>
-          <w:rFonts w:cs="Arial"/>
+      </w:r>
+      <w:r>
+        <w:br/>
+      </w:r>
+      <w:r>
+        <w:t>Select Event</w:t>
+      </w:r>
+      <w:r>
+        <w:t xml:space="preserve"> - </w:t>
+      </w:r>
+      <w:r>
+        <w:t>The Customer will be able to Select an Event they wish to see given from the lists</w:t>
+      </w:r>
+      <w:r>
+        <w:br/>
+      </w:r>
+      <w:r>
+        <w:br/>
+      </w:r>
+      <w:r>
+        <w:t>Select Show</w:t>
+      </w:r>
+      <w:r>
+        <w:t xml:space="preserve"> - </w:t>
+      </w:r>
+      <w:r>
+        <w:t>The Customer will be able to Select a Show they wish to see given from the lists</w:t>
+      </w:r>
+      <w:r>
+        <w:br/>
+      </w:r>
+      <w:r>
+        <w:br/>
+        <w:t>P</w:t>
+      </w:r>
+      <w:r>
+        <w:t xml:space="preserve">ay </w:t>
+      </w:r>
+      <w:r>
+        <w:t>For T</w:t>
+      </w:r>
+      <w:r>
+        <w:t>icket</w:t>
+      </w:r>
+      <w:r>
+        <w:t xml:space="preserve"> - </w:t>
+      </w:r>
+      <w:r>
+        <w:t>After the Show or Event has been chosen, the Customer must Pay for the Ticket</w:t>
+      </w:r>
+      <w:r>
+        <w:br/>
+      </w:r>
+      <w:r>
+        <w:br/>
+      </w:r>
+      <w:r>
+        <w:t>Pay for Multiple Tickets</w:t>
+      </w:r>
+      <w:r>
+        <w:t xml:space="preserve"> - </w:t>
+      </w:r>
+      <w:r>
+        <w:t>If the Customer chooses to buy multiple Tickets they must first identify the limit set by the venue manager for how many Tickets can be bought by one Customer.</w:t>
+      </w:r>
+      <w:r>
+        <w:br/>
+      </w:r>
+      <w:r>
+        <w:br/>
+        <w:t>C</w:t>
+      </w:r>
+      <w:r>
+        <w:t xml:space="preserve">hoose </w:t>
+      </w:r>
+      <w:r>
+        <w:t>S</w:t>
+      </w:r>
+      <w:r>
+        <w:t>eat</w:t>
+      </w:r>
+      <w:r>
+        <w:t xml:space="preserve">  - After Paying for the Tickets the customer must choose a seat that they will be able to see from a list that will show which seats are available. The Consumer can choose their seat manually this means being able to see what seats are on hold, have been sold and which ones are available. When the seats have been chosen by the Consumer they will be on hold so no other Consumer could choose that exact seat or seats. The Consumer can choose to allow the Online Ticket System to choose a seat for them, if they wish for this process to take place, they must first input a price range such as what is the minimum they can spend and the maximum they can spend.</w:t>
+      </w:r>
+    </w:p>
+    <w:p>
+      <w:r>
+        <w:br/>
+      </w:r>
+      <w:r>
+        <w:t>Choose Multiple Seats</w:t>
+      </w:r>
+      <w:r>
+        <w:t xml:space="preserve"> - </w:t>
+      </w:r>
+      <w:r>
+        <w:t xml:space="preserve">If the Customer chooses to buy multiple seats, they must first identify the limit set by the venue manager for how many seats can be chosen by one consumer. </w:t>
+      </w:r>
+      <w:r>
+        <w:br/>
+      </w:r>
+      <w:r>
+        <w:br/>
+      </w:r>
+      <w:r>
+        <w:t xml:space="preserve">Look at Promotion </w:t>
+      </w:r>
+      <w:r>
+        <w:t xml:space="preserve">- </w:t>
+      </w:r>
+      <w:r>
+        <w:t xml:space="preserve">On the Tickets and Seats there could be a Promotion, as if the Customer buys this many Tickets they could get a certain amount off, and sometimes the Seats will have price differences such as for Child, Student or Adult </w:t>
+      </w:r>
+      <w:r>
+        <w:rPr>
           <w:noProof/>
         </w:rPr>
+        <w:lastRenderedPageBreak/>
         <w:drawing>
-          <wp:inline distT="0" distB="0" distL="0" distR="0" wp14:anchorId="2F808BB5" wp14:editId="4F8923B9">
-            <wp:extent cx="3820148" cy="2670048"/>
+          <wp:inline distT="0" distB="0" distL="0" distR="0" wp14:anchorId="59DD76B6" wp14:editId="73F27A89">
+            <wp:extent cx="6356298" cy="2480807"/>
             <wp:effectExtent l="0" t="0" r="0" b="0"/>
-            <wp:docPr id="1" name="Picture 1" descr="Diagram&#10;&#10;Description automatically generated"/>
+            <wp:docPr id="6" name="Picture 6" descr="Diagram, schematic&#10;&#10;Description automatically generated"/>
             <wp:cNvGraphicFramePr>
               <a:graphicFrameLocks xmlns:a="http://schemas.openxmlformats.org/drawingml/2006/main" noChangeAspect="1"/>
             </wp:cNvGraphicFramePr>
@@ -1846,18 +1924,18 @@
               <a:graphicData uri="http://schemas.openxmlformats.org/drawingml/2006/picture">
                 <pic:pic xmlns:pic="http://schemas.openxmlformats.org/drawingml/2006/picture">
                   <pic:nvPicPr>
-                    <pic:cNvPr id="1" name="Picture 1" descr="Diagram&#10;&#10;Description automatically generated"/>
+                    <pic:cNvPr id="2" name="Picture 2" descr="Diagram, schematic&#10;&#10;Description automatically generated"/>
                     <pic:cNvPicPr/>
                   </pic:nvPicPr>
                   <pic:blipFill rotWithShape="1">
                     <a:blip r:embed="rId9"/>
-                    <a:srcRect l="9320" t="1004" r="26707" b="4214"/>
+                    <a:srcRect l="998" r="12068"/>
                     <a:stretch/>
                   </pic:blipFill>
                   <pic:spPr bwMode="auto">
                     <a:xfrm>
                       <a:off x="0" y="0"/>
-                      <a:ext cx="3850501" cy="2691263"/>
+                      <a:ext cx="6374140" cy="2487770"/>
                     </a:xfrm>
                     <a:prstGeom prst="rect">
                       <a:avLst/>
@@ -1882,150 +1960,187 @@
           <w:rFonts w:cs="Arial"/>
         </w:rPr>
         <w:br/>
-        <w:t>Venue Manager- The Venue Manager manages everything about the location of the event such as the tickets, prices, seats, and layout of the event</w:t>
-      </w:r>
-      <w:r>
-        <w:rPr>
-          <w:rFonts w:cs="Arial"/>
-        </w:rPr>
+      </w:r>
+      <w:r>
+        <w:t xml:space="preserve">Venue Manager - </w:t>
+      </w:r>
+      <w:r>
+        <w:t>The Venue Manager manages everything about the location of the event or show such as the tickets, prices, seats and layout of the event</w:t>
+      </w:r>
+      <w:r>
         <w:br/>
       </w:r>
       <w:r>
-        <w:rPr>
-          <w:rFonts w:cs="Arial"/>
-        </w:rPr>
         <w:br/>
-        <w:t>Add Event - The Venue Manager will be allowed to add an event to the Venue such as what the event, the time of the event, who is performing and how many people are allowed in the venue</w:t>
-      </w:r>
-    </w:p>
-    <w:p>
-      <w:pPr>
-        <w:rPr>
-          <w:rFonts w:cs="Arial"/>
-        </w:rPr>
-      </w:pPr>
-      <w:r>
-        <w:rPr>
-          <w:rFonts w:cs="Arial"/>
-        </w:rPr>
-        <w:t>Cancel Event - The Venue Manager will be allowed to cancel an event this could be caused by payment issues, not enough audience, weather or disagreements</w:t>
-      </w:r>
-      <w:r>
-        <w:rPr>
-          <w:rFonts w:cs="Arial"/>
-        </w:rPr>
+        <w:t xml:space="preserve">Access System - </w:t>
+      </w:r>
+      <w:r>
+        <w:t>The Venue Manager will be able to Access the System to make sure everything is ready for the Events and Shows.</w:t>
+      </w:r>
+      <w:r>
         <w:br/>
       </w:r>
       <w:r>
-        <w:rPr>
-          <w:rFonts w:cs="Arial"/>
-        </w:rPr>
         <w:br/>
-        <w:t>Set Event - A Venue Manager can Set an Event this means to be able to Set a date and time for a performer to be seen by the Consumer.</w:t>
-      </w:r>
-      <w:r>
-        <w:rPr>
-          <w:rFonts w:cs="Arial"/>
-        </w:rPr>
+        <w:t xml:space="preserve">Add Event - </w:t>
+      </w:r>
+      <w:r>
+        <w:t>The Venue Manager will be allowed to add an event to the Venue such as what the event, the time of the event, who is performing and how many people are allowed in the venue</w:t>
+      </w:r>
+      <w:r>
         <w:br/>
       </w:r>
       <w:r>
-        <w:rPr>
-          <w:rFonts w:cs="Arial"/>
-        </w:rPr>
         <w:br/>
-        <w:t>Reschedule Event - A Venue Manager can Reschedule a this could be caused by events clashing such as the next booking will be overlapped by the previous performer so they will be rescheduled to the next available time or maybe the weather is not so good so the performer will want to perform in better conditions</w:t>
-      </w:r>
-      <w:r>
-        <w:rPr>
-          <w:rFonts w:cs="Arial"/>
-        </w:rPr>
+        <w:t xml:space="preserve">Add Show - </w:t>
+      </w:r>
+      <w:r>
+        <w:t>The Venue Manager will be allowed to add an Show to the Venue such as what is the show, the time of the show, who is performing and how many people are allowed in the venue</w:t>
+      </w:r>
+      <w:r>
         <w:br/>
       </w:r>
       <w:r>
-        <w:rPr>
-          <w:rFonts w:cs="Arial"/>
-        </w:rPr>
         <w:br/>
-        <w:t>Designate Number of Seats - A Venue manager must designate the number of seats in an event this must be done so the tickets will have a sale limit as if the tickets sold have gone over the capacity for the number of people allowed in the event this will cause issues and the venue manager will have to sort out refunds</w:t>
-      </w:r>
-      <w:r>
-        <w:rPr>
-          <w:rFonts w:cs="Arial"/>
-        </w:rPr>
+        <w:t xml:space="preserve">Set Show - </w:t>
+      </w:r>
+      <w:r>
+        <w:t>A Venue Manager can Set a Show this means to be able to Set a date and time for a performer to be seen by the Customer.</w:t>
+      </w:r>
+      <w:r>
         <w:br/>
       </w:r>
       <w:r>
-        <w:rPr>
-          <w:rFonts w:cs="Arial"/>
-        </w:rPr>
         <w:br/>
-        <w:t xml:space="preserve">Increase Seat Limit - The Venue manager could choose to increase the seat limit for the event this could be due to the reason that the performer is world - wide known and the </w:t>
-      </w:r>
-      <w:r>
-        <w:rPr>
-          <w:rFonts w:cs="Arial"/>
-        </w:rPr>
+        <w:t xml:space="preserve">Set Event - </w:t>
+      </w:r>
+      <w:r>
+        <w:t>A Venue Manager can Set an Event this means to be able to Set a date and time for a performer to be seen by the Customer.</w:t>
+      </w:r>
+      <w:r>
+        <w:br/>
+      </w:r>
+      <w:r>
+        <w:br/>
+        <w:t xml:space="preserve">Reschedule Show - </w:t>
+      </w:r>
+      <w:r>
+        <w:t>A Venue Manager can Reschedule a Show this could be caused by shows clashing such as the next booking will be overlapped by the previous performer so they will be rescheduled to the next available time or maybe the weather is not so good so the performer will want to perform in better conditions</w:t>
+      </w:r>
+      <w:r>
+        <w:br/>
+      </w:r>
+      <w:r>
+        <w:br/>
+        <w:t xml:space="preserve">Reschedule Event - </w:t>
+      </w:r>
+      <w:r>
+        <w:t>A Venue Manager can Reschedule an Event this could be caused by events clashing such as the next booking will be overlapped by the previous performer so they will be rescheduled to the next available time or maybe the weather is not so good so the performer will want to perform in better conditions</w:t>
+      </w:r>
+      <w:r>
+        <w:br/>
+      </w:r>
+      <w:r>
+        <w:br/>
+        <w:t xml:space="preserve">Cancel Show - </w:t>
+      </w:r>
+      <w:r>
+        <w:t>The Venue Manager will be allowed to Cancel a Show this could be caused by payment issues, not enough audience, weather or disagreements</w:t>
+      </w:r>
+      <w:r>
+        <w:br/>
+      </w:r>
+      <w:r>
+        <w:br/>
+      </w:r>
+      <w:r>
         <w:lastRenderedPageBreak/>
-        <w:t>Venue Manager knows that many people would come to see this person. In addition, the seat limit for one customer could be increased to allow promotions as one consumer may buy tickets for family and friends.</w:t>
-      </w:r>
-      <w:r>
-        <w:rPr>
-          <w:rFonts w:cs="Arial"/>
-        </w:rPr>
+        <w:t xml:space="preserve">Cancel Event - </w:t>
+      </w:r>
+      <w:r>
+        <w:t>The Venue Manager will be allowed to Cancel an Event this could be caused by payment issues, not enough audience, weather or disagreements</w:t>
+      </w:r>
+      <w:r>
         <w:br/>
       </w:r>
       <w:r>
-        <w:rPr>
-          <w:rFonts w:cs="Arial"/>
-        </w:rPr>
         <w:br/>
-        <w:t>Decrease Seat Limit - The venue manager could choose to decrease the number of seats this would be done to allow 2 meters distance between the audience in case of a pandemic. In addition, the seat limit for one consumer could be decreased as sometimes consumers could buy many tickets to sell outside and gain profit.</w:t>
-      </w:r>
-    </w:p>
-    <w:p>
-      <w:pPr>
-        <w:rPr>
-          <w:rFonts w:cs="Arial"/>
-        </w:rPr>
-      </w:pPr>
-      <w:r>
-        <w:rPr>
-          <w:rFonts w:cs="Arial"/>
-        </w:rPr>
-        <w:t xml:space="preserve">Set Price Range </w:t>
-      </w:r>
-      <w:proofErr w:type="gramStart"/>
-      <w:r>
-        <w:rPr>
-          <w:rFonts w:cs="Arial"/>
-        </w:rPr>
-        <w:t>For</w:t>
-      </w:r>
-      <w:proofErr w:type="gramEnd"/>
-      <w:r>
-        <w:rPr>
-          <w:rFonts w:cs="Arial"/>
-        </w:rPr>
-        <w:t xml:space="preserve"> Ticket - There must be a price range for the seats this includes different prices for an adult, student, child, and senior citizen. Sometimes the seats could have promotions on such as if you buy 10 seats at once you will receive 10% off your total</w:t>
-      </w:r>
-    </w:p>
-    <w:p>
-      <w:pPr>
-        <w:rPr>
-          <w:rFonts w:cs="Arial"/>
-        </w:rPr>
-      </w:pPr>
-      <w:r>
-        <w:rPr>
-          <w:rFonts w:cs="Arial"/>
+        <w:t xml:space="preserve">Designate Number Of Seats - </w:t>
+      </w:r>
+      <w:r>
+        <w:t>A Venue manager must designate the number of seats in an event this must be done so the tickets will have a sale limit as if the tickets sold have gone over the capacity for the number of people allowed in the event this will cause issues and the venue manager will have to sort out refunds</w:t>
+      </w:r>
+      <w:r>
+        <w:br/>
+      </w:r>
+      <w:r>
+        <w:br/>
+        <w:t xml:space="preserve">Increase Seat Limit - </w:t>
+      </w:r>
+      <w:r>
+        <w:t>The Venue manager could choose to increase the seat limit for the event this could be due to the reason that the performer is worldwide known and the Venue Manager knows that many people would come to see this person. In addition, the seat limit for one customer could be increased to allow promotions as one consumer may buy tickets for family and friends.</w:t>
+      </w:r>
+      <w:r>
+        <w:br/>
+      </w:r>
+      <w:r>
+        <w:br/>
+        <w:t xml:space="preserve">Decrease Seat Limit - </w:t>
+      </w:r>
+      <w:r>
+        <w:t>The venue manager could choose to decrease the number of seats this would be done to allow 2 meters distance between the audience in case of a pandemic. In addition, the seat limit for one consumer could be decreased as sometimes consumers could buy many tickets to sell outside and gain profit.</w:t>
+      </w:r>
+      <w:r>
+        <w:br/>
+      </w:r>
+      <w:r>
+        <w:br/>
+        <w:t xml:space="preserve">Set Price Range For Ticket And Seats - </w:t>
+      </w:r>
+      <w:r>
+        <w:t>There has to be a Price Range for the Seats and Tickets this includes, different prices for an adult, student, child and senior citizen.</w:t>
+      </w:r>
+      <w:r>
+        <w:br/>
+      </w:r>
+      <w:r>
+        <w:br/>
+        <w:t xml:space="preserve">Set Promotions And Discounts - </w:t>
+      </w:r>
+      <w:r>
+        <w:t>Seats and Tickets can have promotions on such as if you buy 10 Tickets at once you will receive 10% off your total. For the Seats there will usually be different prices for a Child, Student or Adult</w:t>
+      </w:r>
+      <w:r>
+        <w:br/>
+      </w:r>
+      <w:r>
+        <w:br/>
+        <w:t xml:space="preserve">Assign Ticket Agent - </w:t>
+      </w:r>
+      <w:r>
+        <w:t>The Venue Manager must Assign a Ticket Agent when adding an Event or Show, this individual will help with promotions, discounts, seat and ticket pricing and much more</w:t>
+      </w:r>
+      <w:r>
+        <w:t>.</w:t>
+      </w:r>
+    </w:p>
+    <w:p/>
+    <w:p>
+      <w:pPr>
+        <w:rPr>
+          <w:rFonts w:cs="Arial"/>
+        </w:rPr>
+      </w:pPr>
+      <w:r>
+        <w:rPr>
           <w:noProof/>
         </w:rPr>
+        <w:lastRenderedPageBreak/>
         <w:drawing>
-          <wp:inline distT="0" distB="0" distL="0" distR="0" wp14:anchorId="34C0E56B" wp14:editId="6BE377BA">
-            <wp:extent cx="3650285" cy="3007664"/>
+          <wp:inline distT="0" distB="0" distL="0" distR="0" wp14:anchorId="0EBEA9B4" wp14:editId="43810C19">
+            <wp:extent cx="3698875" cy="3168503"/>
             <wp:effectExtent l="0" t="0" r="0" b="0"/>
-            <wp:docPr id="2" name="Picture 2" descr="Diagram&#10;&#10;Description automatically generated"/>
+            <wp:docPr id="7" name="Picture 7" descr="Diagram&#10;&#10;Description automatically generated"/>
             <wp:cNvGraphicFramePr>
               <a:graphicFrameLocks xmlns:a="http://schemas.openxmlformats.org/drawingml/2006/main" noChangeAspect="1"/>
             </wp:cNvGraphicFramePr>
@@ -2033,23 +2148,30 @@
               <a:graphicData uri="http://schemas.openxmlformats.org/drawingml/2006/picture">
                 <pic:pic xmlns:pic="http://schemas.openxmlformats.org/drawingml/2006/picture">
                   <pic:nvPicPr>
-                    <pic:cNvPr id="2" name="Picture 2" descr="Diagram&#10;&#10;Description automatically generated"/>
+                    <pic:cNvPr id="3" name="Picture 3" descr="Diagram&#10;&#10;Description automatically generated"/>
                     <pic:cNvPicPr/>
                   </pic:nvPicPr>
-                  <pic:blipFill>
+                  <pic:blipFill rotWithShape="1">
                     <a:blip r:embed="rId10"/>
-                    <a:stretch>
-                      <a:fillRect/>
-                    </a:stretch>
+                    <a:srcRect l="10204" t="7847" r="25240" b="11490"/>
+                    <a:stretch/>
                   </pic:blipFill>
-                  <pic:spPr>
+                  <pic:spPr bwMode="auto">
                     <a:xfrm>
                       <a:off x="0" y="0"/>
-                      <a:ext cx="3670000" cy="3023909"/>
+                      <a:ext cx="3700051" cy="3169510"/>
                     </a:xfrm>
                     <a:prstGeom prst="rect">
                       <a:avLst/>
                     </a:prstGeom>
+                    <a:ln>
+                      <a:noFill/>
+                    </a:ln>
+                    <a:extLst>
+                      <a:ext uri="{53640926-AAD7-44D8-BBD7-CCE9431645EC}">
+                        <a14:shadowObscured xmlns:a14="http://schemas.microsoft.com/office/drawing/2010/main"/>
+                      </a:ext>
+                    </a:extLst>
                   </pic:spPr>
                 </pic:pic>
               </a:graphicData>
@@ -2058,11 +2180,7 @@
         </w:drawing>
       </w:r>
       <w:r>
-        <w:rPr>
-          <w:rFonts w:cs="Arial"/>
-        </w:rPr>
         <w:br/>
-        <w:t>Ticket Agent - The Ticket Agent is the individual who is in charge of the buying and selling of the tickets as when the consumers buy a ticket, the agent must verify the purchase by using the OTS(Online Ticket System)</w:t>
       </w:r>
       <w:r>
         <w:rPr>
@@ -2071,38 +2189,93 @@
         <w:br/>
       </w:r>
       <w:r>
-        <w:rPr>
-          <w:rFonts w:cs="Arial"/>
-        </w:rPr>
+        <w:t xml:space="preserve">Ticket Agent - </w:t>
+      </w:r>
+      <w:r>
+        <w:t>The Ticket Agent is the individual who is in charge of the buying and selling of the tickets as when the consumers buy a ticket, the agent must verify the purchase by using the OTS(Online Ticket System)</w:t>
+      </w:r>
+      <w:r>
         <w:br/>
-        <w:t>Access System - Once Consumers have purchased a ticket(s) the ticket agent must verify this by using the Online Ticket System.</w:t>
-      </w:r>
-      <w:r>
-        <w:rPr>
-          <w:rFonts w:cs="Arial"/>
-        </w:rPr>
+      </w:r>
+      <w:r>
         <w:br/>
       </w:r>
       <w:r>
-        <w:rPr>
-          <w:rFonts w:cs="Arial"/>
-        </w:rPr>
+        <w:t xml:space="preserve">Access System </w:t>
+      </w:r>
+      <w:r>
+        <w:t xml:space="preserve">- </w:t>
+      </w:r>
+      <w:r>
+        <w:t>Once the Customers have purchased a ticket(s) the ticket agent must verify this by using the Online Ticket System.</w:t>
+      </w:r>
+      <w:r>
         <w:br/>
-        <w:t>Provide Consumer Information - Providing the customer information will able the ticket agent to verify the tickets on the correct consumer</w:t>
-      </w:r>
-      <w:r>
-        <w:rPr>
-          <w:rFonts w:cs="Arial"/>
-        </w:rPr>
+      </w:r>
+      <w:r>
         <w:br/>
       </w:r>
       <w:r>
-        <w:rPr>
-          <w:rFonts w:cs="Arial"/>
-        </w:rPr>
+        <w:t>Provide Consumer Information</w:t>
+      </w:r>
+      <w:r>
+        <w:t xml:space="preserve"> - </w:t>
+      </w:r>
+      <w:r>
+        <w:t>Providing the customer information will able the ticket agent to verify the tickets on the correct Customer</w:t>
+      </w:r>
+      <w:r>
         <w:br/>
-        <w:t>Confirm Ticket Purchase - After Providing the Consumer Information the Ticket Agent will need to confirm the purchase of the seat/ticket that the Consumer has chosen, this will provide on the system that the Consumer has bought a ticket and has been confirmed/validated by a Ticket Agent</w:t>
-      </w:r>
+      </w:r>
+      <w:r>
+        <w:br/>
+        <w:t xml:space="preserve">Assign Seat to Customer - </w:t>
+      </w:r>
+      <w:r>
+        <w:t>After the Customer has bought the Ticket or Tickets the Ticket Agent must assign that Ticket(s) to the Customer who has bought it</w:t>
+      </w:r>
+      <w:r>
+        <w:br/>
+      </w:r>
+      <w:r>
+        <w:br/>
+      </w:r>
+      <w:r>
+        <w:t>Confirm Ticket Purchase</w:t>
+      </w:r>
+      <w:r>
+        <w:t xml:space="preserve"> - </w:t>
+      </w:r>
+      <w:r>
+        <w:t>After assigning the Ticket(s) to the Customer the Ticket Agent will need to confirm the purchase of the Ticket(s) that the Customer has chosen, this will provide on the system that the Customer has bought a ticket and has been confirmed/validated by a Ticket Agent</w:t>
+      </w:r>
+      <w:r>
+        <w:br/>
+      </w:r>
+      <w:r>
+        <w:br/>
+      </w:r>
+    </w:p>
+    <w:p>
+      <w:pPr>
+        <w:rPr>
+          <w:rFonts w:cs="Arial"/>
+        </w:rPr>
+      </w:pPr>
+    </w:p>
+    <w:p>
+      <w:pPr>
+        <w:rPr>
+          <w:rFonts w:cs="Arial"/>
+        </w:rPr>
+      </w:pPr>
+    </w:p>
+    <w:p>
+      <w:pPr>
+        <w:rPr>
+          <w:rFonts w:cs="Arial"/>
+        </w:rPr>
+      </w:pPr>
     </w:p>
     <w:p>
       <w:pPr>
@@ -2116,6 +2289,128 @@
         <w:pStyle w:val="Heading2"/>
       </w:pPr>
       <w:bookmarkStart w:id="2" w:name="_Toc92731418"/>
+    </w:p>
+    <w:p>
+      <w:pPr>
+        <w:pStyle w:val="Heading2"/>
+      </w:pPr>
+      <w:r>
+        <w:rPr>
+          <w:noProof/>
+        </w:rPr>
+        <w:drawing>
+          <wp:inline distT="0" distB="0" distL="0" distR="0" wp14:anchorId="015DEBB8" wp14:editId="5C71EA1C">
+            <wp:extent cx="6289931" cy="5076497"/>
+            <wp:effectExtent l="0" t="0" r="0" b="0"/>
+            <wp:docPr id="4" name="Picture 4" descr="Diagram&#10;&#10;Description automatically generated"/>
+            <wp:cNvGraphicFramePr>
+              <a:graphicFrameLocks xmlns:a="http://schemas.openxmlformats.org/drawingml/2006/main" noChangeAspect="1"/>
+            </wp:cNvGraphicFramePr>
+            <a:graphic xmlns:a="http://schemas.openxmlformats.org/drawingml/2006/main">
+              <a:graphicData uri="http://schemas.openxmlformats.org/drawingml/2006/picture">
+                <pic:pic xmlns:pic="http://schemas.openxmlformats.org/drawingml/2006/picture">
+                  <pic:nvPicPr>
+                    <pic:cNvPr id="4" name="Picture 4" descr="Diagram&#10;&#10;Description automatically generated"/>
+                    <pic:cNvPicPr/>
+                  </pic:nvPicPr>
+                  <pic:blipFill rotWithShape="1">
+                    <a:blip r:embed="rId11"/>
+                    <a:srcRect l="14365" r="17078"/>
+                    <a:stretch/>
+                  </pic:blipFill>
+                  <pic:spPr bwMode="auto">
+                    <a:xfrm>
+                      <a:off x="0" y="0"/>
+                      <a:ext cx="6296568" cy="5081853"/>
+                    </a:xfrm>
+                    <a:prstGeom prst="rect">
+                      <a:avLst/>
+                    </a:prstGeom>
+                    <a:ln>
+                      <a:noFill/>
+                    </a:ln>
+                    <a:extLst>
+                      <a:ext uri="{53640926-AAD7-44D8-BBD7-CCE9431645EC}">
+                        <a14:shadowObscured xmlns:a14="http://schemas.microsoft.com/office/drawing/2010/main"/>
+                      </a:ext>
+                    </a:extLst>
+                  </pic:spPr>
+                </pic:pic>
+              </a:graphicData>
+            </a:graphic>
+          </wp:inline>
+        </w:drawing>
+      </w:r>
+    </w:p>
+    <w:p>
+      <w:pPr>
+        <w:pStyle w:val="Heading2"/>
+      </w:pPr>
+    </w:p>
+    <w:p>
+      <w:pPr>
+        <w:pStyle w:val="Heading2"/>
+      </w:pPr>
+    </w:p>
+    <w:p>
+      <w:pPr>
+        <w:pStyle w:val="Heading2"/>
+      </w:pPr>
+    </w:p>
+    <w:p>
+      <w:pPr>
+        <w:pStyle w:val="Heading2"/>
+      </w:pPr>
+    </w:p>
+    <w:p>
+      <w:pPr>
+        <w:pStyle w:val="Heading2"/>
+      </w:pPr>
+    </w:p>
+    <w:p>
+      <w:pPr>
+        <w:pStyle w:val="Heading2"/>
+      </w:pPr>
+    </w:p>
+    <w:p>
+      <w:pPr>
+        <w:pStyle w:val="Heading2"/>
+      </w:pPr>
+    </w:p>
+    <w:p>
+      <w:pPr>
+        <w:pStyle w:val="Heading2"/>
+      </w:pPr>
+    </w:p>
+    <w:p>
+      <w:pPr>
+        <w:pStyle w:val="Heading2"/>
+      </w:pPr>
+    </w:p>
+    <w:p>
+      <w:pPr>
+        <w:pStyle w:val="Heading2"/>
+      </w:pPr>
+    </w:p>
+    <w:p>
+      <w:pPr>
+        <w:pStyle w:val="Heading2"/>
+      </w:pPr>
+    </w:p>
+    <w:p>
+      <w:pPr>
+        <w:pStyle w:val="Heading2"/>
+      </w:pPr>
+    </w:p>
+    <w:p>
+      <w:pPr>
+        <w:pStyle w:val="Heading2"/>
+      </w:pPr>
+    </w:p>
+    <w:p>
+      <w:pPr>
+        <w:pStyle w:val="Heading2"/>
+      </w:pPr>
       <w:r>
         <w:lastRenderedPageBreak/>
         <w:t>Class Diagram</w:t>
@@ -2331,25 +2626,7 @@
           <w:color w:val="FF0000"/>
           <w:highlight w:val="yellow"/>
         </w:rPr>
-        <w:t xml:space="preserve">Make tables on all </w:t>
-      </w:r>
-      <w:proofErr w:type="gramStart"/>
-      <w:r>
-        <w:rPr>
-          <w:rFonts w:cs="Arial"/>
-          <w:color w:val="FF0000"/>
-          <w:highlight w:val="yellow"/>
-        </w:rPr>
-        <w:t>classes</w:t>
-      </w:r>
-      <w:proofErr w:type="gramEnd"/>
-      <w:r>
-        <w:rPr>
-          <w:rFonts w:cs="Arial"/>
-          <w:color w:val="FF0000"/>
-          <w:highlight w:val="yellow"/>
-        </w:rPr>
-        <w:t xml:space="preserve"> attributes linked with class diagrams</w:t>
+        <w:t>Make tables on all classes attributes linked with class diagrams</w:t>
       </w:r>
     </w:p>
     <w:p>
@@ -2379,7 +2656,7 @@
                     <pic:cNvPicPr/>
                   </pic:nvPicPr>
                   <pic:blipFill>
-                    <a:blip r:embed="rId11"/>
+                    <a:blip r:embed="rId12"/>
                     <a:stretch>
                       <a:fillRect/>
                     </a:stretch>
@@ -2425,7 +2702,6 @@
                 <w:u w:val="single"/>
               </w:rPr>
             </w:pPr>
-            <w:proofErr w:type="spellStart"/>
             <w:r>
               <w:rPr>
                 <w:rFonts w:cs="Arial"/>
@@ -2440,7 +2716,6 @@
               </w:rPr>
               <w:t>Types</w:t>
             </w:r>
-            <w:proofErr w:type="spellEnd"/>
           </w:p>
         </w:tc>
       </w:tr>
@@ -3128,14 +3403,12 @@
                 <w:rFonts w:cs="Arial"/>
               </w:rPr>
             </w:pPr>
-            <w:proofErr w:type="spellStart"/>
             <w:r>
               <w:rPr>
                 <w:rFonts w:cs="Arial"/>
               </w:rPr>
               <w:t>showID</w:t>
             </w:r>
-            <w:proofErr w:type="spellEnd"/>
           </w:p>
         </w:tc>
         <w:tc>
@@ -3186,14 +3459,12 @@
                 <w:rFonts w:cs="Arial"/>
               </w:rPr>
             </w:pPr>
-            <w:proofErr w:type="spellStart"/>
             <w:r>
               <w:rPr>
                 <w:rFonts w:cs="Arial"/>
               </w:rPr>
               <w:t>eventID</w:t>
             </w:r>
-            <w:proofErr w:type="spellEnd"/>
           </w:p>
         </w:tc>
         <w:tc>
@@ -3356,14 +3627,12 @@
                 <w:rFonts w:cs="Arial"/>
               </w:rPr>
             </w:pPr>
-            <w:proofErr w:type="spellStart"/>
             <w:r>
               <w:rPr>
                 <w:rFonts w:cs="Arial"/>
               </w:rPr>
               <w:t>maxSeats</w:t>
             </w:r>
-            <w:proofErr w:type="spellEnd"/>
           </w:p>
         </w:tc>
         <w:tc>
@@ -4018,14 +4287,12 @@
                 <w:rFonts w:cs="Arial"/>
               </w:rPr>
             </w:pPr>
-            <w:proofErr w:type="spellStart"/>
             <w:r>
               <w:rPr>
                 <w:rFonts w:cs="Arial"/>
               </w:rPr>
               <w:t>concessionID</w:t>
             </w:r>
-            <w:proofErr w:type="spellEnd"/>
           </w:p>
         </w:tc>
         <w:tc>
@@ -4265,7 +4532,6 @@
                 <w:rFonts w:cs="Arial"/>
               </w:rPr>
             </w:pPr>
-            <w:proofErr w:type="spellStart"/>
             <w:r>
               <w:rPr>
                 <w:rFonts w:cs="Arial"/>
@@ -4280,7 +4546,6 @@
               </w:rPr>
               <w:t>System</w:t>
             </w:r>
-            <w:proofErr w:type="spellEnd"/>
           </w:p>
         </w:tc>
       </w:tr>
@@ -4351,14 +4616,12 @@
                 <w:rFonts w:cs="Arial"/>
               </w:rPr>
             </w:pPr>
-            <w:proofErr w:type="spellStart"/>
             <w:r>
               <w:rPr>
                 <w:rFonts w:cs="Arial"/>
               </w:rPr>
               <w:t>userID</w:t>
             </w:r>
-            <w:proofErr w:type="spellEnd"/>
           </w:p>
         </w:tc>
         <w:tc>
@@ -4409,14 +4672,12 @@
                 <w:rFonts w:cs="Arial"/>
               </w:rPr>
             </w:pPr>
-            <w:proofErr w:type="spellStart"/>
             <w:r>
               <w:rPr>
                 <w:rFonts w:cs="Arial"/>
               </w:rPr>
               <w:t>showID</w:t>
             </w:r>
-            <w:proofErr w:type="spellEnd"/>
           </w:p>
         </w:tc>
         <w:tc>
@@ -4467,14 +4728,12 @@
                 <w:rFonts w:cs="Arial"/>
               </w:rPr>
             </w:pPr>
-            <w:proofErr w:type="spellStart"/>
             <w:r>
               <w:rPr>
                 <w:rFonts w:cs="Arial"/>
               </w:rPr>
               <w:t>ticketAgentID</w:t>
             </w:r>
-            <w:proofErr w:type="spellEnd"/>
           </w:p>
         </w:tc>
         <w:tc>
@@ -4525,14 +4784,12 @@
                 <w:rFonts w:cs="Arial"/>
               </w:rPr>
             </w:pPr>
-            <w:proofErr w:type="spellStart"/>
             <w:r>
               <w:rPr>
                 <w:rFonts w:cs="Arial"/>
               </w:rPr>
               <w:t>promotionID</w:t>
             </w:r>
-            <w:proofErr w:type="spellEnd"/>
           </w:p>
         </w:tc>
         <w:tc>
@@ -4583,14 +4840,12 @@
                 <w:rFonts w:cs="Arial"/>
               </w:rPr>
             </w:pPr>
-            <w:proofErr w:type="spellStart"/>
             <w:r>
               <w:rPr>
                 <w:rFonts w:cs="Arial"/>
               </w:rPr>
               <w:t>salePrice</w:t>
             </w:r>
-            <w:proofErr w:type="spellEnd"/>
           </w:p>
         </w:tc>
         <w:tc>
@@ -4641,14 +4896,12 @@
                 <w:rFonts w:cs="Arial"/>
               </w:rPr>
             </w:pPr>
-            <w:proofErr w:type="spellStart"/>
             <w:r>
               <w:rPr>
                 <w:rFonts w:cs="Arial"/>
               </w:rPr>
               <w:t>dateTime</w:t>
             </w:r>
-            <w:proofErr w:type="spellEnd"/>
           </w:p>
         </w:tc>
         <w:tc>
@@ -4717,14 +4970,12 @@
                 <w:rFonts w:cs="Arial"/>
               </w:rPr>
             </w:pPr>
-            <w:proofErr w:type="spellStart"/>
             <w:r>
               <w:rPr>
                 <w:rFonts w:cs="Arial"/>
               </w:rPr>
               <w:t>boolean</w:t>
             </w:r>
-            <w:proofErr w:type="spellEnd"/>
           </w:p>
         </w:tc>
         <w:tc>
@@ -4856,14 +5107,12 @@
                 <w:rFonts w:cs="Arial"/>
               </w:rPr>
             </w:pPr>
-            <w:proofErr w:type="spellStart"/>
             <w:r>
               <w:rPr>
                 <w:rFonts w:cs="Arial"/>
               </w:rPr>
               <w:t>firstName</w:t>
             </w:r>
-            <w:proofErr w:type="spellEnd"/>
           </w:p>
         </w:tc>
         <w:tc>
@@ -4914,14 +5163,12 @@
                 <w:rFonts w:cs="Arial"/>
               </w:rPr>
             </w:pPr>
-            <w:proofErr w:type="spellStart"/>
             <w:r>
               <w:rPr>
                 <w:rFonts w:cs="Arial"/>
               </w:rPr>
               <w:t>lastName</w:t>
             </w:r>
-            <w:proofErr w:type="spellEnd"/>
           </w:p>
         </w:tc>
         <w:tc>
@@ -5084,14 +5331,12 @@
                 <w:rFonts w:cs="Arial"/>
               </w:rPr>
             </w:pPr>
-            <w:proofErr w:type="spellStart"/>
             <w:r>
               <w:rPr>
                 <w:rFonts w:cs="Arial"/>
               </w:rPr>
               <w:t>userType</w:t>
             </w:r>
-            <w:proofErr w:type="spellEnd"/>
           </w:p>
         </w:tc>
         <w:tc>
@@ -5160,14 +5405,12 @@
                 <w:rFonts w:cs="Arial"/>
               </w:rPr>
             </w:pPr>
-            <w:proofErr w:type="spellStart"/>
             <w:r>
               <w:rPr>
                 <w:rFonts w:cs="Arial"/>
               </w:rPr>
               <w:t>boolean</w:t>
             </w:r>
-            <w:proofErr w:type="spellEnd"/>
           </w:p>
         </w:tc>
         <w:tc>
@@ -5243,14 +5486,12 @@
                 <w:rFonts w:cs="Arial"/>
               </w:rPr>
             </w:pPr>
-            <w:proofErr w:type="spellStart"/>
             <w:r>
               <w:rPr>
                 <w:rFonts w:cs="Arial"/>
               </w:rPr>
               <w:t>userID</w:t>
             </w:r>
-            <w:proofErr w:type="spellEnd"/>
           </w:p>
         </w:tc>
         <w:tc>
@@ -5281,14 +5522,12 @@
                 <w:rFonts w:cs="Arial"/>
               </w:rPr>
             </w:pPr>
-            <w:proofErr w:type="spellStart"/>
             <w:r>
               <w:rPr>
                 <w:rFonts w:cs="Arial"/>
               </w:rPr>
               <w:t>ForeignKey</w:t>
             </w:r>
-            <w:proofErr w:type="spellEnd"/>
           </w:p>
         </w:tc>
       </w:tr>
@@ -5377,14 +5616,12 @@
                 <w:rFonts w:cs="Arial"/>
               </w:rPr>
             </w:pPr>
-            <w:proofErr w:type="spellStart"/>
             <w:r>
               <w:rPr>
                 <w:rFonts w:cs="Arial"/>
               </w:rPr>
               <w:t>BillingAddress</w:t>
             </w:r>
-            <w:proofErr w:type="spellEnd"/>
           </w:p>
         </w:tc>
         <w:tc>
@@ -5401,16 +5638,8 @@
               <w:rPr>
                 <w:rFonts w:cs="Arial"/>
               </w:rPr>
-              <w:t xml:space="preserve">Data from class </w:t>
-            </w:r>
-            <w:proofErr w:type="spellStart"/>
-            <w:r>
-              <w:rPr>
-                <w:rFonts w:cs="Arial"/>
-              </w:rPr>
-              <w:t>BillingAddress</w:t>
-            </w:r>
-            <w:proofErr w:type="spellEnd"/>
+              <w:t>Data from class BillingAddress</w:t>
+            </w:r>
           </w:p>
         </w:tc>
       </w:tr>
@@ -5443,14 +5672,12 @@
                 <w:rFonts w:cs="Arial"/>
               </w:rPr>
             </w:pPr>
-            <w:proofErr w:type="spellStart"/>
             <w:r>
               <w:rPr>
                 <w:rFonts w:cs="Arial"/>
               </w:rPr>
               <w:t>BillingCard</w:t>
             </w:r>
-            <w:proofErr w:type="spellEnd"/>
           </w:p>
         </w:tc>
         <w:tc>
@@ -5561,7 +5788,6 @@
                 <w:u w:val="single"/>
               </w:rPr>
             </w:pPr>
-            <w:proofErr w:type="spellStart"/>
             <w:r>
               <w:rPr>
                 <w:rFonts w:cs="Arial"/>
@@ -5569,7 +5795,6 @@
               </w:rPr>
               <w:t>TicketAgent</w:t>
             </w:r>
-            <w:proofErr w:type="spellEnd"/>
           </w:p>
         </w:tc>
       </w:tr>
@@ -5640,14 +5865,12 @@
                 <w:rFonts w:cs="Arial"/>
               </w:rPr>
             </w:pPr>
-            <w:proofErr w:type="spellStart"/>
             <w:r>
               <w:rPr>
                 <w:rFonts w:cs="Arial"/>
               </w:rPr>
               <w:t>userID</w:t>
             </w:r>
-            <w:proofErr w:type="spellEnd"/>
           </w:p>
         </w:tc>
         <w:tc>
@@ -5810,7 +6033,6 @@
                 <w:rFonts w:cs="Arial"/>
               </w:rPr>
             </w:pPr>
-            <w:proofErr w:type="spellStart"/>
             <w:r>
               <w:rPr>
                 <w:rFonts w:cs="Arial"/>
@@ -5818,7 +6040,6 @@
               <w:lastRenderedPageBreak/>
               <w:t>assignedSeats</w:t>
             </w:r>
-            <w:proofErr w:type="spellEnd"/>
           </w:p>
         </w:tc>
         <w:tc>
@@ -5905,7 +6126,6 @@
                 <w:u w:val="single"/>
               </w:rPr>
             </w:pPr>
-            <w:proofErr w:type="spellStart"/>
             <w:r>
               <w:rPr>
                 <w:rFonts w:cs="Arial"/>
@@ -5913,7 +6133,6 @@
               </w:rPr>
               <w:t>BillingCard</w:t>
             </w:r>
-            <w:proofErr w:type="spellEnd"/>
           </w:p>
         </w:tc>
       </w:tr>
@@ -5984,14 +6203,12 @@
                 <w:rFonts w:cs="Arial"/>
               </w:rPr>
             </w:pPr>
-            <w:proofErr w:type="spellStart"/>
             <w:r>
               <w:rPr>
                 <w:rFonts w:cs="Arial"/>
               </w:rPr>
               <w:t>cardholderName</w:t>
             </w:r>
-            <w:proofErr w:type="spellEnd"/>
           </w:p>
         </w:tc>
         <w:tc>
@@ -6042,14 +6259,12 @@
                 <w:rFonts w:cs="Arial"/>
               </w:rPr>
             </w:pPr>
-            <w:proofErr w:type="spellStart"/>
             <w:r>
               <w:rPr>
                 <w:rFonts w:cs="Arial"/>
               </w:rPr>
               <w:t>cardNumber</w:t>
             </w:r>
-            <w:proofErr w:type="spellEnd"/>
           </w:p>
         </w:tc>
         <w:tc>
@@ -6100,14 +6315,12 @@
                 <w:rFonts w:cs="Arial"/>
               </w:rPr>
             </w:pPr>
-            <w:proofErr w:type="spellStart"/>
             <w:r>
               <w:rPr>
                 <w:rFonts w:cs="Arial"/>
               </w:rPr>
               <w:t>expirationDate</w:t>
             </w:r>
-            <w:proofErr w:type="spellEnd"/>
           </w:p>
         </w:tc>
         <w:tc>
@@ -6194,19 +6407,11 @@
                 <w:rFonts w:cs="Arial"/>
               </w:rPr>
             </w:pPr>
-            <w:proofErr w:type="gramStart"/>
-            <w:r>
-              <w:rPr>
-                <w:rFonts w:cs="Arial"/>
-              </w:rPr>
-              <w:t>3 digit</w:t>
-            </w:r>
-            <w:proofErr w:type="gramEnd"/>
-            <w:r>
-              <w:rPr>
-                <w:rFonts w:cs="Arial"/>
-              </w:rPr>
-              <w:t xml:space="preserve"> number on back of customer’s payment card</w:t>
+            <w:r>
+              <w:rPr>
+                <w:rFonts w:cs="Arial"/>
+              </w:rPr>
+              <w:t>3 digit number on back of customer’s payment card</w:t>
             </w:r>
           </w:p>
         </w:tc>
@@ -6265,14 +6470,12 @@
                 <w:rFonts w:cs="Arial"/>
               </w:rPr>
             </w:pPr>
-            <w:proofErr w:type="spellStart"/>
             <w:r>
               <w:rPr>
                 <w:rFonts w:cs="Arial"/>
               </w:rPr>
               <w:t>userID</w:t>
             </w:r>
-            <w:proofErr w:type="spellEnd"/>
           </w:p>
         </w:tc>
         <w:tc>
@@ -6323,14 +6526,12 @@
                 <w:rFonts w:cs="Arial"/>
               </w:rPr>
             </w:pPr>
-            <w:proofErr w:type="spellStart"/>
             <w:r>
               <w:rPr>
                 <w:rFonts w:cs="Arial"/>
               </w:rPr>
               <w:t>billingCardID</w:t>
             </w:r>
-            <w:proofErr w:type="spellEnd"/>
           </w:p>
         </w:tc>
         <w:tc>
@@ -6381,14 +6582,12 @@
                 <w:rFonts w:cs="Arial"/>
               </w:rPr>
             </w:pPr>
-            <w:proofErr w:type="spellStart"/>
             <w:r>
               <w:rPr>
                 <w:rFonts w:cs="Arial"/>
               </w:rPr>
               <w:t>billingAddressID</w:t>
             </w:r>
-            <w:proofErr w:type="spellEnd"/>
           </w:p>
         </w:tc>
         <w:tc>
@@ -6461,7 +6660,6 @@
                 <w:u w:val="single"/>
               </w:rPr>
             </w:pPr>
-            <w:proofErr w:type="spellStart"/>
             <w:r>
               <w:rPr>
                 <w:rFonts w:cs="Arial"/>
@@ -6469,7 +6667,6 @@
               </w:rPr>
               <w:t>BillingAddress</w:t>
             </w:r>
-            <w:proofErr w:type="spellEnd"/>
           </w:p>
         </w:tc>
       </w:tr>
@@ -6863,14 +7060,12 @@
                 <w:rFonts w:cs="Arial"/>
               </w:rPr>
             </w:pPr>
-            <w:proofErr w:type="spellStart"/>
             <w:r>
               <w:rPr>
                 <w:rFonts w:cs="Arial"/>
               </w:rPr>
               <w:t>venueAddress</w:t>
             </w:r>
-            <w:proofErr w:type="spellEnd"/>
           </w:p>
         </w:tc>
         <w:tc>
@@ -6921,14 +7116,12 @@
                 <w:rFonts w:cs="Arial"/>
               </w:rPr>
             </w:pPr>
-            <w:proofErr w:type="spellStart"/>
             <w:r>
               <w:rPr>
                 <w:rFonts w:cs="Arial"/>
               </w:rPr>
               <w:t>venueName</w:t>
             </w:r>
-            <w:proofErr w:type="spellEnd"/>
           </w:p>
         </w:tc>
         <w:tc>
@@ -6979,14 +7172,12 @@
                 <w:rFonts w:cs="Arial"/>
               </w:rPr>
             </w:pPr>
-            <w:proofErr w:type="spellStart"/>
             <w:r>
               <w:rPr>
                 <w:rFonts w:cs="Arial"/>
               </w:rPr>
               <w:t>inUse</w:t>
             </w:r>
-            <w:proofErr w:type="spellEnd"/>
           </w:p>
         </w:tc>
         <w:tc>
@@ -6999,14 +7190,12 @@
                 <w:rFonts w:cs="Arial"/>
               </w:rPr>
             </w:pPr>
-            <w:proofErr w:type="spellStart"/>
             <w:r>
               <w:rPr>
                 <w:rFonts w:cs="Arial"/>
               </w:rPr>
               <w:t>boolean</w:t>
             </w:r>
-            <w:proofErr w:type="spellEnd"/>
           </w:p>
         </w:tc>
         <w:tc>
@@ -7039,14 +7228,12 @@
                 <w:rFonts w:cs="Arial"/>
               </w:rPr>
             </w:pPr>
-            <w:proofErr w:type="spellStart"/>
             <w:r>
               <w:rPr>
                 <w:rFonts w:cs="Arial"/>
               </w:rPr>
               <w:t>venueCapacity</w:t>
             </w:r>
-            <w:proofErr w:type="spellEnd"/>
           </w:p>
         </w:tc>
         <w:tc>
@@ -7097,14 +7284,12 @@
                 <w:rFonts w:cs="Arial"/>
               </w:rPr>
             </w:pPr>
-            <w:proofErr w:type="spellStart"/>
             <w:r>
               <w:rPr>
                 <w:rFonts w:cs="Arial"/>
               </w:rPr>
               <w:t>venueContact</w:t>
             </w:r>
-            <w:proofErr w:type="spellEnd"/>
           </w:p>
         </w:tc>
         <w:tc>
@@ -7177,7 +7362,6 @@
                 <w:u w:val="single"/>
               </w:rPr>
             </w:pPr>
-            <w:proofErr w:type="spellStart"/>
             <w:r>
               <w:rPr>
                 <w:rFonts w:cs="Arial"/>
@@ -7185,7 +7369,6 @@
               </w:rPr>
               <w:t>DatabaseManager</w:t>
             </w:r>
-            <w:proofErr w:type="spellEnd"/>
           </w:p>
         </w:tc>
       </w:tr>
@@ -7200,14 +7383,12 @@
                 <w:rFonts w:cs="Arial"/>
               </w:rPr>
             </w:pPr>
-            <w:proofErr w:type="spellStart"/>
             <w:r>
               <w:rPr>
                 <w:rFonts w:cs="Arial"/>
               </w:rPr>
               <w:t>usersTable</w:t>
             </w:r>
-            <w:proofErr w:type="spellEnd"/>
           </w:p>
         </w:tc>
         <w:tc>
@@ -7258,14 +7439,12 @@
                 <w:rFonts w:cs="Arial"/>
               </w:rPr>
             </w:pPr>
-            <w:proofErr w:type="spellStart"/>
             <w:r>
               <w:rPr>
                 <w:rFonts w:cs="Arial"/>
               </w:rPr>
               <w:t>billingAddressTable</w:t>
             </w:r>
-            <w:proofErr w:type="spellEnd"/>
           </w:p>
         </w:tc>
         <w:tc>
@@ -7300,16 +7479,8 @@
               <w:rPr>
                 <w:rFonts w:cs="Arial"/>
               </w:rPr>
-              <w:t xml:space="preserve">Data table for </w:t>
-            </w:r>
-            <w:proofErr w:type="spellStart"/>
-            <w:r>
-              <w:rPr>
-                <w:rFonts w:cs="Arial"/>
-              </w:rPr>
-              <w:t>BillingAddress</w:t>
-            </w:r>
-            <w:proofErr w:type="spellEnd"/>
+              <w:t>Data table for BillingAddress</w:t>
+            </w:r>
           </w:p>
         </w:tc>
       </w:tr>
@@ -7324,14 +7495,12 @@
                 <w:rFonts w:cs="Arial"/>
               </w:rPr>
             </w:pPr>
-            <w:proofErr w:type="spellStart"/>
             <w:r>
               <w:rPr>
                 <w:rFonts w:cs="Arial"/>
               </w:rPr>
               <w:t>paymentTable</w:t>
             </w:r>
-            <w:proofErr w:type="spellEnd"/>
           </w:p>
         </w:tc>
         <w:tc>
@@ -7382,14 +7551,12 @@
                 <w:rFonts w:cs="Arial"/>
               </w:rPr>
             </w:pPr>
-            <w:proofErr w:type="spellStart"/>
             <w:r>
               <w:rPr>
                 <w:rFonts w:cs="Arial"/>
               </w:rPr>
               <w:t>eventsTable</w:t>
             </w:r>
-            <w:proofErr w:type="spellEnd"/>
           </w:p>
         </w:tc>
         <w:tc>
@@ -7440,14 +7607,12 @@
                 <w:rFonts w:cs="Arial"/>
               </w:rPr>
             </w:pPr>
-            <w:proofErr w:type="spellStart"/>
             <w:r>
               <w:rPr>
                 <w:rFonts w:cs="Arial"/>
               </w:rPr>
               <w:t>showsTable</w:t>
             </w:r>
-            <w:proofErr w:type="spellEnd"/>
           </w:p>
         </w:tc>
         <w:tc>
@@ -7498,14 +7663,12 @@
                 <w:rFonts w:cs="Arial"/>
               </w:rPr>
             </w:pPr>
-            <w:proofErr w:type="spellStart"/>
             <w:r>
               <w:rPr>
                 <w:rFonts w:cs="Arial"/>
               </w:rPr>
               <w:t>concessionDiscountsTable</w:t>
             </w:r>
-            <w:proofErr w:type="spellEnd"/>
           </w:p>
         </w:tc>
         <w:tc>
@@ -7540,16 +7703,8 @@
               <w:rPr>
                 <w:rFonts w:cs="Arial"/>
               </w:rPr>
-              <w:t xml:space="preserve">Data table for </w:t>
-            </w:r>
-            <w:proofErr w:type="spellStart"/>
-            <w:r>
-              <w:rPr>
-                <w:rFonts w:cs="Arial"/>
-              </w:rPr>
-              <w:t>ConcessionDiscounts</w:t>
-            </w:r>
-            <w:proofErr w:type="spellEnd"/>
+              <w:t>Data table for ConcessionDiscounts</w:t>
+            </w:r>
           </w:p>
         </w:tc>
       </w:tr>
@@ -7564,7 +7719,6 @@
                 <w:rFonts w:cs="Arial"/>
               </w:rPr>
             </w:pPr>
-            <w:proofErr w:type="spellStart"/>
             <w:r>
               <w:rPr>
                 <w:rFonts w:cs="Arial"/>
@@ -7572,7 +7726,6 @@
               <w:lastRenderedPageBreak/>
               <w:t>seatPricingTable</w:t>
             </w:r>
-            <w:proofErr w:type="spellEnd"/>
           </w:p>
         </w:tc>
         <w:tc>
@@ -7607,16 +7760,8 @@
               <w:rPr>
                 <w:rFonts w:cs="Arial"/>
               </w:rPr>
-              <w:t xml:space="preserve">Data table for </w:t>
-            </w:r>
-            <w:proofErr w:type="spellStart"/>
-            <w:r>
-              <w:rPr>
-                <w:rFonts w:cs="Arial"/>
-              </w:rPr>
-              <w:t>SeatPricing</w:t>
-            </w:r>
-            <w:proofErr w:type="spellEnd"/>
+              <w:t>Data table for SeatPricing</w:t>
+            </w:r>
           </w:p>
         </w:tc>
       </w:tr>
@@ -7631,14 +7776,12 @@
                 <w:rFonts w:cs="Arial"/>
               </w:rPr>
             </w:pPr>
-            <w:proofErr w:type="spellStart"/>
             <w:r>
               <w:rPr>
                 <w:rFonts w:cs="Arial"/>
               </w:rPr>
               <w:t>promotionsTable</w:t>
             </w:r>
-            <w:proofErr w:type="spellEnd"/>
           </w:p>
         </w:tc>
         <w:tc>
@@ -7689,14 +7832,12 @@
                 <w:rFonts w:cs="Arial"/>
               </w:rPr>
             </w:pPr>
-            <w:proofErr w:type="spellStart"/>
             <w:r>
               <w:rPr>
                 <w:rFonts w:cs="Arial"/>
               </w:rPr>
               <w:t>ticketAgentsTable</w:t>
             </w:r>
-            <w:proofErr w:type="spellEnd"/>
           </w:p>
         </w:tc>
         <w:tc>
@@ -7731,16 +7872,8 @@
               <w:rPr>
                 <w:rFonts w:cs="Arial"/>
               </w:rPr>
-              <w:t xml:space="preserve">Data table for </w:t>
-            </w:r>
-            <w:proofErr w:type="spellStart"/>
-            <w:r>
-              <w:rPr>
-                <w:rFonts w:cs="Arial"/>
-              </w:rPr>
-              <w:t>TicketAgents</w:t>
-            </w:r>
-            <w:proofErr w:type="spellEnd"/>
+              <w:t>Data table for TicketAgents</w:t>
+            </w:r>
           </w:p>
         </w:tc>
       </w:tr>
@@ -7755,14 +7888,12 @@
                 <w:rFonts w:cs="Arial"/>
               </w:rPr>
             </w:pPr>
-            <w:proofErr w:type="spellStart"/>
             <w:r>
               <w:rPr>
                 <w:rFonts w:cs="Arial"/>
               </w:rPr>
               <w:t>bookingsTable</w:t>
             </w:r>
-            <w:proofErr w:type="spellEnd"/>
           </w:p>
         </w:tc>
         <w:tc>
@@ -7835,7 +7966,6 @@
                 <w:u w:val="single"/>
               </w:rPr>
             </w:pPr>
-            <w:proofErr w:type="spellStart"/>
             <w:r>
               <w:rPr>
                 <w:rFonts w:cs="Arial"/>
@@ -7843,7 +7973,6 @@
               </w:rPr>
               <w:t>InputReader</w:t>
             </w:r>
-            <w:proofErr w:type="spellEnd"/>
           </w:p>
         </w:tc>
       </w:tr>
@@ -7957,14 +8086,12 @@
                 <w:rFonts w:cs="Arial"/>
               </w:rPr>
             </w:pPr>
-            <w:proofErr w:type="spellStart"/>
             <w:r>
               <w:rPr>
                 <w:rFonts w:cs="Arial"/>
               </w:rPr>
               <w:t>ticketID</w:t>
             </w:r>
-            <w:proofErr w:type="spellEnd"/>
           </w:p>
         </w:tc>
         <w:tc>
@@ -8015,14 +8142,12 @@
                 <w:rFonts w:cs="Arial"/>
               </w:rPr>
             </w:pPr>
-            <w:proofErr w:type="spellStart"/>
             <w:r>
               <w:rPr>
                 <w:rFonts w:cs="Arial"/>
               </w:rPr>
               <w:t>ticketTitle</w:t>
             </w:r>
-            <w:proofErr w:type="spellEnd"/>
           </w:p>
         </w:tc>
         <w:tc>
@@ -8073,14 +8198,12 @@
                 <w:rFonts w:cs="Arial"/>
               </w:rPr>
             </w:pPr>
-            <w:proofErr w:type="spellStart"/>
             <w:r>
               <w:rPr>
                 <w:rFonts w:cs="Arial"/>
               </w:rPr>
               <w:t>ticketDescription</w:t>
             </w:r>
-            <w:proofErr w:type="spellEnd"/>
           </w:p>
         </w:tc>
         <w:tc>
@@ -8131,14 +8254,12 @@
                 <w:rFonts w:cs="Arial"/>
               </w:rPr>
             </w:pPr>
-            <w:proofErr w:type="spellStart"/>
             <w:r>
               <w:rPr>
                 <w:rFonts w:cs="Arial"/>
               </w:rPr>
               <w:t>ticketExpiry</w:t>
             </w:r>
-            <w:proofErr w:type="spellEnd"/>
           </w:p>
         </w:tc>
         <w:tc>
@@ -8210,14 +8331,12 @@
                 <w:rFonts w:cs="Arial"/>
               </w:rPr>
             </w:pPr>
-            <w:proofErr w:type="spellStart"/>
             <w:r>
               <w:rPr>
                 <w:rFonts w:cs="Arial"/>
               </w:rPr>
               <w:t>LoginSystem</w:t>
             </w:r>
-            <w:proofErr w:type="spellEnd"/>
           </w:p>
         </w:tc>
       </w:tr>
@@ -8288,14 +8407,12 @@
                 <w:rFonts w:cs="Arial"/>
               </w:rPr>
             </w:pPr>
-            <w:proofErr w:type="spellStart"/>
             <w:r>
               <w:rPr>
                 <w:rFonts w:cs="Arial"/>
               </w:rPr>
               <w:t>ticketAgent</w:t>
             </w:r>
-            <w:proofErr w:type="spellEnd"/>
           </w:p>
         </w:tc>
         <w:tc>
@@ -8308,14 +8425,12 @@
                 <w:rFonts w:cs="Arial"/>
               </w:rPr>
             </w:pPr>
-            <w:proofErr w:type="spellStart"/>
             <w:r>
               <w:rPr>
                 <w:rFonts w:cs="Arial"/>
               </w:rPr>
               <w:t>TicketAgent</w:t>
             </w:r>
-            <w:proofErr w:type="spellEnd"/>
           </w:p>
         </w:tc>
         <w:tc>
@@ -8332,16 +8447,8 @@
               <w:rPr>
                 <w:rFonts w:cs="Arial"/>
               </w:rPr>
-              <w:t xml:space="preserve">Data from class </w:t>
-            </w:r>
-            <w:proofErr w:type="spellStart"/>
-            <w:r>
-              <w:rPr>
-                <w:rFonts w:cs="Arial"/>
-              </w:rPr>
-              <w:t>TicketAgent</w:t>
-            </w:r>
-            <w:proofErr w:type="spellEnd"/>
+              <w:t>Data from class TicketAgent</w:t>
+            </w:r>
           </w:p>
         </w:tc>
       </w:tr>
@@ -8356,14 +8463,12 @@
                 <w:rFonts w:cs="Arial"/>
               </w:rPr>
             </w:pPr>
-            <w:proofErr w:type="spellStart"/>
             <w:r>
               <w:rPr>
                 <w:rFonts w:cs="Arial"/>
               </w:rPr>
               <w:t>venueManager</w:t>
             </w:r>
-            <w:proofErr w:type="spellEnd"/>
           </w:p>
         </w:tc>
         <w:tc>
@@ -8376,14 +8481,12 @@
                 <w:rFonts w:cs="Arial"/>
               </w:rPr>
             </w:pPr>
-            <w:proofErr w:type="spellStart"/>
             <w:r>
               <w:rPr>
                 <w:rFonts w:cs="Arial"/>
               </w:rPr>
               <w:t>VenueManager</w:t>
             </w:r>
-            <w:proofErr w:type="spellEnd"/>
           </w:p>
         </w:tc>
         <w:tc>
@@ -8400,16 +8503,8 @@
               <w:rPr>
                 <w:rFonts w:cs="Arial"/>
               </w:rPr>
-              <w:t xml:space="preserve">Data from class </w:t>
-            </w:r>
-            <w:proofErr w:type="spellStart"/>
-            <w:r>
-              <w:rPr>
-                <w:rFonts w:cs="Arial"/>
-              </w:rPr>
-              <w:t>VenueManager</w:t>
-            </w:r>
-            <w:proofErr w:type="spellEnd"/>
+              <w:t>Data from class VenueManager</w:t>
+            </w:r>
           </w:p>
         </w:tc>
       </w:tr>
@@ -8445,14 +8540,12 @@
                 <w:rFonts w:cs="Arial"/>
               </w:rPr>
             </w:pPr>
-            <w:proofErr w:type="spellStart"/>
             <w:r>
               <w:rPr>
                 <w:rFonts w:cs="Arial"/>
               </w:rPr>
               <w:t>VenueManager</w:t>
             </w:r>
-            <w:proofErr w:type="spellEnd"/>
           </w:p>
         </w:tc>
       </w:tr>
@@ -8753,31 +8846,11 @@
     </w:p>
     <w:p>
       <w:pPr>
-        <w:rPr>
-          <w:rFonts w:cs="Arial"/>
-        </w:rPr>
-      </w:pPr>
-    </w:p>
-    <w:p>
-      <w:pPr>
-        <w:rPr>
-          <w:rFonts w:cs="Arial"/>
-        </w:rPr>
-      </w:pPr>
-    </w:p>
-    <w:p>
-      <w:pPr>
-        <w:rPr>
-          <w:rFonts w:cs="Arial"/>
-        </w:rPr>
-      </w:pPr>
-    </w:p>
-    <w:p>
-      <w:pPr>
         <w:pStyle w:val="Heading2"/>
       </w:pPr>
       <w:bookmarkStart w:id="4" w:name="_Toc92731420"/>
       <w:r>
+        <w:lastRenderedPageBreak/>
         <w:t>Report</w:t>
       </w:r>
       <w:bookmarkEnd w:id="4"/>
@@ -8848,7 +8921,6 @@
         </w:rPr>
         <w:t xml:space="preserve">with this Haroon then created a full database schema in Visual Paradigm to augment the way the classes will communicate with each other and bring to light the multiplicity of such entities. Using this, Haroon then created a class diagram incorporating </w:t>
       </w:r>
-      <w:proofErr w:type="gramStart"/>
       <w:r>
         <w:rPr>
           <w:rFonts w:cs="Arial"/>
@@ -8856,7 +8928,6 @@
         </w:rPr>
         <w:t>all of</w:t>
       </w:r>
-      <w:proofErr w:type="gramEnd"/>
       <w:r>
         <w:rPr>
           <w:rFonts w:cs="Arial"/>
@@ -8890,34 +8961,27 @@
           <w:rFonts w:cs="Arial"/>
           <w:color w:val="000000" w:themeColor="text1"/>
         </w:rPr>
-        <w:t xml:space="preserve"> of this being having a full database </w:t>
+        <w:t xml:space="preserve"> of this being having a full database design which would be used in the implementation for a robust and professional </w:t>
       </w:r>
       <w:r>
         <w:rPr>
           <w:rFonts w:cs="Arial"/>
           <w:color w:val="000000" w:themeColor="text1"/>
         </w:rPr>
+        <w:t>execution of the case study concerned.</w:t>
+      </w:r>
+    </w:p>
+    <w:p>
+      <w:pPr>
+        <w:rPr>
+          <w:rFonts w:cs="Arial"/>
+        </w:rPr>
+      </w:pPr>
+      <w:r>
+        <w:rPr>
+          <w:rFonts w:cs="Arial"/>
+        </w:rPr>
         <w:lastRenderedPageBreak/>
-        <w:t xml:space="preserve">design which would be used in the implementation for a robust and professional </w:t>
-      </w:r>
-      <w:r>
-        <w:rPr>
-          <w:rFonts w:cs="Arial"/>
-          <w:color w:val="000000" w:themeColor="text1"/>
-        </w:rPr>
-        <w:t>execution of the case study concerned.</w:t>
-      </w:r>
-    </w:p>
-    <w:p>
-      <w:pPr>
-        <w:rPr>
-          <w:rFonts w:cs="Arial"/>
-        </w:rPr>
-      </w:pPr>
-      <w:r>
-        <w:rPr>
-          <w:rFonts w:cs="Arial"/>
-        </w:rPr>
         <w:t>In the halfway point of making the Class Diagrams, Mauro Nunes took the responsibility of generating a Data Dictionary for the Attributes in each class, he had the idea of doing it in between as if he had taken the responsibility at the end, it would have taken him a long time to complete so if he had started it all he needed to be doing was updating it with the new attributes. He decided to generate the Data Dictionary in Word as making a Table is simple in Word and he included the attribute, the type such as integer or string and lastly, the actual definition of the Attribute.</w:t>
       </w:r>
     </w:p>
@@ -9135,21 +9199,7 @@
         <w:rPr>
           <w:rFonts w:cs="Arial"/>
         </w:rPr>
-        <w:t xml:space="preserve"> Will Be Able </w:t>
-      </w:r>
-      <w:proofErr w:type="gramStart"/>
-      <w:r>
-        <w:rPr>
-          <w:rFonts w:cs="Arial"/>
-        </w:rPr>
-        <w:t>To</w:t>
-      </w:r>
-      <w:proofErr w:type="gramEnd"/>
-      <w:r>
-        <w:rPr>
-          <w:rFonts w:cs="Arial"/>
-        </w:rPr>
-        <w:t xml:space="preserve"> Login Or Sign Up</w:t>
+        <w:t xml:space="preserve"> Will Be Able To Login Or Sign Up</w:t>
       </w:r>
       <w:r>
         <w:rPr>
@@ -9406,16 +9456,8 @@
         <w:rPr>
           <w:rFonts w:cs="Arial"/>
         </w:rPr>
-        <w:t xml:space="preserve">function </w:t>
-      </w:r>
-      <w:proofErr w:type="gramStart"/>
-      <w:r>
-        <w:rPr>
-          <w:rFonts w:cs="Arial"/>
-        </w:rPr>
-        <w:t>signup(</w:t>
-      </w:r>
-      <w:proofErr w:type="gramEnd"/>
+        <w:t>function signup(</w:t>
+      </w:r>
       <w:r>
         <w:rPr>
           <w:rFonts w:cs="Arial"/>
@@ -9440,21 +9482,7 @@
         <w:rPr>
           <w:rFonts w:cs="Arial"/>
         </w:rPr>
-        <w:t xml:space="preserve">    1. Get </w:t>
-      </w:r>
-      <w:proofErr w:type="spellStart"/>
-      <w:r>
-        <w:rPr>
-          <w:rFonts w:cs="Arial"/>
-        </w:rPr>
-        <w:t>userinput</w:t>
-      </w:r>
-      <w:proofErr w:type="spellEnd"/>
-      <w:r>
-        <w:rPr>
-          <w:rFonts w:cs="Arial"/>
-        </w:rPr>
-        <w:t xml:space="preserve"> for </w:t>
+        <w:t xml:space="preserve">    1. Get userinput for </w:t>
       </w:r>
       <w:r>
         <w:rPr>
@@ -9540,21 +9568,7 @@
         <w:rPr>
           <w:rFonts w:cs="Arial"/>
         </w:rPr>
-        <w:t xml:space="preserve">if </w:t>
-      </w:r>
-      <w:proofErr w:type="spellStart"/>
-      <w:r>
-        <w:rPr>
-          <w:rFonts w:cs="Arial"/>
-        </w:rPr>
-        <w:t>userinput</w:t>
-      </w:r>
-      <w:proofErr w:type="spellEnd"/>
-      <w:r>
-        <w:rPr>
-          <w:rFonts w:cs="Arial"/>
-        </w:rPr>
-        <w:t xml:space="preserve"> is valid data</w:t>
+        <w:t>if userinput is valid data</w:t>
       </w:r>
     </w:p>
     <w:p>
@@ -9833,23 +9847,7 @@
           <w:rFonts w:cs="Arial"/>
           <w:color w:val="000000" w:themeColor="text1"/>
         </w:rPr>
-        <w:t xml:space="preserve"> known TLD (e.g. .com </w:t>
-      </w:r>
-      <w:proofErr w:type="gramStart"/>
-      <w:r>
-        <w:rPr>
-          <w:rFonts w:cs="Arial"/>
-          <w:color w:val="000000" w:themeColor="text1"/>
-        </w:rPr>
-        <w:t>or .</w:t>
-      </w:r>
-      <w:proofErr w:type="gramEnd"/>
-      <w:r>
-        <w:rPr>
-          <w:rFonts w:cs="Arial"/>
-          <w:color w:val="000000" w:themeColor="text1"/>
-        </w:rPr>
-        <w:t>co.uk)</w:t>
+        <w:t xml:space="preserve"> known TLD (e.g. .com or .co.uk)</w:t>
       </w:r>
     </w:p>
     <w:p>
@@ -10366,7 +10364,6 @@
         </w:rPr>
         <w:t>first name</w:t>
       </w:r>
-      <w:proofErr w:type="gramStart"/>
       <w:r>
         <w:rPr>
           <w:rFonts w:cs="Arial"/>
@@ -10378,15 +10375,7 @@
           <w:rFonts w:cs="Arial"/>
           <w:color w:val="FFFFFF" w:themeColor="background1"/>
         </w:rPr>
-        <w:t>.</w:t>
-      </w:r>
-      <w:proofErr w:type="gramEnd"/>
-      <w:r>
-        <w:rPr>
-          <w:rFonts w:cs="Arial"/>
-          <w:color w:val="FFFFFF" w:themeColor="background1"/>
-        </w:rPr>
-        <w:t xml:space="preserve">   </w:t>
+        <w:t xml:space="preserve">.   </w:t>
       </w:r>
       <w:r>
         <w:rPr>
@@ -10450,21 +10439,7 @@
         <w:rPr>
           <w:rFonts w:cs="Arial"/>
         </w:rPr>
-        <w:t xml:space="preserve">, </w:t>
-      </w:r>
-      <w:proofErr w:type="spellStart"/>
-      <w:r>
-        <w:rPr>
-          <w:rFonts w:cs="Arial"/>
-        </w:rPr>
-        <w:t>usertype</w:t>
-      </w:r>
-      <w:proofErr w:type="spellEnd"/>
-      <w:r>
-        <w:rPr>
-          <w:rFonts w:cs="Arial"/>
-        </w:rPr>
-        <w:t xml:space="preserve"> (default is 0 which is a customer account)</w:t>
+        <w:t>, usertype (default is 0 which is a customer account)</w:t>
       </w:r>
     </w:p>
     <w:p>
@@ -10684,7 +10659,6 @@
         </w:rPr>
         <w:t xml:space="preserve">function </w:t>
       </w:r>
-      <w:proofErr w:type="gramStart"/>
       <w:r>
         <w:rPr>
           <w:rFonts w:cs="Arial"/>
@@ -10697,7 +10671,6 @@
         </w:rPr>
         <w:t>(</w:t>
       </w:r>
-      <w:proofErr w:type="gramEnd"/>
       <w:r>
         <w:rPr>
           <w:rFonts w:cs="Arial"/>
@@ -10722,21 +10695,7 @@
         <w:rPr>
           <w:rFonts w:cs="Arial"/>
         </w:rPr>
-        <w:t xml:space="preserve">    1. Get </w:t>
-      </w:r>
-      <w:proofErr w:type="spellStart"/>
-      <w:r>
-        <w:rPr>
-          <w:rFonts w:cs="Arial"/>
-        </w:rPr>
-        <w:t>userinput</w:t>
-      </w:r>
-      <w:proofErr w:type="spellEnd"/>
-      <w:r>
-        <w:rPr>
-          <w:rFonts w:cs="Arial"/>
-        </w:rPr>
-        <w:t xml:space="preserve"> for </w:t>
+        <w:t xml:space="preserve">    1. Get userinput for </w:t>
       </w:r>
       <w:r>
         <w:rPr>
@@ -10935,28 +10894,7 @@
           <w:rFonts w:cs="Arial"/>
         </w:rPr>
         <w:tab/>
-      </w:r>
-      <w:proofErr w:type="spellStart"/>
-      <w:proofErr w:type="gramStart"/>
-      <w:r>
-        <w:rPr>
-          <w:rFonts w:cs="Arial"/>
-        </w:rPr>
-        <w:t>AccountSelector</w:t>
-      </w:r>
-      <w:proofErr w:type="spellEnd"/>
-      <w:r>
-        <w:rPr>
-          <w:rFonts w:cs="Arial"/>
-        </w:rPr>
-        <w:t>(</w:t>
-      </w:r>
-      <w:proofErr w:type="gramEnd"/>
-      <w:r>
-        <w:rPr>
-          <w:rFonts w:cs="Arial"/>
-        </w:rPr>
-        <w:t xml:space="preserve">get </w:t>
+        <w:t xml:space="preserve">AccountSelector(get </w:t>
       </w:r>
       <w:r>
         <w:rPr>
@@ -11268,22 +11206,18 @@
         <w:lastRenderedPageBreak/>
         <w:t xml:space="preserve">function </w:t>
       </w:r>
-      <w:proofErr w:type="spellStart"/>
-      <w:proofErr w:type="gramStart"/>
       <w:r>
         <w:rPr>
           <w:rFonts w:cs="Arial"/>
         </w:rPr>
         <w:t>AccountSelector</w:t>
       </w:r>
-      <w:proofErr w:type="spellEnd"/>
       <w:r>
         <w:rPr>
           <w:rFonts w:cs="Arial"/>
         </w:rPr>
         <w:t>(</w:t>
       </w:r>
-      <w:proofErr w:type="gramEnd"/>
       <w:r>
         <w:rPr>
           <w:rFonts w:cs="Arial"/>
@@ -11356,7 +11290,6 @@
         </w:rPr>
         <w:t xml:space="preserve"> </w:t>
       </w:r>
-      <w:proofErr w:type="spellStart"/>
       <w:r>
         <w:rPr>
           <w:rFonts w:ascii="Arial" w:hAnsi="Arial" w:cs="Arial"/>
@@ -11366,7 +11299,6 @@
         </w:rPr>
         <w:t>usertype</w:t>
       </w:r>
-      <w:proofErr w:type="spellEnd"/>
       <w:r>
         <w:rPr>
           <w:rFonts w:ascii="Arial" w:hAnsi="Arial" w:cs="Arial"/>
@@ -11387,7 +11319,6 @@
         </w:rPr>
         <w:t xml:space="preserve">  1i. get </w:t>
       </w:r>
-      <w:proofErr w:type="spellStart"/>
       <w:r>
         <w:rPr>
           <w:rFonts w:cs="Arial"/>
@@ -11395,17 +11326,7 @@
           <w:iCs/>
           <w:color w:val="0070C0"/>
         </w:rPr>
-        <w:t>usertype</w:t>
-      </w:r>
-      <w:proofErr w:type="spellEnd"/>
-      <w:r>
-        <w:rPr>
-          <w:rFonts w:cs="Arial"/>
-          <w:i/>
-          <w:iCs/>
-          <w:color w:val="0070C0"/>
-        </w:rPr>
-        <w:t xml:space="preserve"> </w:t>
+        <w:t xml:space="preserve">usertype </w:t>
       </w:r>
       <w:r>
         <w:rPr>
@@ -11498,7 +11419,6 @@
         </w:rPr>
         <w:t xml:space="preserve"> </w:t>
       </w:r>
-      <w:proofErr w:type="spellStart"/>
       <w:r>
         <w:rPr>
           <w:rFonts w:cs="Arial"/>
@@ -11508,7 +11428,6 @@
         </w:rPr>
         <w:t>usertype</w:t>
       </w:r>
-      <w:proofErr w:type="spellEnd"/>
       <w:r>
         <w:rPr>
           <w:rFonts w:cs="Arial"/>
@@ -11532,21 +11451,7 @@
         <w:rPr>
           <w:rFonts w:cs="Arial"/>
         </w:rPr>
-        <w:t xml:space="preserve">                   </w:t>
-      </w:r>
-      <w:proofErr w:type="gramStart"/>
-      <w:r>
-        <w:rPr>
-          <w:rFonts w:cs="Arial"/>
-        </w:rPr>
-        <w:t>Customer(</w:t>
-      </w:r>
-      <w:proofErr w:type="gramEnd"/>
-      <w:r>
-        <w:rPr>
-          <w:rFonts w:cs="Arial"/>
-        </w:rPr>
-        <w:t>)</w:t>
+        <w:t xml:space="preserve">                   Customer()</w:t>
       </w:r>
     </w:p>
     <w:p>
@@ -11594,7 +11499,6 @@
         </w:rPr>
         <w:t xml:space="preserve"> </w:t>
       </w:r>
-      <w:proofErr w:type="spellStart"/>
       <w:r>
         <w:rPr>
           <w:rFonts w:cs="Arial"/>
@@ -11604,7 +11508,6 @@
         </w:rPr>
         <w:t>usertype</w:t>
       </w:r>
-      <w:proofErr w:type="spellEnd"/>
       <w:r>
         <w:rPr>
           <w:rFonts w:cs="Arial"/>
@@ -11628,29 +11531,7 @@
         <w:rPr>
           <w:rFonts w:cs="Arial"/>
         </w:rPr>
-        <w:t xml:space="preserve">                   </w:t>
-      </w:r>
-      <w:proofErr w:type="spellStart"/>
-      <w:proofErr w:type="gramStart"/>
-      <w:r>
-        <w:rPr>
-          <w:rFonts w:cs="Arial"/>
-        </w:rPr>
-        <w:t>TicketAgent</w:t>
-      </w:r>
-      <w:proofErr w:type="spellEnd"/>
-      <w:r>
-        <w:rPr>
-          <w:rFonts w:cs="Arial"/>
-        </w:rPr>
-        <w:t>(</w:t>
-      </w:r>
-      <w:proofErr w:type="gramEnd"/>
-      <w:r>
-        <w:rPr>
-          <w:rFonts w:cs="Arial"/>
-        </w:rPr>
-        <w:t>)</w:t>
+        <w:t xml:space="preserve">                   TicketAgent()</w:t>
       </w:r>
     </w:p>
     <w:p>
@@ -11698,7 +11579,6 @@
         </w:rPr>
         <w:t xml:space="preserve"> </w:t>
       </w:r>
-      <w:proofErr w:type="spellStart"/>
       <w:r>
         <w:rPr>
           <w:rFonts w:cs="Arial"/>
@@ -11708,7 +11588,6 @@
         </w:rPr>
         <w:t>usertype</w:t>
       </w:r>
-      <w:proofErr w:type="spellEnd"/>
       <w:r>
         <w:rPr>
           <w:rFonts w:cs="Arial"/>
@@ -11732,29 +11611,7 @@
         <w:rPr>
           <w:rFonts w:cs="Arial"/>
         </w:rPr>
-        <w:t xml:space="preserve">                    </w:t>
-      </w:r>
-      <w:proofErr w:type="spellStart"/>
-      <w:proofErr w:type="gramStart"/>
-      <w:r>
-        <w:rPr>
-          <w:rFonts w:cs="Arial"/>
-        </w:rPr>
-        <w:t>VenueManager</w:t>
-      </w:r>
-      <w:proofErr w:type="spellEnd"/>
-      <w:r>
-        <w:rPr>
-          <w:rFonts w:cs="Arial"/>
-        </w:rPr>
-        <w:t>(</w:t>
-      </w:r>
-      <w:proofErr w:type="gramEnd"/>
-      <w:r>
-        <w:rPr>
-          <w:rFonts w:cs="Arial"/>
-        </w:rPr>
-        <w:t>)</w:t>
+        <w:t xml:space="preserve">                    VenueManager()</w:t>
       </w:r>
     </w:p>
     <w:p>
@@ -11925,22 +11782,18 @@
         </w:rPr>
         <w:t xml:space="preserve">function </w:t>
       </w:r>
-      <w:proofErr w:type="spellStart"/>
-      <w:proofErr w:type="gramStart"/>
       <w:r>
         <w:rPr>
           <w:rFonts w:cs="Arial"/>
         </w:rPr>
         <w:t>holdTicket</w:t>
       </w:r>
-      <w:proofErr w:type="spellEnd"/>
       <w:r>
         <w:rPr>
           <w:rFonts w:cs="Arial"/>
         </w:rPr>
         <w:t>(</w:t>
       </w:r>
-      <w:proofErr w:type="gramEnd"/>
       <w:r>
         <w:rPr>
           <w:rFonts w:cs="Arial"/>
@@ -11983,7 +11836,6 @@
           <w:rFonts w:ascii="Arial" w:hAnsi="Arial" w:cs="Arial"/>
         </w:rPr>
       </w:pPr>
-      <w:proofErr w:type="gramStart"/>
       <w:r>
         <w:rPr>
           <w:rFonts w:ascii="Arial" w:hAnsi="Arial" w:cs="Arial"/>
@@ -11996,7 +11848,6 @@
         </w:rPr>
         <w:t>{</w:t>
       </w:r>
-      <w:proofErr w:type="gramEnd"/>
     </w:p>
     <w:p>
       <w:pPr>
@@ -12061,21 +11912,7 @@
         <w:rPr>
           <w:rFonts w:ascii="Arial" w:hAnsi="Arial" w:cs="Arial"/>
         </w:rPr>
-        <w:t xml:space="preserve">2ii. </w:t>
-      </w:r>
-      <w:proofErr w:type="spellStart"/>
-      <w:r>
-        <w:rPr>
-          <w:rFonts w:ascii="Arial" w:hAnsi="Arial" w:cs="Arial"/>
-        </w:rPr>
-        <w:t>Userinput</w:t>
-      </w:r>
-      <w:proofErr w:type="spellEnd"/>
-      <w:r>
-        <w:rPr>
-          <w:rFonts w:ascii="Arial" w:hAnsi="Arial" w:cs="Arial"/>
-        </w:rPr>
-        <w:t xml:space="preserve"> choose </w:t>
+        <w:t xml:space="preserve">2ii. Userinput choose </w:t>
       </w:r>
       <w:r>
         <w:rPr>
@@ -12288,21 +12125,7 @@
         <w:rPr>
           <w:rFonts w:cs="Arial"/>
         </w:rPr>
-        <w:t xml:space="preserve">if </w:t>
-      </w:r>
-      <w:proofErr w:type="spellStart"/>
-      <w:r>
-        <w:rPr>
-          <w:rFonts w:cs="Arial"/>
-        </w:rPr>
-        <w:t>userinput</w:t>
-      </w:r>
-      <w:proofErr w:type="spellEnd"/>
-      <w:r>
-        <w:rPr>
-          <w:rFonts w:cs="Arial"/>
-        </w:rPr>
-        <w:t xml:space="preserve"> is valid data</w:t>
+        <w:t>if userinput is valid data</w:t>
       </w:r>
     </w:p>
     <w:p>
@@ -12568,23 +12391,7 @@
           <w:rFonts w:cs="Arial"/>
           <w:color w:val="000000" w:themeColor="text1"/>
         </w:rPr>
-        <w:t xml:space="preserve">contains “@” and contains known TLD (e.g. .com </w:t>
-      </w:r>
-      <w:proofErr w:type="gramStart"/>
-      <w:r>
-        <w:rPr>
-          <w:rFonts w:cs="Arial"/>
-          <w:color w:val="000000" w:themeColor="text1"/>
-        </w:rPr>
-        <w:t>or .</w:t>
-      </w:r>
-      <w:proofErr w:type="gramEnd"/>
-      <w:r>
-        <w:rPr>
-          <w:rFonts w:cs="Arial"/>
-          <w:color w:val="000000" w:themeColor="text1"/>
-        </w:rPr>
-        <w:t>co.uk)</w:t>
+        <w:t>contains “@” and contains known TLD (e.g. .com or .co.uk)</w:t>
       </w:r>
     </w:p>
     <w:p>
@@ -13114,7 +12921,6 @@
         </w:rPr>
         <w:t>first name</w:t>
       </w:r>
-      <w:proofErr w:type="gramStart"/>
       <w:r>
         <w:rPr>
           <w:rFonts w:cs="Arial"/>
@@ -13126,15 +12932,7 @@
           <w:rFonts w:cs="Arial"/>
           <w:color w:val="FFFFFF" w:themeColor="background1"/>
         </w:rPr>
-        <w:t>.</w:t>
-      </w:r>
-      <w:proofErr w:type="gramEnd"/>
-      <w:r>
-        <w:rPr>
-          <w:rFonts w:cs="Arial"/>
-          <w:color w:val="FFFFFF" w:themeColor="background1"/>
-        </w:rPr>
-        <w:t xml:space="preserve">   </w:t>
+        <w:t xml:space="preserve">.   </w:t>
       </w:r>
       <w:r>
         <w:rPr>
@@ -13185,21 +12983,7 @@
         <w:rPr>
           <w:rFonts w:cs="Arial"/>
         </w:rPr>
-        <w:t xml:space="preserve">, </w:t>
-      </w:r>
-      <w:proofErr w:type="spellStart"/>
-      <w:r>
-        <w:rPr>
-          <w:rFonts w:cs="Arial"/>
-        </w:rPr>
-        <w:t>userType</w:t>
-      </w:r>
-      <w:proofErr w:type="spellEnd"/>
-      <w:r>
-        <w:rPr>
-          <w:rFonts w:cs="Arial"/>
-        </w:rPr>
-        <w:t xml:space="preserve"> (default is 0 which is a customer account)</w:t>
+        <w:t>, userType (default is 0 which is a customer account)</w:t>
       </w:r>
     </w:p>
     <w:p>
@@ -13893,23 +13677,7 @@
                 <w:rFonts w:cs="Arial"/>
                 <w:color w:val="000000" w:themeColor="text1"/>
               </w:rPr>
-              <w:t xml:space="preserve">Get </w:t>
-            </w:r>
-            <w:proofErr w:type="spellStart"/>
-            <w:r>
-              <w:rPr>
-                <w:rFonts w:cs="Arial"/>
-                <w:color w:val="000000" w:themeColor="text1"/>
-              </w:rPr>
-              <w:t>userinput</w:t>
-            </w:r>
-            <w:proofErr w:type="spellEnd"/>
-            <w:r>
-              <w:rPr>
-                <w:rFonts w:cs="Arial"/>
-                <w:color w:val="000000" w:themeColor="text1"/>
-              </w:rPr>
-              <w:t xml:space="preserve"> for first name, last name, email, password</w:t>
+              <w:t>Get userinput for first name, last name, email, password</w:t>
             </w:r>
           </w:p>
           <w:p>
@@ -13970,40 +13738,24 @@
                 <w:rFonts w:cs="Arial"/>
               </w:rPr>
             </w:pPr>
-            <w:proofErr w:type="spellStart"/>
-            <w:r>
-              <w:rPr>
-                <w:rFonts w:cs="Arial"/>
-              </w:rPr>
-              <w:t>firstName</w:t>
-            </w:r>
-            <w:proofErr w:type="spellEnd"/>
-            <w:r>
-              <w:rPr>
-                <w:rFonts w:cs="Arial"/>
-              </w:rPr>
-              <w:t xml:space="preserve"> = “Bob”</w:t>
-            </w:r>
-          </w:p>
-          <w:p>
-            <w:pPr>
-              <w:rPr>
-                <w:rFonts w:cs="Arial"/>
-              </w:rPr>
-            </w:pPr>
-            <w:proofErr w:type="spellStart"/>
-            <w:r>
-              <w:rPr>
-                <w:rFonts w:cs="Arial"/>
-              </w:rPr>
-              <w:t>lastName</w:t>
-            </w:r>
-            <w:proofErr w:type="spellEnd"/>
-            <w:r>
-              <w:rPr>
-                <w:rFonts w:cs="Arial"/>
-              </w:rPr>
-              <w:t xml:space="preserve"> = “Smith”</w:t>
+            <w:r>
+              <w:rPr>
+                <w:rFonts w:cs="Arial"/>
+              </w:rPr>
+              <w:t>firstName = “Bob”</w:t>
+            </w:r>
+          </w:p>
+          <w:p>
+            <w:pPr>
+              <w:rPr>
+                <w:rFonts w:cs="Arial"/>
+              </w:rPr>
+            </w:pPr>
+            <w:r>
+              <w:rPr>
+                <w:rFonts w:cs="Arial"/>
+              </w:rPr>
+              <w:t>lastName = “Smith”</w:t>
             </w:r>
           </w:p>
           <w:p>
@@ -14049,40 +13801,24 @@
                 <w:rFonts w:cs="Arial"/>
               </w:rPr>
             </w:pPr>
-            <w:proofErr w:type="spellStart"/>
-            <w:r>
-              <w:rPr>
-                <w:rFonts w:cs="Arial"/>
-              </w:rPr>
-              <w:t>firstName</w:t>
-            </w:r>
-            <w:proofErr w:type="spellEnd"/>
-            <w:r>
-              <w:rPr>
-                <w:rFonts w:cs="Arial"/>
-              </w:rPr>
-              <w:t xml:space="preserve"> = “Bob”</w:t>
-            </w:r>
-          </w:p>
-          <w:p>
-            <w:pPr>
-              <w:rPr>
-                <w:rFonts w:cs="Arial"/>
-              </w:rPr>
-            </w:pPr>
-            <w:proofErr w:type="spellStart"/>
-            <w:r>
-              <w:rPr>
-                <w:rFonts w:cs="Arial"/>
-              </w:rPr>
-              <w:t>lastName</w:t>
-            </w:r>
-            <w:proofErr w:type="spellEnd"/>
-            <w:r>
-              <w:rPr>
-                <w:rFonts w:cs="Arial"/>
-              </w:rPr>
-              <w:t xml:space="preserve"> = “Smith”</w:t>
+            <w:r>
+              <w:rPr>
+                <w:rFonts w:cs="Arial"/>
+              </w:rPr>
+              <w:t>firstName = “Bob”</w:t>
+            </w:r>
+          </w:p>
+          <w:p>
+            <w:pPr>
+              <w:rPr>
+                <w:rFonts w:cs="Arial"/>
+              </w:rPr>
+            </w:pPr>
+            <w:r>
+              <w:rPr>
+                <w:rFonts w:cs="Arial"/>
+              </w:rPr>
+              <w:t>lastName = “Smith”</w:t>
             </w:r>
           </w:p>
           <w:p>
@@ -14221,21 +13957,7 @@
               <w:rPr>
                 <w:rFonts w:cs="Arial"/>
               </w:rPr>
-              <w:t xml:space="preserve">Verify </w:t>
-            </w:r>
-            <w:proofErr w:type="spellStart"/>
-            <w:r>
-              <w:rPr>
-                <w:rFonts w:cs="Arial"/>
-              </w:rPr>
-              <w:t>userinput</w:t>
-            </w:r>
-            <w:proofErr w:type="spellEnd"/>
-            <w:r>
-              <w:rPr>
-                <w:rFonts w:cs="Arial"/>
-              </w:rPr>
-              <w:t xml:space="preserve"> for first/last name should be: not null, letters only</w:t>
+              <w:t>Verify userinput for first/last name should be: not null, letters only</w:t>
             </w:r>
           </w:p>
         </w:tc>
@@ -14356,7 +14078,7 @@
       </w:r>
     </w:p>
     <w:sectPr>
-      <w:footerReference w:type="default" r:id="rId12"/>
+      <w:footerReference w:type="default" r:id="rId13"/>
       <w:pgSz w:w="11906" w:h="16838"/>
       <w:pgMar w:top="1440" w:right="1440" w:bottom="1440" w:left="1440" w:header="708" w:footer="708" w:gutter="0"/>
       <w:pgNumType w:start="0"/>

</xml_diff>

<commit_message>
Sequence added and finished
</commit_message>
<xml_diff>
--- a/CourseWork/CO567 REPORT.docx
+++ b/CourseWork/CO567 REPORT.docx
@@ -162,7 +162,7 @@
               <w:noProof/>
             </w:rPr>
             <w:pict w14:anchorId="58B67446">
-              <v:rect id="Rectangle 132" o:spid="_x0000_s1026" style="position:absolute;margin-left:-26.4pt;margin-top:0;width:46.8pt;height:77.75pt;z-index:251659264;visibility:visible;mso-wrap-style:square;mso-width-percent:76;mso-height-percent:98;mso-top-percent:23;mso-wrap-distance-left:9pt;mso-wrap-distance-top:0;mso-wrap-distance-right:9pt;mso-wrap-distance-bottom:0;mso-position-horizontal:right;mso-position-horizontal-relative:margin;mso-position-vertical-relative:page;mso-width-percent:76;mso-height-percent:98;mso-top-percent:23;mso-width-relative:page;mso-height-relative:page;v-text-anchor:bottom" o:gfxdata="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" fillcolor="#4f81bd [3204]" stroked="f" strokeweight="2pt">
+              <v:rect id="Rectangle 132" o:spid="_x0000_s1026" style="position:absolute;margin-left:-35.2pt;margin-top:0;width:46.8pt;height:77.75pt;z-index:251659264;visibility:visible;mso-wrap-style:square;mso-width-percent:76;mso-height-percent:98;mso-top-percent:23;mso-wrap-distance-left:9pt;mso-wrap-distance-top:0;mso-wrap-distance-right:9pt;mso-wrap-distance-bottom:0;mso-position-horizontal:right;mso-position-horizontal-relative:margin;mso-position-vertical-relative:page;mso-width-percent:76;mso-height-percent:98;mso-top-percent:23;mso-width-relative:page;mso-height-relative:page;v-text-anchor:bottom" o:gfxdata="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" fillcolor="#4f81bd [3204]" stroked="f" strokeweight="2pt">
                 <o:lock v:ext="edit" aspectratio="t"/>
                 <v:textbox inset="3.6pt,,3.6pt">
                   <w:txbxContent>
@@ -929,15 +929,33 @@
                 <w:noProof/>
                 <w:highlight w:val="green"/>
               </w:rPr>
-              <w:t xml:space="preserve"> done  </w:t>
+              <w:t xml:space="preserve"> done </w:t>
+            </w:r>
+            <w:r>
+              <w:rPr>
+                <w:rStyle w:val="Hyperlink"/>
+                <w:rFonts w:cs="Arial"/>
+                <w:noProof/>
+                <w:highlight w:val="green"/>
+              </w:rPr>
+              <w:t xml:space="preserve"> </w:t>
             </w:r>
             <w:r>
               <w:rPr>
                 <w:rStyle w:val="Hyperlink"/>
                 <w:noProof/>
-                <w:highlight w:val="red"/>
+                <w:highlight w:val="green"/>
               </w:rPr>
               <w:t>Sequence Model</w:t>
+            </w:r>
+            <w:r>
+              <w:rPr>
+                <w:rStyle w:val="Hyperlink"/>
+                <w:rFonts w:cs="Arial"/>
+                <w:noProof/>
+                <w:highlight w:val="green"/>
+              </w:rPr>
+              <w:t xml:space="preserve"> </w:t>
             </w:r>
             <w:r>
               <w:rPr>
@@ -946,7 +964,7 @@
                 <w:noProof/>
                 <w:highlight w:val="yellow"/>
               </w:rPr>
-              <w:t xml:space="preserve">  </w:t>
+              <w:t xml:space="preserve"> </w:t>
             </w:r>
             <w:r>
               <w:rPr>
@@ -1876,7 +1894,15 @@
         <w:t>eat</w:t>
       </w:r>
       <w:r>
-        <w:t xml:space="preserve">  - After Paying for the Tickets the customer must choose a seat that they will be able to see from a list that will show which seats are available. The Consumer can choose their seat manually this means being able to see what seats are on hold, have been sold and which ones are available. When the seats have been chosen by the Consumer they will be on hold so no other Consumer could choose that exact seat or seats. The Consumer can choose to allow the Online Ticket System to choose a seat for them, if they wish for this process to take place, they must first input a price range such as what is the minimum they can spend and the maximum they can spend.</w:t>
+        <w:t xml:space="preserve">  - After Paying for the Tickets the customer must choose a seat that they will be able to see from a list that will show which seats are available. The Consumer can choose their seat manually this means being able to see what seats are on hold, have been sold and which ones are available. When the seats have been chosen by the </w:t>
+      </w:r>
+      <w:proofErr w:type="gramStart"/>
+      <w:r>
+        <w:t>Consumer</w:t>
+      </w:r>
+      <w:proofErr w:type="gramEnd"/>
+      <w:r>
+        <w:t xml:space="preserve"> they will be on hold so no other Consumer could choose that exact seat or seats. The Consumer can choose to allow the Online Ticket System to choose a seat for them, if they wish for this process to take place, they must first input a price range such as what is the minimum they can spend and the maximum they can spend.</w:t>
       </w:r>
     </w:p>
     <w:p>
@@ -2118,7 +2144,15 @@
         <w:t xml:space="preserve">Assign Ticket Agent - </w:t>
       </w:r>
       <w:r>
-        <w:t>The Venue Manager must Assign a Ticket Agent when adding an Event or Show, this individual will help with promotions, discounts, seat and ticket pricing and much more</w:t>
+        <w:t xml:space="preserve">The Venue Manager </w:t>
+      </w:r>
+      <w:proofErr w:type="gramStart"/>
+      <w:r>
+        <w:t>must</w:t>
+      </w:r>
+      <w:proofErr w:type="gramEnd"/>
+      <w:r>
+        <w:t xml:space="preserve"> Assign a Ticket Agent when adding an Event or Show, this individual will help with promotions, discounts, seat and ticket pricing and much more</w:t>
       </w:r>
       <w:r>
         <w:t>.</w:t>
@@ -2407,6 +2441,7 @@
         <w:pStyle w:val="Heading2"/>
       </w:pPr>
     </w:p>
+    <w:p/>
     <w:p>
       <w:pPr>
         <w:pStyle w:val="Heading2"/>
@@ -2416,79 +2451,275 @@
         <w:t>Class Diagram</w:t>
       </w:r>
       <w:bookmarkEnd w:id="2"/>
+    </w:p>
+    <w:p>
+      <w:pPr>
+        <w:pStyle w:val="Heading2"/>
+      </w:pPr>
       <w:r>
         <w:br/>
       </w:r>
-    </w:p>
-    <w:p>
-      <w:pPr>
-        <w:rPr>
-          <w:rFonts w:cs="Arial"/>
-        </w:rPr>
-      </w:pPr>
-    </w:p>
-    <w:p>
-      <w:pPr>
-        <w:rPr>
-          <w:rFonts w:cs="Arial"/>
-        </w:rPr>
-      </w:pPr>
-    </w:p>
-    <w:p>
-      <w:pPr>
-        <w:rPr>
-          <w:rFonts w:cs="Arial"/>
-        </w:rPr>
-      </w:pPr>
-    </w:p>
-    <w:p>
-      <w:pPr>
-        <w:rPr>
-          <w:rFonts w:cs="Arial"/>
-        </w:rPr>
-      </w:pPr>
-    </w:p>
-    <w:p>
-      <w:pPr>
-        <w:rPr>
-          <w:rFonts w:cs="Arial"/>
-        </w:rPr>
-      </w:pPr>
-    </w:p>
-    <w:p>
-      <w:pPr>
-        <w:rPr>
-          <w:rFonts w:cs="Arial"/>
-        </w:rPr>
-      </w:pPr>
-    </w:p>
-    <w:p>
-      <w:pPr>
-        <w:rPr>
-          <w:rFonts w:cs="Arial"/>
-        </w:rPr>
-      </w:pPr>
-    </w:p>
-    <w:p>
-      <w:pPr>
-        <w:rPr>
-          <w:rFonts w:cs="Arial"/>
-        </w:rPr>
-      </w:pPr>
-    </w:p>
-    <w:p>
-      <w:pPr>
-        <w:rPr>
-          <w:rFonts w:cs="Arial"/>
-        </w:rPr>
-      </w:pPr>
-    </w:p>
-    <w:p>
-      <w:pPr>
-        <w:rPr>
-          <w:rFonts w:cs="Arial"/>
-        </w:rPr>
-      </w:pPr>
+      <w:r>
+        <w:rPr>
+          <w:noProof/>
+        </w:rPr>
+        <w:drawing>
+          <wp:inline distT="0" distB="0" distL="0" distR="0" wp14:anchorId="2E225C20" wp14:editId="33D67C55">
+            <wp:extent cx="3454254" cy="4864100"/>
+            <wp:effectExtent l="0" t="0" r="0" b="0"/>
+            <wp:docPr id="1" name="Picture 1" descr="A picture containing diagram&#10;&#10;Description automatically generated"/>
+            <wp:cNvGraphicFramePr>
+              <a:graphicFrameLocks xmlns:a="http://schemas.openxmlformats.org/drawingml/2006/main" noChangeAspect="1"/>
+            </wp:cNvGraphicFramePr>
+            <a:graphic xmlns:a="http://schemas.openxmlformats.org/drawingml/2006/main">
+              <a:graphicData uri="http://schemas.openxmlformats.org/drawingml/2006/picture">
+                <pic:pic xmlns:pic="http://schemas.openxmlformats.org/drawingml/2006/picture">
+                  <pic:nvPicPr>
+                    <pic:cNvPr id="1" name="Picture 1" descr="A picture containing diagram&#10;&#10;Description automatically generated"/>
+                    <pic:cNvPicPr>
+                      <a:picLocks noChangeAspect="1" noChangeArrowheads="1"/>
+                    </pic:cNvPicPr>
+                  </pic:nvPicPr>
+                  <pic:blipFill rotWithShape="1">
+                    <a:blip r:embed="rId12" cstate="print">
+                      <a:extLst>
+                        <a:ext uri="{28A0092B-C50C-407E-A947-70E740481C1C}">
+                          <a14:useLocalDpi xmlns:a14="http://schemas.microsoft.com/office/drawing/2010/main" val="0"/>
+                        </a:ext>
+                      </a:extLst>
+                    </a:blip>
+                    <a:srcRect t="1" r="75358" b="32384"/>
+                    <a:stretch/>
+                  </pic:blipFill>
+                  <pic:spPr bwMode="auto">
+                    <a:xfrm>
+                      <a:off x="0" y="0"/>
+                      <a:ext cx="3474862" cy="4893120"/>
+                    </a:xfrm>
+                    <a:prstGeom prst="rect">
+                      <a:avLst/>
+                    </a:prstGeom>
+                    <a:noFill/>
+                    <a:ln>
+                      <a:noFill/>
+                    </a:ln>
+                    <a:extLst>
+                      <a:ext uri="{53640926-AAD7-44D8-BBD7-CCE9431645EC}">
+                        <a14:shadowObscured xmlns:a14="http://schemas.microsoft.com/office/drawing/2010/main"/>
+                      </a:ext>
+                    </a:extLst>
+                  </pic:spPr>
+                </pic:pic>
+              </a:graphicData>
+            </a:graphic>
+          </wp:inline>
+        </w:drawing>
+      </w:r>
+    </w:p>
+    <w:p>
+      <w:pPr>
+        <w:rPr>
+          <w:rFonts w:cs="Arial"/>
+        </w:rPr>
+      </w:pPr>
+      <w:r>
+        <w:rPr>
+          <w:noProof/>
+        </w:rPr>
+        <w:drawing>
+          <wp:inline distT="0" distB="0" distL="0" distR="0" wp14:anchorId="15B5CF7E" wp14:editId="5DB24CCA">
+            <wp:extent cx="4943192" cy="3216600"/>
+            <wp:effectExtent l="0" t="0" r="0" b="0"/>
+            <wp:docPr id="2" name="Picture 2" descr="A picture containing diagram&#10;&#10;Description automatically generated"/>
+            <wp:cNvGraphicFramePr>
+              <a:graphicFrameLocks xmlns:a="http://schemas.openxmlformats.org/drawingml/2006/main" noChangeAspect="1"/>
+            </wp:cNvGraphicFramePr>
+            <a:graphic xmlns:a="http://schemas.openxmlformats.org/drawingml/2006/main">
+              <a:graphicData uri="http://schemas.openxmlformats.org/drawingml/2006/picture">
+                <pic:pic xmlns:pic="http://schemas.openxmlformats.org/drawingml/2006/picture">
+                  <pic:nvPicPr>
+                    <pic:cNvPr id="2" name="Picture 2" descr="A picture containing diagram&#10;&#10;Description automatically generated"/>
+                    <pic:cNvPicPr>
+                      <a:picLocks noChangeAspect="1" noChangeArrowheads="1"/>
+                    </pic:cNvPicPr>
+                  </pic:nvPicPr>
+                  <pic:blipFill rotWithShape="1">
+                    <a:blip r:embed="rId12" cstate="print">
+                      <a:extLst>
+                        <a:ext uri="{28A0092B-C50C-407E-A947-70E740481C1C}">
+                          <a14:useLocalDpi xmlns:a14="http://schemas.microsoft.com/office/drawing/2010/main" val="0"/>
+                        </a:ext>
+                      </a:extLst>
+                    </a:blip>
+                    <a:srcRect l="24800" t="39407" r="42657" b="19329"/>
+                    <a:stretch/>
+                  </pic:blipFill>
+                  <pic:spPr bwMode="auto">
+                    <a:xfrm>
+                      <a:off x="0" y="0"/>
+                      <a:ext cx="4959837" cy="3227431"/>
+                    </a:xfrm>
+                    <a:prstGeom prst="rect">
+                      <a:avLst/>
+                    </a:prstGeom>
+                    <a:noFill/>
+                    <a:ln>
+                      <a:noFill/>
+                    </a:ln>
+                    <a:extLst>
+                      <a:ext uri="{53640926-AAD7-44D8-BBD7-CCE9431645EC}">
+                        <a14:shadowObscured xmlns:a14="http://schemas.microsoft.com/office/drawing/2010/main"/>
+                      </a:ext>
+                    </a:extLst>
+                  </pic:spPr>
+                </pic:pic>
+              </a:graphicData>
+            </a:graphic>
+          </wp:inline>
+        </w:drawing>
+      </w:r>
+    </w:p>
+    <w:p>
+      <w:pPr>
+        <w:rPr>
+          <w:rFonts w:cs="Arial"/>
+        </w:rPr>
+      </w:pPr>
+      <w:r>
+        <w:rPr>
+          <w:noProof/>
+        </w:rPr>
+        <w:lastRenderedPageBreak/>
+        <w:drawing>
+          <wp:inline distT="0" distB="0" distL="0" distR="0" wp14:anchorId="69F3FADB" wp14:editId="65BD9BFA">
+            <wp:extent cx="6024995" cy="7975600"/>
+            <wp:effectExtent l="0" t="0" r="0" b="0"/>
+            <wp:docPr id="8" name="Picture 8" descr="A picture containing diagram&#10;&#10;Description automatically generated"/>
+            <wp:cNvGraphicFramePr>
+              <a:graphicFrameLocks xmlns:a="http://schemas.openxmlformats.org/drawingml/2006/main" noChangeAspect="1"/>
+            </wp:cNvGraphicFramePr>
+            <a:graphic xmlns:a="http://schemas.openxmlformats.org/drawingml/2006/main">
+              <a:graphicData uri="http://schemas.openxmlformats.org/drawingml/2006/picture">
+                <pic:pic xmlns:pic="http://schemas.openxmlformats.org/drawingml/2006/picture">
+                  <pic:nvPicPr>
+                    <pic:cNvPr id="8" name="Picture 8" descr="A picture containing diagram&#10;&#10;Description automatically generated"/>
+                    <pic:cNvPicPr>
+                      <a:picLocks noChangeAspect="1" noChangeArrowheads="1"/>
+                    </pic:cNvPicPr>
+                  </pic:nvPicPr>
+                  <pic:blipFill rotWithShape="1">
+                    <a:blip r:embed="rId12">
+                      <a:extLst>
+                        <a:ext uri="{28A0092B-C50C-407E-A947-70E740481C1C}">
+                          <a14:useLocalDpi xmlns:a14="http://schemas.microsoft.com/office/drawing/2010/main" val="0"/>
+                        </a:ext>
+                      </a:extLst>
+                    </a:blip>
+                    <a:srcRect l="64924" t="9501"/>
+                    <a:stretch/>
+                  </pic:blipFill>
+                  <pic:spPr bwMode="auto">
+                    <a:xfrm>
+                      <a:off x="0" y="0"/>
+                      <a:ext cx="6037799" cy="7992550"/>
+                    </a:xfrm>
+                    <a:prstGeom prst="rect">
+                      <a:avLst/>
+                    </a:prstGeom>
+                    <a:noFill/>
+                    <a:ln>
+                      <a:noFill/>
+                    </a:ln>
+                    <a:extLst>
+                      <a:ext uri="{53640926-AAD7-44D8-BBD7-CCE9431645EC}">
+                        <a14:shadowObscured xmlns:a14="http://schemas.microsoft.com/office/drawing/2010/main"/>
+                      </a:ext>
+                    </a:extLst>
+                  </pic:spPr>
+                </pic:pic>
+              </a:graphicData>
+            </a:graphic>
+          </wp:inline>
+        </w:drawing>
+      </w:r>
+      <w:r>
+        <w:rPr>
+          <w:rFonts w:cs="Arial"/>
+        </w:rPr>
+        <w:br/>
+      </w:r>
+      <w:r>
+        <w:rPr>
+          <w:rFonts w:cs="Arial"/>
+        </w:rPr>
+        <w:br/>
+      </w:r>
+      <w:r>
+        <w:rPr>
+          <w:rFonts w:cs="Arial"/>
+        </w:rPr>
+        <w:br/>
+      </w:r>
+      <w:r>
+        <w:rPr>
+          <w:rFonts w:cs="Arial"/>
+        </w:rPr>
+        <w:lastRenderedPageBreak/>
+        <w:br/>
+      </w:r>
+      <w:r>
+        <w:rPr>
+          <w:noProof/>
+        </w:rPr>
+        <w:drawing>
+          <wp:inline distT="0" distB="0" distL="0" distR="0" wp14:anchorId="5D1A7E7F" wp14:editId="3E4DD261">
+            <wp:extent cx="5731510" cy="2940685"/>
+            <wp:effectExtent l="0" t="0" r="0" b="0"/>
+            <wp:docPr id="9" name="Picture 9" descr="A picture containing diagram&#10;&#10;Description automatically generated"/>
+            <wp:cNvGraphicFramePr>
+              <a:graphicFrameLocks xmlns:a="http://schemas.openxmlformats.org/drawingml/2006/main" noChangeAspect="1"/>
+            </wp:cNvGraphicFramePr>
+            <a:graphic xmlns:a="http://schemas.openxmlformats.org/drawingml/2006/main">
+              <a:graphicData uri="http://schemas.openxmlformats.org/drawingml/2006/picture">
+                <pic:pic xmlns:pic="http://schemas.openxmlformats.org/drawingml/2006/picture">
+                  <pic:nvPicPr>
+                    <pic:cNvPr id="9" name="Picture 9" descr="A picture containing diagram&#10;&#10;Description automatically generated"/>
+                    <pic:cNvPicPr>
+                      <a:picLocks noChangeAspect="1" noChangeArrowheads="1"/>
+                    </pic:cNvPicPr>
+                  </pic:nvPicPr>
+                  <pic:blipFill>
+                    <a:blip r:embed="rId13" cstate="print">
+                      <a:extLst>
+                        <a:ext uri="{28A0092B-C50C-407E-A947-70E740481C1C}">
+                          <a14:useLocalDpi xmlns:a14="http://schemas.microsoft.com/office/drawing/2010/main" val="0"/>
+                        </a:ext>
+                      </a:extLst>
+                    </a:blip>
+                    <a:srcRect/>
+                    <a:stretch>
+                      <a:fillRect/>
+                    </a:stretch>
+                  </pic:blipFill>
+                  <pic:spPr bwMode="auto">
+                    <a:xfrm>
+                      <a:off x="0" y="0"/>
+                      <a:ext cx="5731510" cy="2940685"/>
+                    </a:xfrm>
+                    <a:prstGeom prst="rect">
+                      <a:avLst/>
+                    </a:prstGeom>
+                    <a:noFill/>
+                    <a:ln>
+                      <a:noFill/>
+                    </a:ln>
+                  </pic:spPr>
+                </pic:pic>
+              </a:graphicData>
+            </a:graphic>
+          </wp:inline>
+        </w:drawing>
+      </w:r>
     </w:p>
     <w:p>
       <w:pPr>
@@ -2609,6 +2840,9 @@
       <w:bookmarkStart w:id="3" w:name="_Toc92731419"/>
       <w:r>
         <w:lastRenderedPageBreak/>
+        <w:br/>
+      </w:r>
+      <w:r>
         <w:t>Data Dictionary</w:t>
       </w:r>
       <w:bookmarkEnd w:id="3"/>
@@ -2626,7 +2860,25 @@
           <w:color w:val="FF0000"/>
           <w:highlight w:val="yellow"/>
         </w:rPr>
-        <w:t>Make tables on all classes attributes linked with class diagrams</w:t>
+        <w:t xml:space="preserve">Make tables on all </w:t>
+      </w:r>
+      <w:proofErr w:type="gramStart"/>
+      <w:r>
+        <w:rPr>
+          <w:rFonts w:cs="Arial"/>
+          <w:color w:val="FF0000"/>
+          <w:highlight w:val="yellow"/>
+        </w:rPr>
+        <w:t>classes</w:t>
+      </w:r>
+      <w:proofErr w:type="gramEnd"/>
+      <w:r>
+        <w:rPr>
+          <w:rFonts w:cs="Arial"/>
+          <w:color w:val="FF0000"/>
+          <w:highlight w:val="yellow"/>
+        </w:rPr>
+        <w:t xml:space="preserve"> attributes linked with class diagrams</w:t>
       </w:r>
     </w:p>
     <w:p>
@@ -2656,7 +2908,7 @@
                     <pic:cNvPicPr/>
                   </pic:nvPicPr>
                   <pic:blipFill>
-                    <a:blip r:embed="rId12"/>
+                    <a:blip r:embed="rId14"/>
                     <a:stretch>
                       <a:fillRect/>
                     </a:stretch>
@@ -2702,6 +2954,7 @@
                 <w:u w:val="single"/>
               </w:rPr>
             </w:pPr>
+            <w:proofErr w:type="spellStart"/>
             <w:r>
               <w:rPr>
                 <w:rFonts w:cs="Arial"/>
@@ -2716,6 +2969,7 @@
               </w:rPr>
               <w:t>Types</w:t>
             </w:r>
+            <w:proofErr w:type="spellEnd"/>
           </w:p>
         </w:tc>
       </w:tr>
@@ -3403,12 +3657,14 @@
                 <w:rFonts w:cs="Arial"/>
               </w:rPr>
             </w:pPr>
+            <w:proofErr w:type="spellStart"/>
             <w:r>
               <w:rPr>
                 <w:rFonts w:cs="Arial"/>
               </w:rPr>
               <w:t>showID</w:t>
             </w:r>
+            <w:proofErr w:type="spellEnd"/>
           </w:p>
         </w:tc>
         <w:tc>
@@ -3459,12 +3715,14 @@
                 <w:rFonts w:cs="Arial"/>
               </w:rPr>
             </w:pPr>
+            <w:proofErr w:type="spellStart"/>
             <w:r>
               <w:rPr>
                 <w:rFonts w:cs="Arial"/>
               </w:rPr>
               <w:t>eventID</w:t>
             </w:r>
+            <w:proofErr w:type="spellEnd"/>
           </w:p>
         </w:tc>
         <w:tc>
@@ -3627,12 +3885,14 @@
                 <w:rFonts w:cs="Arial"/>
               </w:rPr>
             </w:pPr>
+            <w:proofErr w:type="spellStart"/>
             <w:r>
               <w:rPr>
                 <w:rFonts w:cs="Arial"/>
               </w:rPr>
               <w:t>maxSeats</w:t>
             </w:r>
+            <w:proofErr w:type="spellEnd"/>
           </w:p>
         </w:tc>
         <w:tc>
@@ -3934,7 +4194,6 @@
                 <w:rFonts w:cs="Arial"/>
                 <w:u w:val="single"/>
               </w:rPr>
-              <w:lastRenderedPageBreak/>
               <w:t>Discounts</w:t>
             </w:r>
           </w:p>
@@ -4287,12 +4546,14 @@
                 <w:rFonts w:cs="Arial"/>
               </w:rPr>
             </w:pPr>
+            <w:proofErr w:type="spellStart"/>
             <w:r>
               <w:rPr>
                 <w:rFonts w:cs="Arial"/>
               </w:rPr>
               <w:t>concessionID</w:t>
             </w:r>
+            <w:proofErr w:type="spellEnd"/>
           </w:p>
         </w:tc>
         <w:tc>
@@ -4532,6 +4793,7 @@
                 <w:rFonts w:cs="Arial"/>
               </w:rPr>
             </w:pPr>
+            <w:proofErr w:type="spellStart"/>
             <w:r>
               <w:rPr>
                 <w:rFonts w:cs="Arial"/>
@@ -4546,6 +4808,7 @@
               </w:rPr>
               <w:t>System</w:t>
             </w:r>
+            <w:proofErr w:type="spellEnd"/>
           </w:p>
         </w:tc>
       </w:tr>
@@ -4616,12 +4879,14 @@
                 <w:rFonts w:cs="Arial"/>
               </w:rPr>
             </w:pPr>
+            <w:proofErr w:type="spellStart"/>
             <w:r>
               <w:rPr>
                 <w:rFonts w:cs="Arial"/>
               </w:rPr>
               <w:t>userID</w:t>
             </w:r>
+            <w:proofErr w:type="spellEnd"/>
           </w:p>
         </w:tc>
         <w:tc>
@@ -4672,12 +4937,14 @@
                 <w:rFonts w:cs="Arial"/>
               </w:rPr>
             </w:pPr>
+            <w:proofErr w:type="spellStart"/>
             <w:r>
               <w:rPr>
                 <w:rFonts w:cs="Arial"/>
               </w:rPr>
               <w:t>showID</w:t>
             </w:r>
+            <w:proofErr w:type="spellEnd"/>
           </w:p>
         </w:tc>
         <w:tc>
@@ -4728,12 +4995,14 @@
                 <w:rFonts w:cs="Arial"/>
               </w:rPr>
             </w:pPr>
+            <w:proofErr w:type="spellStart"/>
             <w:r>
               <w:rPr>
                 <w:rFonts w:cs="Arial"/>
               </w:rPr>
               <w:t>ticketAgentID</w:t>
             </w:r>
+            <w:proofErr w:type="spellEnd"/>
           </w:p>
         </w:tc>
         <w:tc>
@@ -4784,12 +5053,14 @@
                 <w:rFonts w:cs="Arial"/>
               </w:rPr>
             </w:pPr>
+            <w:proofErr w:type="spellStart"/>
             <w:r>
               <w:rPr>
                 <w:rFonts w:cs="Arial"/>
               </w:rPr>
               <w:t>promotionID</w:t>
             </w:r>
+            <w:proofErr w:type="spellEnd"/>
           </w:p>
         </w:tc>
         <w:tc>
@@ -4840,12 +5111,14 @@
                 <w:rFonts w:cs="Arial"/>
               </w:rPr>
             </w:pPr>
+            <w:proofErr w:type="spellStart"/>
             <w:r>
               <w:rPr>
                 <w:rFonts w:cs="Arial"/>
               </w:rPr>
               <w:t>salePrice</w:t>
             </w:r>
+            <w:proofErr w:type="spellEnd"/>
           </w:p>
         </w:tc>
         <w:tc>
@@ -4896,12 +5169,14 @@
                 <w:rFonts w:cs="Arial"/>
               </w:rPr>
             </w:pPr>
+            <w:proofErr w:type="spellStart"/>
             <w:r>
               <w:rPr>
                 <w:rFonts w:cs="Arial"/>
               </w:rPr>
               <w:t>dateTime</w:t>
             </w:r>
+            <w:proofErr w:type="spellEnd"/>
           </w:p>
         </w:tc>
         <w:tc>
@@ -4970,12 +5245,14 @@
                 <w:rFonts w:cs="Arial"/>
               </w:rPr>
             </w:pPr>
+            <w:proofErr w:type="spellStart"/>
             <w:r>
               <w:rPr>
                 <w:rFonts w:cs="Arial"/>
               </w:rPr>
               <w:t>boolean</w:t>
             </w:r>
+            <w:proofErr w:type="spellEnd"/>
           </w:p>
         </w:tc>
         <w:tc>
@@ -5107,12 +5384,14 @@
                 <w:rFonts w:cs="Arial"/>
               </w:rPr>
             </w:pPr>
+            <w:proofErr w:type="spellStart"/>
             <w:r>
               <w:rPr>
                 <w:rFonts w:cs="Arial"/>
               </w:rPr>
               <w:t>firstName</w:t>
             </w:r>
+            <w:proofErr w:type="spellEnd"/>
           </w:p>
         </w:tc>
         <w:tc>
@@ -5163,12 +5442,14 @@
                 <w:rFonts w:cs="Arial"/>
               </w:rPr>
             </w:pPr>
+            <w:proofErr w:type="spellStart"/>
             <w:r>
               <w:rPr>
                 <w:rFonts w:cs="Arial"/>
               </w:rPr>
               <w:t>lastName</w:t>
             </w:r>
+            <w:proofErr w:type="spellEnd"/>
           </w:p>
         </w:tc>
         <w:tc>
@@ -5331,12 +5612,14 @@
                 <w:rFonts w:cs="Arial"/>
               </w:rPr>
             </w:pPr>
+            <w:proofErr w:type="spellStart"/>
             <w:r>
               <w:rPr>
                 <w:rFonts w:cs="Arial"/>
               </w:rPr>
               <w:t>userType</w:t>
             </w:r>
+            <w:proofErr w:type="spellEnd"/>
           </w:p>
         </w:tc>
         <w:tc>
@@ -5405,12 +5688,14 @@
                 <w:rFonts w:cs="Arial"/>
               </w:rPr>
             </w:pPr>
+            <w:proofErr w:type="spellStart"/>
             <w:r>
               <w:rPr>
                 <w:rFonts w:cs="Arial"/>
               </w:rPr>
               <w:t>boolean</w:t>
             </w:r>
+            <w:proofErr w:type="spellEnd"/>
           </w:p>
         </w:tc>
         <w:tc>
@@ -5486,12 +5771,14 @@
                 <w:rFonts w:cs="Arial"/>
               </w:rPr>
             </w:pPr>
+            <w:proofErr w:type="spellStart"/>
             <w:r>
               <w:rPr>
                 <w:rFonts w:cs="Arial"/>
               </w:rPr>
               <w:t>userID</w:t>
             </w:r>
+            <w:proofErr w:type="spellEnd"/>
           </w:p>
         </w:tc>
         <w:tc>
@@ -5522,12 +5809,14 @@
                 <w:rFonts w:cs="Arial"/>
               </w:rPr>
             </w:pPr>
+            <w:proofErr w:type="spellStart"/>
             <w:r>
               <w:rPr>
                 <w:rFonts w:cs="Arial"/>
               </w:rPr>
               <w:t>ForeignKey</w:t>
             </w:r>
+            <w:proofErr w:type="spellEnd"/>
           </w:p>
         </w:tc>
       </w:tr>
@@ -5616,12 +5905,14 @@
                 <w:rFonts w:cs="Arial"/>
               </w:rPr>
             </w:pPr>
+            <w:proofErr w:type="spellStart"/>
             <w:r>
               <w:rPr>
                 <w:rFonts w:cs="Arial"/>
               </w:rPr>
               <w:t>BillingAddress</w:t>
             </w:r>
+            <w:proofErr w:type="spellEnd"/>
           </w:p>
         </w:tc>
         <w:tc>
@@ -5638,8 +5929,16 @@
               <w:rPr>
                 <w:rFonts w:cs="Arial"/>
               </w:rPr>
-              <w:t>Data from class BillingAddress</w:t>
-            </w:r>
+              <w:t xml:space="preserve">Data from class </w:t>
+            </w:r>
+            <w:proofErr w:type="spellStart"/>
+            <w:r>
+              <w:rPr>
+                <w:rFonts w:cs="Arial"/>
+              </w:rPr>
+              <w:t>BillingAddress</w:t>
+            </w:r>
+            <w:proofErr w:type="spellEnd"/>
           </w:p>
         </w:tc>
       </w:tr>
@@ -5672,12 +5971,14 @@
                 <w:rFonts w:cs="Arial"/>
               </w:rPr>
             </w:pPr>
+            <w:proofErr w:type="spellStart"/>
             <w:r>
               <w:rPr>
                 <w:rFonts w:cs="Arial"/>
               </w:rPr>
               <w:t>BillingCard</w:t>
             </w:r>
+            <w:proofErr w:type="spellEnd"/>
           </w:p>
         </w:tc>
         <w:tc>
@@ -5788,6 +6089,7 @@
                 <w:u w:val="single"/>
               </w:rPr>
             </w:pPr>
+            <w:proofErr w:type="spellStart"/>
             <w:r>
               <w:rPr>
                 <w:rFonts w:cs="Arial"/>
@@ -5795,6 +6097,7 @@
               </w:rPr>
               <w:t>TicketAgent</w:t>
             </w:r>
+            <w:proofErr w:type="spellEnd"/>
           </w:p>
         </w:tc>
       </w:tr>
@@ -5865,12 +6168,14 @@
                 <w:rFonts w:cs="Arial"/>
               </w:rPr>
             </w:pPr>
+            <w:proofErr w:type="spellStart"/>
             <w:r>
               <w:rPr>
                 <w:rFonts w:cs="Arial"/>
               </w:rPr>
               <w:t>userID</w:t>
             </w:r>
+            <w:proofErr w:type="spellEnd"/>
           </w:p>
         </w:tc>
         <w:tc>
@@ -5925,6 +6230,7 @@
               <w:rPr>
                 <w:rFonts w:cs="Arial"/>
               </w:rPr>
+              <w:lastRenderedPageBreak/>
               <w:t xml:space="preserve">commission </w:t>
             </w:r>
           </w:p>
@@ -6033,13 +6339,14 @@
                 <w:rFonts w:cs="Arial"/>
               </w:rPr>
             </w:pPr>
-            <w:r>
-              <w:rPr>
-                <w:rFonts w:cs="Arial"/>
-              </w:rPr>
-              <w:lastRenderedPageBreak/>
+            <w:proofErr w:type="spellStart"/>
+            <w:r>
+              <w:rPr>
+                <w:rFonts w:cs="Arial"/>
+              </w:rPr>
               <w:t>assignedSeats</w:t>
             </w:r>
+            <w:proofErr w:type="spellEnd"/>
           </w:p>
         </w:tc>
         <w:tc>
@@ -6126,6 +6433,7 @@
                 <w:u w:val="single"/>
               </w:rPr>
             </w:pPr>
+            <w:proofErr w:type="spellStart"/>
             <w:r>
               <w:rPr>
                 <w:rFonts w:cs="Arial"/>
@@ -6133,6 +6441,7 @@
               </w:rPr>
               <w:t>BillingCard</w:t>
             </w:r>
+            <w:proofErr w:type="spellEnd"/>
           </w:p>
         </w:tc>
       </w:tr>
@@ -6203,12 +6512,14 @@
                 <w:rFonts w:cs="Arial"/>
               </w:rPr>
             </w:pPr>
+            <w:proofErr w:type="spellStart"/>
             <w:r>
               <w:rPr>
                 <w:rFonts w:cs="Arial"/>
               </w:rPr>
               <w:t>cardholderName</w:t>
             </w:r>
+            <w:proofErr w:type="spellEnd"/>
           </w:p>
         </w:tc>
         <w:tc>
@@ -6259,12 +6570,14 @@
                 <w:rFonts w:cs="Arial"/>
               </w:rPr>
             </w:pPr>
+            <w:proofErr w:type="spellStart"/>
             <w:r>
               <w:rPr>
                 <w:rFonts w:cs="Arial"/>
               </w:rPr>
               <w:t>cardNumber</w:t>
             </w:r>
+            <w:proofErr w:type="spellEnd"/>
           </w:p>
         </w:tc>
         <w:tc>
@@ -6315,12 +6628,14 @@
                 <w:rFonts w:cs="Arial"/>
               </w:rPr>
             </w:pPr>
+            <w:proofErr w:type="spellStart"/>
             <w:r>
               <w:rPr>
                 <w:rFonts w:cs="Arial"/>
               </w:rPr>
               <w:t>expirationDate</w:t>
             </w:r>
+            <w:proofErr w:type="spellEnd"/>
           </w:p>
         </w:tc>
         <w:tc>
@@ -6407,11 +6722,19 @@
                 <w:rFonts w:cs="Arial"/>
               </w:rPr>
             </w:pPr>
-            <w:r>
-              <w:rPr>
-                <w:rFonts w:cs="Arial"/>
-              </w:rPr>
-              <w:t>3 digit number on back of customer’s payment card</w:t>
+            <w:proofErr w:type="gramStart"/>
+            <w:r>
+              <w:rPr>
+                <w:rFonts w:cs="Arial"/>
+              </w:rPr>
+              <w:t>3 digit</w:t>
+            </w:r>
+            <w:proofErr w:type="gramEnd"/>
+            <w:r>
+              <w:rPr>
+                <w:rFonts w:cs="Arial"/>
+              </w:rPr>
+              <w:t xml:space="preserve"> number on back of customer’s payment card</w:t>
             </w:r>
           </w:p>
         </w:tc>
@@ -6470,12 +6793,14 @@
                 <w:rFonts w:cs="Arial"/>
               </w:rPr>
             </w:pPr>
+            <w:proofErr w:type="spellStart"/>
             <w:r>
               <w:rPr>
                 <w:rFonts w:cs="Arial"/>
               </w:rPr>
               <w:t>userID</w:t>
             </w:r>
+            <w:proofErr w:type="spellEnd"/>
           </w:p>
         </w:tc>
         <w:tc>
@@ -6526,12 +6851,14 @@
                 <w:rFonts w:cs="Arial"/>
               </w:rPr>
             </w:pPr>
+            <w:proofErr w:type="spellStart"/>
             <w:r>
               <w:rPr>
                 <w:rFonts w:cs="Arial"/>
               </w:rPr>
               <w:t>billingCardID</w:t>
             </w:r>
+            <w:proofErr w:type="spellEnd"/>
           </w:p>
         </w:tc>
         <w:tc>
@@ -6582,12 +6909,14 @@
                 <w:rFonts w:cs="Arial"/>
               </w:rPr>
             </w:pPr>
+            <w:proofErr w:type="spellStart"/>
             <w:r>
               <w:rPr>
                 <w:rFonts w:cs="Arial"/>
               </w:rPr>
               <w:t>billingAddressID</w:t>
             </w:r>
+            <w:proofErr w:type="spellEnd"/>
           </w:p>
         </w:tc>
         <w:tc>
@@ -6660,6 +6989,7 @@
                 <w:u w:val="single"/>
               </w:rPr>
             </w:pPr>
+            <w:proofErr w:type="spellStart"/>
             <w:r>
               <w:rPr>
                 <w:rFonts w:cs="Arial"/>
@@ -6667,6 +6997,7 @@
               </w:rPr>
               <w:t>BillingAddress</w:t>
             </w:r>
+            <w:proofErr w:type="spellEnd"/>
           </w:p>
         </w:tc>
       </w:tr>
@@ -7060,12 +7391,14 @@
                 <w:rFonts w:cs="Arial"/>
               </w:rPr>
             </w:pPr>
+            <w:proofErr w:type="spellStart"/>
             <w:r>
               <w:rPr>
                 <w:rFonts w:cs="Arial"/>
               </w:rPr>
               <w:t>venueAddress</w:t>
             </w:r>
+            <w:proofErr w:type="spellEnd"/>
           </w:p>
         </w:tc>
         <w:tc>
@@ -7116,12 +7449,14 @@
                 <w:rFonts w:cs="Arial"/>
               </w:rPr>
             </w:pPr>
+            <w:proofErr w:type="spellStart"/>
             <w:r>
               <w:rPr>
                 <w:rFonts w:cs="Arial"/>
               </w:rPr>
               <w:t>venueName</w:t>
             </w:r>
+            <w:proofErr w:type="spellEnd"/>
           </w:p>
         </w:tc>
         <w:tc>
@@ -7172,12 +7507,14 @@
                 <w:rFonts w:cs="Arial"/>
               </w:rPr>
             </w:pPr>
+            <w:proofErr w:type="spellStart"/>
             <w:r>
               <w:rPr>
                 <w:rFonts w:cs="Arial"/>
               </w:rPr>
               <w:t>inUse</w:t>
             </w:r>
+            <w:proofErr w:type="spellEnd"/>
           </w:p>
         </w:tc>
         <w:tc>
@@ -7190,12 +7527,14 @@
                 <w:rFonts w:cs="Arial"/>
               </w:rPr>
             </w:pPr>
+            <w:proofErr w:type="spellStart"/>
             <w:r>
               <w:rPr>
                 <w:rFonts w:cs="Arial"/>
               </w:rPr>
               <w:t>boolean</w:t>
             </w:r>
+            <w:proofErr w:type="spellEnd"/>
           </w:p>
         </w:tc>
         <w:tc>
@@ -7228,12 +7567,14 @@
                 <w:rFonts w:cs="Arial"/>
               </w:rPr>
             </w:pPr>
+            <w:proofErr w:type="spellStart"/>
             <w:r>
               <w:rPr>
                 <w:rFonts w:cs="Arial"/>
               </w:rPr>
               <w:t>venueCapacity</w:t>
             </w:r>
+            <w:proofErr w:type="spellEnd"/>
           </w:p>
         </w:tc>
         <w:tc>
@@ -7284,12 +7625,14 @@
                 <w:rFonts w:cs="Arial"/>
               </w:rPr>
             </w:pPr>
+            <w:proofErr w:type="spellStart"/>
             <w:r>
               <w:rPr>
                 <w:rFonts w:cs="Arial"/>
               </w:rPr>
               <w:t>venueContact</w:t>
             </w:r>
+            <w:proofErr w:type="spellEnd"/>
           </w:p>
         </w:tc>
         <w:tc>
@@ -7362,6 +7705,7 @@
                 <w:u w:val="single"/>
               </w:rPr>
             </w:pPr>
+            <w:proofErr w:type="spellStart"/>
             <w:r>
               <w:rPr>
                 <w:rFonts w:cs="Arial"/>
@@ -7369,6 +7713,7 @@
               </w:rPr>
               <w:t>DatabaseManager</w:t>
             </w:r>
+            <w:proofErr w:type="spellEnd"/>
           </w:p>
         </w:tc>
       </w:tr>
@@ -7383,12 +7728,14 @@
                 <w:rFonts w:cs="Arial"/>
               </w:rPr>
             </w:pPr>
+            <w:proofErr w:type="spellStart"/>
             <w:r>
               <w:rPr>
                 <w:rFonts w:cs="Arial"/>
               </w:rPr>
               <w:t>usersTable</w:t>
             </w:r>
+            <w:proofErr w:type="spellEnd"/>
           </w:p>
         </w:tc>
         <w:tc>
@@ -7439,12 +7786,14 @@
                 <w:rFonts w:cs="Arial"/>
               </w:rPr>
             </w:pPr>
+            <w:proofErr w:type="spellStart"/>
             <w:r>
               <w:rPr>
                 <w:rFonts w:cs="Arial"/>
               </w:rPr>
               <w:t>billingAddressTable</w:t>
             </w:r>
+            <w:proofErr w:type="spellEnd"/>
           </w:p>
         </w:tc>
         <w:tc>
@@ -7479,8 +7828,16 @@
               <w:rPr>
                 <w:rFonts w:cs="Arial"/>
               </w:rPr>
-              <w:t>Data table for BillingAddress</w:t>
-            </w:r>
+              <w:t xml:space="preserve">Data table for </w:t>
+            </w:r>
+            <w:proofErr w:type="spellStart"/>
+            <w:r>
+              <w:rPr>
+                <w:rFonts w:cs="Arial"/>
+              </w:rPr>
+              <w:t>BillingAddress</w:t>
+            </w:r>
+            <w:proofErr w:type="spellEnd"/>
           </w:p>
         </w:tc>
       </w:tr>
@@ -7495,12 +7852,14 @@
                 <w:rFonts w:cs="Arial"/>
               </w:rPr>
             </w:pPr>
+            <w:proofErr w:type="spellStart"/>
             <w:r>
               <w:rPr>
                 <w:rFonts w:cs="Arial"/>
               </w:rPr>
               <w:t>paymentTable</w:t>
             </w:r>
+            <w:proofErr w:type="spellEnd"/>
           </w:p>
         </w:tc>
         <w:tc>
@@ -7551,12 +7910,14 @@
                 <w:rFonts w:cs="Arial"/>
               </w:rPr>
             </w:pPr>
+            <w:proofErr w:type="spellStart"/>
             <w:r>
               <w:rPr>
                 <w:rFonts w:cs="Arial"/>
               </w:rPr>
               <w:t>eventsTable</w:t>
             </w:r>
+            <w:proofErr w:type="spellEnd"/>
           </w:p>
         </w:tc>
         <w:tc>
@@ -7607,12 +7968,14 @@
                 <w:rFonts w:cs="Arial"/>
               </w:rPr>
             </w:pPr>
+            <w:proofErr w:type="spellStart"/>
             <w:r>
               <w:rPr>
                 <w:rFonts w:cs="Arial"/>
               </w:rPr>
               <w:t>showsTable</w:t>
             </w:r>
+            <w:proofErr w:type="spellEnd"/>
           </w:p>
         </w:tc>
         <w:tc>
@@ -7663,12 +8026,15 @@
                 <w:rFonts w:cs="Arial"/>
               </w:rPr>
             </w:pPr>
-            <w:r>
-              <w:rPr>
-                <w:rFonts w:cs="Arial"/>
-              </w:rPr>
+            <w:proofErr w:type="spellStart"/>
+            <w:r>
+              <w:rPr>
+                <w:rFonts w:cs="Arial"/>
+              </w:rPr>
+              <w:lastRenderedPageBreak/>
               <w:t>concessionDiscountsTable</w:t>
             </w:r>
+            <w:proofErr w:type="spellEnd"/>
           </w:p>
         </w:tc>
         <w:tc>
@@ -7703,8 +8069,16 @@
               <w:rPr>
                 <w:rFonts w:cs="Arial"/>
               </w:rPr>
-              <w:t>Data table for ConcessionDiscounts</w:t>
-            </w:r>
+              <w:t xml:space="preserve">Data table for </w:t>
+            </w:r>
+            <w:proofErr w:type="spellStart"/>
+            <w:r>
+              <w:rPr>
+                <w:rFonts w:cs="Arial"/>
+              </w:rPr>
+              <w:t>ConcessionDiscounts</w:t>
+            </w:r>
+            <w:proofErr w:type="spellEnd"/>
           </w:p>
         </w:tc>
       </w:tr>
@@ -7719,13 +8093,14 @@
                 <w:rFonts w:cs="Arial"/>
               </w:rPr>
             </w:pPr>
-            <w:r>
-              <w:rPr>
-                <w:rFonts w:cs="Arial"/>
-              </w:rPr>
-              <w:lastRenderedPageBreak/>
+            <w:proofErr w:type="spellStart"/>
+            <w:r>
+              <w:rPr>
+                <w:rFonts w:cs="Arial"/>
+              </w:rPr>
               <w:t>seatPricingTable</w:t>
             </w:r>
+            <w:proofErr w:type="spellEnd"/>
           </w:p>
         </w:tc>
         <w:tc>
@@ -7760,8 +8135,16 @@
               <w:rPr>
                 <w:rFonts w:cs="Arial"/>
               </w:rPr>
-              <w:t>Data table for SeatPricing</w:t>
-            </w:r>
+              <w:t xml:space="preserve">Data table for </w:t>
+            </w:r>
+            <w:proofErr w:type="spellStart"/>
+            <w:r>
+              <w:rPr>
+                <w:rFonts w:cs="Arial"/>
+              </w:rPr>
+              <w:t>SeatPricing</w:t>
+            </w:r>
+            <w:proofErr w:type="spellEnd"/>
           </w:p>
         </w:tc>
       </w:tr>
@@ -7776,12 +8159,14 @@
                 <w:rFonts w:cs="Arial"/>
               </w:rPr>
             </w:pPr>
+            <w:proofErr w:type="spellStart"/>
             <w:r>
               <w:rPr>
                 <w:rFonts w:cs="Arial"/>
               </w:rPr>
               <w:t>promotionsTable</w:t>
             </w:r>
+            <w:proofErr w:type="spellEnd"/>
           </w:p>
         </w:tc>
         <w:tc>
@@ -7832,12 +8217,14 @@
                 <w:rFonts w:cs="Arial"/>
               </w:rPr>
             </w:pPr>
+            <w:proofErr w:type="spellStart"/>
             <w:r>
               <w:rPr>
                 <w:rFonts w:cs="Arial"/>
               </w:rPr>
               <w:t>ticketAgentsTable</w:t>
             </w:r>
+            <w:proofErr w:type="spellEnd"/>
           </w:p>
         </w:tc>
         <w:tc>
@@ -7872,8 +8259,16 @@
               <w:rPr>
                 <w:rFonts w:cs="Arial"/>
               </w:rPr>
-              <w:t>Data table for TicketAgents</w:t>
-            </w:r>
+              <w:t xml:space="preserve">Data table for </w:t>
+            </w:r>
+            <w:proofErr w:type="spellStart"/>
+            <w:r>
+              <w:rPr>
+                <w:rFonts w:cs="Arial"/>
+              </w:rPr>
+              <w:t>TicketAgents</w:t>
+            </w:r>
+            <w:proofErr w:type="spellEnd"/>
           </w:p>
         </w:tc>
       </w:tr>
@@ -7888,12 +8283,14 @@
                 <w:rFonts w:cs="Arial"/>
               </w:rPr>
             </w:pPr>
+            <w:proofErr w:type="spellStart"/>
             <w:r>
               <w:rPr>
                 <w:rFonts w:cs="Arial"/>
               </w:rPr>
               <w:t>bookingsTable</w:t>
             </w:r>
+            <w:proofErr w:type="spellEnd"/>
           </w:p>
         </w:tc>
         <w:tc>
@@ -7966,6 +8363,7 @@
                 <w:u w:val="single"/>
               </w:rPr>
             </w:pPr>
+            <w:proofErr w:type="spellStart"/>
             <w:r>
               <w:rPr>
                 <w:rFonts w:cs="Arial"/>
@@ -7973,6 +8371,7 @@
               </w:rPr>
               <w:t>InputReader</w:t>
             </w:r>
+            <w:proofErr w:type="spellEnd"/>
           </w:p>
         </w:tc>
       </w:tr>
@@ -8086,12 +8485,14 @@
                 <w:rFonts w:cs="Arial"/>
               </w:rPr>
             </w:pPr>
+            <w:proofErr w:type="spellStart"/>
             <w:r>
               <w:rPr>
                 <w:rFonts w:cs="Arial"/>
               </w:rPr>
               <w:t>ticketID</w:t>
             </w:r>
+            <w:proofErr w:type="spellEnd"/>
           </w:p>
         </w:tc>
         <w:tc>
@@ -8142,12 +8543,14 @@
                 <w:rFonts w:cs="Arial"/>
               </w:rPr>
             </w:pPr>
+            <w:proofErr w:type="spellStart"/>
             <w:r>
               <w:rPr>
                 <w:rFonts w:cs="Arial"/>
               </w:rPr>
               <w:t>ticketTitle</w:t>
             </w:r>
+            <w:proofErr w:type="spellEnd"/>
           </w:p>
         </w:tc>
         <w:tc>
@@ -8198,12 +8601,14 @@
                 <w:rFonts w:cs="Arial"/>
               </w:rPr>
             </w:pPr>
+            <w:proofErr w:type="spellStart"/>
             <w:r>
               <w:rPr>
                 <w:rFonts w:cs="Arial"/>
               </w:rPr>
               <w:t>ticketDescription</w:t>
             </w:r>
+            <w:proofErr w:type="spellEnd"/>
           </w:p>
         </w:tc>
         <w:tc>
@@ -8254,12 +8659,14 @@
                 <w:rFonts w:cs="Arial"/>
               </w:rPr>
             </w:pPr>
+            <w:proofErr w:type="spellStart"/>
             <w:r>
               <w:rPr>
                 <w:rFonts w:cs="Arial"/>
               </w:rPr>
               <w:t>ticketExpiry</w:t>
             </w:r>
+            <w:proofErr w:type="spellEnd"/>
           </w:p>
         </w:tc>
         <w:tc>
@@ -8331,12 +8738,14 @@
                 <w:rFonts w:cs="Arial"/>
               </w:rPr>
             </w:pPr>
+            <w:proofErr w:type="spellStart"/>
             <w:r>
               <w:rPr>
                 <w:rFonts w:cs="Arial"/>
               </w:rPr>
               <w:t>LoginSystem</w:t>
             </w:r>
+            <w:proofErr w:type="spellEnd"/>
           </w:p>
         </w:tc>
       </w:tr>
@@ -8407,12 +8816,14 @@
                 <w:rFonts w:cs="Arial"/>
               </w:rPr>
             </w:pPr>
+            <w:proofErr w:type="spellStart"/>
             <w:r>
               <w:rPr>
                 <w:rFonts w:cs="Arial"/>
               </w:rPr>
               <w:t>ticketAgent</w:t>
             </w:r>
+            <w:proofErr w:type="spellEnd"/>
           </w:p>
         </w:tc>
         <w:tc>
@@ -8425,12 +8836,14 @@
                 <w:rFonts w:cs="Arial"/>
               </w:rPr>
             </w:pPr>
+            <w:proofErr w:type="spellStart"/>
             <w:r>
               <w:rPr>
                 <w:rFonts w:cs="Arial"/>
               </w:rPr>
               <w:t>TicketAgent</w:t>
             </w:r>
+            <w:proofErr w:type="spellEnd"/>
           </w:p>
         </w:tc>
         <w:tc>
@@ -8447,8 +8860,16 @@
               <w:rPr>
                 <w:rFonts w:cs="Arial"/>
               </w:rPr>
-              <w:t>Data from class TicketAgent</w:t>
-            </w:r>
+              <w:t xml:space="preserve">Data from class </w:t>
+            </w:r>
+            <w:proofErr w:type="spellStart"/>
+            <w:r>
+              <w:rPr>
+                <w:rFonts w:cs="Arial"/>
+              </w:rPr>
+              <w:t>TicketAgent</w:t>
+            </w:r>
+            <w:proofErr w:type="spellEnd"/>
           </w:p>
         </w:tc>
       </w:tr>
@@ -8463,12 +8884,14 @@
                 <w:rFonts w:cs="Arial"/>
               </w:rPr>
             </w:pPr>
+            <w:proofErr w:type="spellStart"/>
             <w:r>
               <w:rPr>
                 <w:rFonts w:cs="Arial"/>
               </w:rPr>
               <w:t>venueManager</w:t>
             </w:r>
+            <w:proofErr w:type="spellEnd"/>
           </w:p>
         </w:tc>
         <w:tc>
@@ -8481,12 +8904,14 @@
                 <w:rFonts w:cs="Arial"/>
               </w:rPr>
             </w:pPr>
+            <w:proofErr w:type="spellStart"/>
             <w:r>
               <w:rPr>
                 <w:rFonts w:cs="Arial"/>
               </w:rPr>
               <w:t>VenueManager</w:t>
             </w:r>
+            <w:proofErr w:type="spellEnd"/>
           </w:p>
         </w:tc>
         <w:tc>
@@ -8503,8 +8928,16 @@
               <w:rPr>
                 <w:rFonts w:cs="Arial"/>
               </w:rPr>
-              <w:t>Data from class VenueManager</w:t>
-            </w:r>
+              <w:t xml:space="preserve">Data from class </w:t>
+            </w:r>
+            <w:proofErr w:type="spellStart"/>
+            <w:r>
+              <w:rPr>
+                <w:rFonts w:cs="Arial"/>
+              </w:rPr>
+              <w:t>VenueManager</w:t>
+            </w:r>
+            <w:proofErr w:type="spellEnd"/>
           </w:p>
         </w:tc>
       </w:tr>
@@ -8540,12 +8973,14 @@
                 <w:rFonts w:cs="Arial"/>
               </w:rPr>
             </w:pPr>
+            <w:proofErr w:type="spellStart"/>
             <w:r>
               <w:rPr>
                 <w:rFonts w:cs="Arial"/>
               </w:rPr>
               <w:t>VenueManager</w:t>
             </w:r>
+            <w:proofErr w:type="spellEnd"/>
           </w:p>
         </w:tc>
       </w:tr>
@@ -8921,6 +9356,7 @@
         </w:rPr>
         <w:t xml:space="preserve">with this Haroon then created a full database schema in Visual Paradigm to augment the way the classes will communicate with each other and bring to light the multiplicity of such entities. Using this, Haroon then created a class diagram incorporating </w:t>
       </w:r>
+      <w:proofErr w:type="gramStart"/>
       <w:r>
         <w:rPr>
           <w:rFonts w:cs="Arial"/>
@@ -8928,6 +9364,7 @@
         </w:rPr>
         <w:t>all of</w:t>
       </w:r>
+      <w:proofErr w:type="gramEnd"/>
       <w:r>
         <w:rPr>
           <w:rFonts w:cs="Arial"/>
@@ -9199,7 +9636,21 @@
         <w:rPr>
           <w:rFonts w:cs="Arial"/>
         </w:rPr>
-        <w:t xml:space="preserve"> Will Be Able To Login Or Sign Up</w:t>
+        <w:t xml:space="preserve"> Will Be Able </w:t>
+      </w:r>
+      <w:proofErr w:type="gramStart"/>
+      <w:r>
+        <w:rPr>
+          <w:rFonts w:cs="Arial"/>
+        </w:rPr>
+        <w:t>To</w:t>
+      </w:r>
+      <w:proofErr w:type="gramEnd"/>
+      <w:r>
+        <w:rPr>
+          <w:rFonts w:cs="Arial"/>
+        </w:rPr>
+        <w:t xml:space="preserve"> Login Or Sign Up</w:t>
       </w:r>
       <w:r>
         <w:rPr>
@@ -9211,9 +9662,28 @@
     <w:p>
       <w:pPr>
         <w:rPr>
+          <w:rFonts w:cs="Arial"/>
+        </w:rPr>
+      </w:pPr>
+      <w:r>
+        <w:rPr>
+          <w:rFonts w:cs="Arial"/>
+        </w:rPr>
+        <w:br/>
+      </w:r>
+      <w:r>
+        <w:rPr>
+          <w:rFonts w:cs="Arial"/>
+        </w:rPr>
+        <w:br/>
+      </w:r>
+      <w:bookmarkStart w:id="8" w:name="_Toc92731424"/>
+      <w:r>
+        <w:rPr>
           <w:rStyle w:val="Heading2Char"/>
         </w:rPr>
-      </w:pPr>
+        <w:t>Class Diagram</w:t>
+      </w:r>
       <w:r>
         <w:rPr>
           <w:rFonts w:cs="Arial"/>
@@ -9224,80 +9694,219 @@
         <w:rPr>
           <w:rFonts w:cs="Arial"/>
         </w:rPr>
+        <w:t>done</w:t>
+      </w:r>
+    </w:p>
+    <w:p>
+      <w:pPr>
+        <w:rPr>
+          <w:rFonts w:cs="Arial"/>
+        </w:rPr>
+      </w:pPr>
+    </w:p>
+    <w:p>
+      <w:pPr>
+        <w:rPr>
+          <w:rFonts w:cs="Arial"/>
+        </w:rPr>
+      </w:pPr>
+    </w:p>
+    <w:p>
+      <w:pPr>
+        <w:rPr>
+          <w:rFonts w:cs="Arial"/>
+        </w:rPr>
+      </w:pPr>
+    </w:p>
+    <w:p>
+      <w:pPr>
+        <w:rPr>
+          <w:rFonts w:cs="Arial"/>
+        </w:rPr>
+      </w:pPr>
+    </w:p>
+    <w:p>
+      <w:pPr>
+        <w:rPr>
+          <w:rFonts w:cs="Arial"/>
+        </w:rPr>
+      </w:pPr>
+    </w:p>
+    <w:p>
+      <w:pPr>
+        <w:rPr>
+          <w:rFonts w:cs="Arial"/>
+        </w:rPr>
+      </w:pPr>
+    </w:p>
+    <w:p>
+      <w:pPr>
+        <w:rPr>
+          <w:rFonts w:cs="Arial"/>
+        </w:rPr>
+      </w:pPr>
+    </w:p>
+    <w:p>
+      <w:pPr>
+        <w:rPr>
+          <w:rFonts w:cs="Arial"/>
+        </w:rPr>
+      </w:pPr>
+    </w:p>
+    <w:p>
+      <w:pPr>
+        <w:rPr>
+          <w:rFonts w:cs="Arial"/>
+        </w:rPr>
+      </w:pPr>
+    </w:p>
+    <w:p>
+      <w:pPr>
+        <w:rPr>
+          <w:rFonts w:cs="Arial"/>
+        </w:rPr>
+      </w:pPr>
+    </w:p>
+    <w:p>
+      <w:pPr>
+        <w:rPr>
+          <w:rFonts w:cs="Arial"/>
+        </w:rPr>
+      </w:pPr>
+    </w:p>
+    <w:p>
+      <w:pPr>
+        <w:rPr>
+          <w:rFonts w:cs="Arial"/>
+        </w:rPr>
+      </w:pPr>
+    </w:p>
+    <w:p>
+      <w:pPr>
+        <w:rPr>
+          <w:rFonts w:cs="Arial"/>
+        </w:rPr>
+      </w:pPr>
+    </w:p>
+    <w:p>
+      <w:pPr>
+        <w:rPr>
+          <w:rFonts w:cs="Arial"/>
+        </w:rPr>
+      </w:pPr>
+    </w:p>
+    <w:p>
+      <w:pPr>
+        <w:rPr>
+          <w:rFonts w:cs="Arial"/>
+        </w:rPr>
+      </w:pPr>
+    </w:p>
+    <w:p>
+      <w:pPr>
+        <w:rPr>
+          <w:rFonts w:cs="Arial"/>
+        </w:rPr>
+      </w:pPr>
+    </w:p>
+    <w:p>
+      <w:pPr>
+        <w:rPr>
+          <w:rFonts w:cs="Arial"/>
+        </w:rPr>
+      </w:pPr>
+    </w:p>
+    <w:p>
+      <w:pPr>
+        <w:rPr>
+          <w:rFonts w:cs="Arial"/>
+        </w:rPr>
+      </w:pPr>
+    </w:p>
+    <w:p>
+      <w:pPr>
+        <w:rPr>
+          <w:rStyle w:val="Heading2Char"/>
+        </w:rPr>
+      </w:pPr>
+      <w:r>
+        <w:rPr>
+          <w:rFonts w:cs="Arial"/>
+        </w:rPr>
         <w:br/>
       </w:r>
-      <w:bookmarkStart w:id="8" w:name="_Toc92731424"/>
+      <w:r>
+        <w:rPr>
+          <w:rFonts w:cs="Arial"/>
+        </w:rPr>
+        <w:br/>
+      </w:r>
       <w:r>
         <w:rPr>
           <w:rStyle w:val="Heading2Char"/>
         </w:rPr>
-        <w:t>Class Diagram</w:t>
-      </w:r>
-      <w:r>
-        <w:rPr>
-          <w:rFonts w:cs="Arial"/>
+        <w:lastRenderedPageBreak/>
+        <w:t>Sequence Model</w:t>
+      </w:r>
+      <w:r>
+        <w:rPr>
+          <w:rStyle w:val="Heading2Char"/>
         </w:rPr>
         <w:br/>
       </w:r>
       <w:r>
         <w:rPr>
-          <w:rFonts w:cs="Arial"/>
-        </w:rPr>
-        <w:t>done</w:t>
-      </w:r>
-      <w:r>
-        <w:rPr>
-          <w:rFonts w:cs="Arial"/>
-        </w:rPr>
-        <w:br/>
-      </w:r>
-      <w:r>
-        <w:rPr>
-          <w:rFonts w:cs="Arial"/>
-        </w:rPr>
-        <w:br/>
-      </w:r>
-      <w:r>
-        <w:rPr>
-          <w:rStyle w:val="Heading2Char"/>
-        </w:rPr>
-        <w:t>Sequence Model</w:t>
-      </w:r>
-    </w:p>
-    <w:p>
-      <w:pPr>
-        <w:rPr>
-          <w:rFonts w:cs="Arial"/>
-        </w:rPr>
-      </w:pPr>
-    </w:p>
-    <w:p>
-      <w:pPr>
-        <w:rPr>
-          <w:rFonts w:cs="Arial"/>
-        </w:rPr>
-      </w:pPr>
-    </w:p>
-    <w:p>
-      <w:pPr>
-        <w:rPr>
-          <w:rFonts w:cs="Arial"/>
-        </w:rPr>
-      </w:pPr>
-    </w:p>
-    <w:p>
-      <w:pPr>
-        <w:rPr>
-          <w:rFonts w:cs="Arial"/>
-        </w:rPr>
-      </w:pPr>
-    </w:p>
-    <w:p>
-      <w:pPr>
-        <w:rPr>
-          <w:rFonts w:cs="Arial"/>
-        </w:rPr>
-      </w:pPr>
+          <w:noProof/>
+        </w:rPr>
+        <w:drawing>
+          <wp:inline distT="0" distB="0" distL="0" distR="0" wp14:anchorId="24DB9A8C" wp14:editId="680E0688">
+            <wp:extent cx="5626100" cy="4787900"/>
+            <wp:effectExtent l="0" t="0" r="0" b="0"/>
+            <wp:docPr id="10" name="Picture 10" descr="Chart&#10;&#10;Description automatically generated"/>
+            <wp:cNvGraphicFramePr>
+              <a:graphicFrameLocks xmlns:a="http://schemas.openxmlformats.org/drawingml/2006/main" noChangeAspect="1"/>
+            </wp:cNvGraphicFramePr>
+            <a:graphic xmlns:a="http://schemas.openxmlformats.org/drawingml/2006/main">
+              <a:graphicData uri="http://schemas.openxmlformats.org/drawingml/2006/picture">
+                <pic:pic xmlns:pic="http://schemas.openxmlformats.org/drawingml/2006/picture">
+                  <pic:nvPicPr>
+                    <pic:cNvPr id="10" name="Picture 10" descr="Chart&#10;&#10;Description automatically generated"/>
+                    <pic:cNvPicPr>
+                      <a:picLocks noChangeAspect="1" noChangeArrowheads="1"/>
+                    </pic:cNvPicPr>
+                  </pic:nvPicPr>
+                  <pic:blipFill>
+                    <a:blip r:embed="rId15">
+                      <a:extLst>
+                        <a:ext uri="{28A0092B-C50C-407E-A947-70E740481C1C}">
+                          <a14:useLocalDpi xmlns:a14="http://schemas.microsoft.com/office/drawing/2010/main" val="0"/>
+                        </a:ext>
+                      </a:extLst>
+                    </a:blip>
+                    <a:srcRect/>
+                    <a:stretch>
+                      <a:fillRect/>
+                    </a:stretch>
+                  </pic:blipFill>
+                  <pic:spPr bwMode="auto">
+                    <a:xfrm>
+                      <a:off x="0" y="0"/>
+                      <a:ext cx="5626100" cy="4787900"/>
+                    </a:xfrm>
+                    <a:prstGeom prst="rect">
+                      <a:avLst/>
+                    </a:prstGeom>
+                    <a:noFill/>
+                    <a:ln>
+                      <a:noFill/>
+                    </a:ln>
+                  </pic:spPr>
+                </pic:pic>
+              </a:graphicData>
+            </a:graphic>
+          </wp:inline>
+        </w:drawing>
+      </w:r>
     </w:p>
     <w:p>
       <w:pPr>
@@ -9456,8 +10065,16 @@
         <w:rPr>
           <w:rFonts w:cs="Arial"/>
         </w:rPr>
-        <w:t>function signup(</w:t>
-      </w:r>
+        <w:t xml:space="preserve">function </w:t>
+      </w:r>
+      <w:proofErr w:type="gramStart"/>
+      <w:r>
+        <w:rPr>
+          <w:rFonts w:cs="Arial"/>
+        </w:rPr>
+        <w:t>signup(</w:t>
+      </w:r>
+      <w:proofErr w:type="gramEnd"/>
       <w:r>
         <w:rPr>
           <w:rFonts w:cs="Arial"/>
@@ -9482,7 +10099,21 @@
         <w:rPr>
           <w:rFonts w:cs="Arial"/>
         </w:rPr>
-        <w:t xml:space="preserve">    1. Get userinput for </w:t>
+        <w:t xml:space="preserve">    1. Get </w:t>
+      </w:r>
+      <w:proofErr w:type="spellStart"/>
+      <w:r>
+        <w:rPr>
+          <w:rFonts w:cs="Arial"/>
+        </w:rPr>
+        <w:t>userinput</w:t>
+      </w:r>
+      <w:proofErr w:type="spellEnd"/>
+      <w:r>
+        <w:rPr>
+          <w:rFonts w:cs="Arial"/>
+        </w:rPr>
+        <w:t xml:space="preserve"> for </w:t>
       </w:r>
       <w:r>
         <w:rPr>
@@ -9568,7 +10199,21 @@
         <w:rPr>
           <w:rFonts w:cs="Arial"/>
         </w:rPr>
-        <w:t>if userinput is valid data</w:t>
+        <w:t xml:space="preserve">if </w:t>
+      </w:r>
+      <w:proofErr w:type="spellStart"/>
+      <w:r>
+        <w:rPr>
+          <w:rFonts w:cs="Arial"/>
+        </w:rPr>
+        <w:t>userinput</w:t>
+      </w:r>
+      <w:proofErr w:type="spellEnd"/>
+      <w:r>
+        <w:rPr>
+          <w:rFonts w:cs="Arial"/>
+        </w:rPr>
+        <w:t xml:space="preserve"> is valid data</w:t>
       </w:r>
     </w:p>
     <w:p>
@@ -9847,7 +10492,23 @@
           <w:rFonts w:cs="Arial"/>
           <w:color w:val="000000" w:themeColor="text1"/>
         </w:rPr>
-        <w:t xml:space="preserve"> known TLD (e.g. .com or .co.uk)</w:t>
+        <w:t xml:space="preserve"> known TLD (e.g. .com </w:t>
+      </w:r>
+      <w:proofErr w:type="gramStart"/>
+      <w:r>
+        <w:rPr>
+          <w:rFonts w:cs="Arial"/>
+          <w:color w:val="000000" w:themeColor="text1"/>
+        </w:rPr>
+        <w:t>or .</w:t>
+      </w:r>
+      <w:proofErr w:type="gramEnd"/>
+      <w:r>
+        <w:rPr>
+          <w:rFonts w:cs="Arial"/>
+          <w:color w:val="000000" w:themeColor="text1"/>
+        </w:rPr>
+        <w:t>co.uk)</w:t>
       </w:r>
     </w:p>
     <w:p>
@@ -10364,6 +11025,7 @@
         </w:rPr>
         <w:t>first name</w:t>
       </w:r>
+      <w:proofErr w:type="gramStart"/>
       <w:r>
         <w:rPr>
           <w:rFonts w:cs="Arial"/>
@@ -10375,7 +11037,15 @@
           <w:rFonts w:cs="Arial"/>
           <w:color w:val="FFFFFF" w:themeColor="background1"/>
         </w:rPr>
-        <w:t xml:space="preserve">.   </w:t>
+        <w:t>.</w:t>
+      </w:r>
+      <w:proofErr w:type="gramEnd"/>
+      <w:r>
+        <w:rPr>
+          <w:rFonts w:cs="Arial"/>
+          <w:color w:val="FFFFFF" w:themeColor="background1"/>
+        </w:rPr>
+        <w:t xml:space="preserve">   </w:t>
       </w:r>
       <w:r>
         <w:rPr>
@@ -10439,7 +11109,21 @@
         <w:rPr>
           <w:rFonts w:cs="Arial"/>
         </w:rPr>
-        <w:t>, usertype (default is 0 which is a customer account)</w:t>
+        <w:t xml:space="preserve">, </w:t>
+      </w:r>
+      <w:proofErr w:type="spellStart"/>
+      <w:r>
+        <w:rPr>
+          <w:rFonts w:cs="Arial"/>
+        </w:rPr>
+        <w:t>usertype</w:t>
+      </w:r>
+      <w:proofErr w:type="spellEnd"/>
+      <w:r>
+        <w:rPr>
+          <w:rFonts w:cs="Arial"/>
+        </w:rPr>
+        <w:t xml:space="preserve"> (default is 0 which is a customer account)</w:t>
       </w:r>
     </w:p>
     <w:p>
@@ -10659,6 +11343,7 @@
         </w:rPr>
         <w:t xml:space="preserve">function </w:t>
       </w:r>
+      <w:proofErr w:type="gramStart"/>
       <w:r>
         <w:rPr>
           <w:rFonts w:cs="Arial"/>
@@ -10671,6 +11356,7 @@
         </w:rPr>
         <w:t>(</w:t>
       </w:r>
+      <w:proofErr w:type="gramEnd"/>
       <w:r>
         <w:rPr>
           <w:rFonts w:cs="Arial"/>
@@ -10695,7 +11381,21 @@
         <w:rPr>
           <w:rFonts w:cs="Arial"/>
         </w:rPr>
-        <w:t xml:space="preserve">    1. Get userinput for </w:t>
+        <w:t xml:space="preserve">    1. Get </w:t>
+      </w:r>
+      <w:proofErr w:type="spellStart"/>
+      <w:r>
+        <w:rPr>
+          <w:rFonts w:cs="Arial"/>
+        </w:rPr>
+        <w:t>userinput</w:t>
+      </w:r>
+      <w:proofErr w:type="spellEnd"/>
+      <w:r>
+        <w:rPr>
+          <w:rFonts w:cs="Arial"/>
+        </w:rPr>
+        <w:t xml:space="preserve"> for </w:t>
       </w:r>
       <w:r>
         <w:rPr>
@@ -10894,7 +11594,28 @@
           <w:rFonts w:cs="Arial"/>
         </w:rPr>
         <w:tab/>
-        <w:t xml:space="preserve">AccountSelector(get </w:t>
+      </w:r>
+      <w:proofErr w:type="spellStart"/>
+      <w:proofErr w:type="gramStart"/>
+      <w:r>
+        <w:rPr>
+          <w:rFonts w:cs="Arial"/>
+        </w:rPr>
+        <w:t>AccountSelector</w:t>
+      </w:r>
+      <w:proofErr w:type="spellEnd"/>
+      <w:r>
+        <w:rPr>
+          <w:rFonts w:cs="Arial"/>
+        </w:rPr>
+        <w:t>(</w:t>
+      </w:r>
+      <w:proofErr w:type="gramEnd"/>
+      <w:r>
+        <w:rPr>
+          <w:rFonts w:cs="Arial"/>
+        </w:rPr>
+        <w:t xml:space="preserve">get </w:t>
       </w:r>
       <w:r>
         <w:rPr>
@@ -11206,18 +11927,22 @@
         <w:lastRenderedPageBreak/>
         <w:t xml:space="preserve">function </w:t>
       </w:r>
+      <w:proofErr w:type="spellStart"/>
+      <w:proofErr w:type="gramStart"/>
       <w:r>
         <w:rPr>
           <w:rFonts w:cs="Arial"/>
         </w:rPr>
         <w:t>AccountSelector</w:t>
       </w:r>
+      <w:proofErr w:type="spellEnd"/>
       <w:r>
         <w:rPr>
           <w:rFonts w:cs="Arial"/>
         </w:rPr>
         <w:t>(</w:t>
       </w:r>
+      <w:proofErr w:type="gramEnd"/>
       <w:r>
         <w:rPr>
           <w:rFonts w:cs="Arial"/>
@@ -11290,6 +12015,7 @@
         </w:rPr>
         <w:t xml:space="preserve"> </w:t>
       </w:r>
+      <w:proofErr w:type="spellStart"/>
       <w:r>
         <w:rPr>
           <w:rFonts w:ascii="Arial" w:hAnsi="Arial" w:cs="Arial"/>
@@ -11299,6 +12025,7 @@
         </w:rPr>
         <w:t>usertype</w:t>
       </w:r>
+      <w:proofErr w:type="spellEnd"/>
       <w:r>
         <w:rPr>
           <w:rFonts w:ascii="Arial" w:hAnsi="Arial" w:cs="Arial"/>
@@ -11319,6 +12046,7 @@
         </w:rPr>
         <w:t xml:space="preserve">  1i. get </w:t>
       </w:r>
+      <w:proofErr w:type="spellStart"/>
       <w:r>
         <w:rPr>
           <w:rFonts w:cs="Arial"/>
@@ -11326,7 +12054,17 @@
           <w:iCs/>
           <w:color w:val="0070C0"/>
         </w:rPr>
-        <w:t xml:space="preserve">usertype </w:t>
+        <w:t>usertype</w:t>
+      </w:r>
+      <w:proofErr w:type="spellEnd"/>
+      <w:r>
+        <w:rPr>
+          <w:rFonts w:cs="Arial"/>
+          <w:i/>
+          <w:iCs/>
+          <w:color w:val="0070C0"/>
+        </w:rPr>
+        <w:t xml:space="preserve"> </w:t>
       </w:r>
       <w:r>
         <w:rPr>
@@ -11419,6 +12157,7 @@
         </w:rPr>
         <w:t xml:space="preserve"> </w:t>
       </w:r>
+      <w:proofErr w:type="spellStart"/>
       <w:r>
         <w:rPr>
           <w:rFonts w:cs="Arial"/>
@@ -11428,6 +12167,7 @@
         </w:rPr>
         <w:t>usertype</w:t>
       </w:r>
+      <w:proofErr w:type="spellEnd"/>
       <w:r>
         <w:rPr>
           <w:rFonts w:cs="Arial"/>
@@ -11451,7 +12191,21 @@
         <w:rPr>
           <w:rFonts w:cs="Arial"/>
         </w:rPr>
-        <w:t xml:space="preserve">                   Customer()</w:t>
+        <w:t xml:space="preserve">                   </w:t>
+      </w:r>
+      <w:proofErr w:type="gramStart"/>
+      <w:r>
+        <w:rPr>
+          <w:rFonts w:cs="Arial"/>
+        </w:rPr>
+        <w:t>Customer(</w:t>
+      </w:r>
+      <w:proofErr w:type="gramEnd"/>
+      <w:r>
+        <w:rPr>
+          <w:rFonts w:cs="Arial"/>
+        </w:rPr>
+        <w:t>)</w:t>
       </w:r>
     </w:p>
     <w:p>
@@ -11499,6 +12253,7 @@
         </w:rPr>
         <w:t xml:space="preserve"> </w:t>
       </w:r>
+      <w:proofErr w:type="spellStart"/>
       <w:r>
         <w:rPr>
           <w:rFonts w:cs="Arial"/>
@@ -11508,6 +12263,7 @@
         </w:rPr>
         <w:t>usertype</w:t>
       </w:r>
+      <w:proofErr w:type="spellEnd"/>
       <w:r>
         <w:rPr>
           <w:rFonts w:cs="Arial"/>
@@ -11531,7 +12287,29 @@
         <w:rPr>
           <w:rFonts w:cs="Arial"/>
         </w:rPr>
-        <w:t xml:space="preserve">                   TicketAgent()</w:t>
+        <w:t xml:space="preserve">                   </w:t>
+      </w:r>
+      <w:proofErr w:type="spellStart"/>
+      <w:proofErr w:type="gramStart"/>
+      <w:r>
+        <w:rPr>
+          <w:rFonts w:cs="Arial"/>
+        </w:rPr>
+        <w:t>TicketAgent</w:t>
+      </w:r>
+      <w:proofErr w:type="spellEnd"/>
+      <w:r>
+        <w:rPr>
+          <w:rFonts w:cs="Arial"/>
+        </w:rPr>
+        <w:t>(</w:t>
+      </w:r>
+      <w:proofErr w:type="gramEnd"/>
+      <w:r>
+        <w:rPr>
+          <w:rFonts w:cs="Arial"/>
+        </w:rPr>
+        <w:t>)</w:t>
       </w:r>
     </w:p>
     <w:p>
@@ -11579,6 +12357,7 @@
         </w:rPr>
         <w:t xml:space="preserve"> </w:t>
       </w:r>
+      <w:proofErr w:type="spellStart"/>
       <w:r>
         <w:rPr>
           <w:rFonts w:cs="Arial"/>
@@ -11588,6 +12367,7 @@
         </w:rPr>
         <w:t>usertype</w:t>
       </w:r>
+      <w:proofErr w:type="spellEnd"/>
       <w:r>
         <w:rPr>
           <w:rFonts w:cs="Arial"/>
@@ -11611,7 +12391,29 @@
         <w:rPr>
           <w:rFonts w:cs="Arial"/>
         </w:rPr>
-        <w:t xml:space="preserve">                    VenueManager()</w:t>
+        <w:t xml:space="preserve">                    </w:t>
+      </w:r>
+      <w:proofErr w:type="spellStart"/>
+      <w:proofErr w:type="gramStart"/>
+      <w:r>
+        <w:rPr>
+          <w:rFonts w:cs="Arial"/>
+        </w:rPr>
+        <w:t>VenueManager</w:t>
+      </w:r>
+      <w:proofErr w:type="spellEnd"/>
+      <w:r>
+        <w:rPr>
+          <w:rFonts w:cs="Arial"/>
+        </w:rPr>
+        <w:t>(</w:t>
+      </w:r>
+      <w:proofErr w:type="gramEnd"/>
+      <w:r>
+        <w:rPr>
+          <w:rFonts w:cs="Arial"/>
+        </w:rPr>
+        <w:t>)</w:t>
       </w:r>
     </w:p>
     <w:p>
@@ -11782,18 +12584,22 @@
         </w:rPr>
         <w:t xml:space="preserve">function </w:t>
       </w:r>
+      <w:proofErr w:type="spellStart"/>
+      <w:proofErr w:type="gramStart"/>
       <w:r>
         <w:rPr>
           <w:rFonts w:cs="Arial"/>
         </w:rPr>
         <w:t>holdTicket</w:t>
       </w:r>
+      <w:proofErr w:type="spellEnd"/>
       <w:r>
         <w:rPr>
           <w:rFonts w:cs="Arial"/>
         </w:rPr>
         <w:t>(</w:t>
       </w:r>
+      <w:proofErr w:type="gramEnd"/>
       <w:r>
         <w:rPr>
           <w:rFonts w:cs="Arial"/>
@@ -11836,6 +12642,7 @@
           <w:rFonts w:ascii="Arial" w:hAnsi="Arial" w:cs="Arial"/>
         </w:rPr>
       </w:pPr>
+      <w:proofErr w:type="gramStart"/>
       <w:r>
         <w:rPr>
           <w:rFonts w:ascii="Arial" w:hAnsi="Arial" w:cs="Arial"/>
@@ -11848,6 +12655,7 @@
         </w:rPr>
         <w:t>{</w:t>
       </w:r>
+      <w:proofErr w:type="gramEnd"/>
     </w:p>
     <w:p>
       <w:pPr>
@@ -11912,7 +12720,21 @@
         <w:rPr>
           <w:rFonts w:ascii="Arial" w:hAnsi="Arial" w:cs="Arial"/>
         </w:rPr>
-        <w:t xml:space="preserve">2ii. Userinput choose </w:t>
+        <w:t xml:space="preserve">2ii. </w:t>
+      </w:r>
+      <w:proofErr w:type="spellStart"/>
+      <w:r>
+        <w:rPr>
+          <w:rFonts w:ascii="Arial" w:hAnsi="Arial" w:cs="Arial"/>
+        </w:rPr>
+        <w:t>Userinput</w:t>
+      </w:r>
+      <w:proofErr w:type="spellEnd"/>
+      <w:r>
+        <w:rPr>
+          <w:rFonts w:ascii="Arial" w:hAnsi="Arial" w:cs="Arial"/>
+        </w:rPr>
+        <w:t xml:space="preserve"> choose </w:t>
       </w:r>
       <w:r>
         <w:rPr>
@@ -12125,7 +12947,21 @@
         <w:rPr>
           <w:rFonts w:cs="Arial"/>
         </w:rPr>
-        <w:t>if userinput is valid data</w:t>
+        <w:t xml:space="preserve">if </w:t>
+      </w:r>
+      <w:proofErr w:type="spellStart"/>
+      <w:r>
+        <w:rPr>
+          <w:rFonts w:cs="Arial"/>
+        </w:rPr>
+        <w:t>userinput</w:t>
+      </w:r>
+      <w:proofErr w:type="spellEnd"/>
+      <w:r>
+        <w:rPr>
+          <w:rFonts w:cs="Arial"/>
+        </w:rPr>
+        <w:t xml:space="preserve"> is valid data</w:t>
       </w:r>
     </w:p>
     <w:p>
@@ -12391,7 +13227,23 @@
           <w:rFonts w:cs="Arial"/>
           <w:color w:val="000000" w:themeColor="text1"/>
         </w:rPr>
-        <w:t>contains “@” and contains known TLD (e.g. .com or .co.uk)</w:t>
+        <w:t xml:space="preserve">contains “@” and contains known TLD (e.g. .com </w:t>
+      </w:r>
+      <w:proofErr w:type="gramStart"/>
+      <w:r>
+        <w:rPr>
+          <w:rFonts w:cs="Arial"/>
+          <w:color w:val="000000" w:themeColor="text1"/>
+        </w:rPr>
+        <w:t>or .</w:t>
+      </w:r>
+      <w:proofErr w:type="gramEnd"/>
+      <w:r>
+        <w:rPr>
+          <w:rFonts w:cs="Arial"/>
+          <w:color w:val="000000" w:themeColor="text1"/>
+        </w:rPr>
+        <w:t>co.uk)</w:t>
       </w:r>
     </w:p>
     <w:p>
@@ -12921,6 +13773,7 @@
         </w:rPr>
         <w:t>first name</w:t>
       </w:r>
+      <w:proofErr w:type="gramStart"/>
       <w:r>
         <w:rPr>
           <w:rFonts w:cs="Arial"/>
@@ -12932,7 +13785,15 @@
           <w:rFonts w:cs="Arial"/>
           <w:color w:val="FFFFFF" w:themeColor="background1"/>
         </w:rPr>
-        <w:t xml:space="preserve">.   </w:t>
+        <w:t>.</w:t>
+      </w:r>
+      <w:proofErr w:type="gramEnd"/>
+      <w:r>
+        <w:rPr>
+          <w:rFonts w:cs="Arial"/>
+          <w:color w:val="FFFFFF" w:themeColor="background1"/>
+        </w:rPr>
+        <w:t xml:space="preserve">   </w:t>
       </w:r>
       <w:r>
         <w:rPr>
@@ -12983,7 +13844,21 @@
         <w:rPr>
           <w:rFonts w:cs="Arial"/>
         </w:rPr>
-        <w:t>, userType (default is 0 which is a customer account)</w:t>
+        <w:t xml:space="preserve">, </w:t>
+      </w:r>
+      <w:proofErr w:type="spellStart"/>
+      <w:r>
+        <w:rPr>
+          <w:rFonts w:cs="Arial"/>
+        </w:rPr>
+        <w:t>userType</w:t>
+      </w:r>
+      <w:proofErr w:type="spellEnd"/>
+      <w:r>
+        <w:rPr>
+          <w:rFonts w:cs="Arial"/>
+        </w:rPr>
+        <w:t xml:space="preserve"> (default is 0 which is a customer account)</w:t>
       </w:r>
     </w:p>
     <w:p>
@@ -13677,7 +14552,23 @@
                 <w:rFonts w:cs="Arial"/>
                 <w:color w:val="000000" w:themeColor="text1"/>
               </w:rPr>
-              <w:t>Get userinput for first name, last name, email, password</w:t>
+              <w:t xml:space="preserve">Get </w:t>
+            </w:r>
+            <w:proofErr w:type="spellStart"/>
+            <w:r>
+              <w:rPr>
+                <w:rFonts w:cs="Arial"/>
+                <w:color w:val="000000" w:themeColor="text1"/>
+              </w:rPr>
+              <w:t>userinput</w:t>
+            </w:r>
+            <w:proofErr w:type="spellEnd"/>
+            <w:r>
+              <w:rPr>
+                <w:rFonts w:cs="Arial"/>
+                <w:color w:val="000000" w:themeColor="text1"/>
+              </w:rPr>
+              <w:t xml:space="preserve"> for first name, last name, email, password</w:t>
             </w:r>
           </w:p>
           <w:p>
@@ -13738,24 +14629,40 @@
                 <w:rFonts w:cs="Arial"/>
               </w:rPr>
             </w:pPr>
-            <w:r>
-              <w:rPr>
-                <w:rFonts w:cs="Arial"/>
-              </w:rPr>
-              <w:t>firstName = “Bob”</w:t>
-            </w:r>
-          </w:p>
-          <w:p>
-            <w:pPr>
-              <w:rPr>
-                <w:rFonts w:cs="Arial"/>
-              </w:rPr>
-            </w:pPr>
-            <w:r>
-              <w:rPr>
-                <w:rFonts w:cs="Arial"/>
-              </w:rPr>
-              <w:t>lastName = “Smith”</w:t>
+            <w:proofErr w:type="spellStart"/>
+            <w:r>
+              <w:rPr>
+                <w:rFonts w:cs="Arial"/>
+              </w:rPr>
+              <w:t>firstName</w:t>
+            </w:r>
+            <w:proofErr w:type="spellEnd"/>
+            <w:r>
+              <w:rPr>
+                <w:rFonts w:cs="Arial"/>
+              </w:rPr>
+              <w:t xml:space="preserve"> = “Bob”</w:t>
+            </w:r>
+          </w:p>
+          <w:p>
+            <w:pPr>
+              <w:rPr>
+                <w:rFonts w:cs="Arial"/>
+              </w:rPr>
+            </w:pPr>
+            <w:proofErr w:type="spellStart"/>
+            <w:r>
+              <w:rPr>
+                <w:rFonts w:cs="Arial"/>
+              </w:rPr>
+              <w:t>lastName</w:t>
+            </w:r>
+            <w:proofErr w:type="spellEnd"/>
+            <w:r>
+              <w:rPr>
+                <w:rFonts w:cs="Arial"/>
+              </w:rPr>
+              <w:t xml:space="preserve"> = “Smith”</w:t>
             </w:r>
           </w:p>
           <w:p>
@@ -13801,24 +14708,40 @@
                 <w:rFonts w:cs="Arial"/>
               </w:rPr>
             </w:pPr>
-            <w:r>
-              <w:rPr>
-                <w:rFonts w:cs="Arial"/>
-              </w:rPr>
-              <w:t>firstName = “Bob”</w:t>
-            </w:r>
-          </w:p>
-          <w:p>
-            <w:pPr>
-              <w:rPr>
-                <w:rFonts w:cs="Arial"/>
-              </w:rPr>
-            </w:pPr>
-            <w:r>
-              <w:rPr>
-                <w:rFonts w:cs="Arial"/>
-              </w:rPr>
-              <w:t>lastName = “Smith”</w:t>
+            <w:proofErr w:type="spellStart"/>
+            <w:r>
+              <w:rPr>
+                <w:rFonts w:cs="Arial"/>
+              </w:rPr>
+              <w:t>firstName</w:t>
+            </w:r>
+            <w:proofErr w:type="spellEnd"/>
+            <w:r>
+              <w:rPr>
+                <w:rFonts w:cs="Arial"/>
+              </w:rPr>
+              <w:t xml:space="preserve"> = “Bob”</w:t>
+            </w:r>
+          </w:p>
+          <w:p>
+            <w:pPr>
+              <w:rPr>
+                <w:rFonts w:cs="Arial"/>
+              </w:rPr>
+            </w:pPr>
+            <w:proofErr w:type="spellStart"/>
+            <w:r>
+              <w:rPr>
+                <w:rFonts w:cs="Arial"/>
+              </w:rPr>
+              <w:t>lastName</w:t>
+            </w:r>
+            <w:proofErr w:type="spellEnd"/>
+            <w:r>
+              <w:rPr>
+                <w:rFonts w:cs="Arial"/>
+              </w:rPr>
+              <w:t xml:space="preserve"> = “Smith”</w:t>
             </w:r>
           </w:p>
           <w:p>
@@ -13957,7 +14880,21 @@
               <w:rPr>
                 <w:rFonts w:cs="Arial"/>
               </w:rPr>
-              <w:t>Verify userinput for first/last name should be: not null, letters only</w:t>
+              <w:t xml:space="preserve">Verify </w:t>
+            </w:r>
+            <w:proofErr w:type="spellStart"/>
+            <w:r>
+              <w:rPr>
+                <w:rFonts w:cs="Arial"/>
+              </w:rPr>
+              <w:t>userinput</w:t>
+            </w:r>
+            <w:proofErr w:type="spellEnd"/>
+            <w:r>
+              <w:rPr>
+                <w:rFonts w:cs="Arial"/>
+              </w:rPr>
+              <w:t xml:space="preserve"> for first/last name should be: not null, letters only</w:t>
             </w:r>
           </w:p>
         </w:tc>
@@ -14055,10 +14992,109 @@
         <w:br/>
       </w:r>
       <w:bookmarkStart w:id="15" w:name="_Toc92731431"/>
-      <w:r>
+    </w:p>
+    <w:p>
+      <w:pPr>
         <w:rPr>
           <w:rStyle w:val="Heading2Char"/>
         </w:rPr>
+      </w:pPr>
+    </w:p>
+    <w:p>
+      <w:pPr>
+        <w:rPr>
+          <w:rStyle w:val="Heading2Char"/>
+        </w:rPr>
+      </w:pPr>
+    </w:p>
+    <w:p>
+      <w:pPr>
+        <w:rPr>
+          <w:rStyle w:val="Heading2Char"/>
+        </w:rPr>
+      </w:pPr>
+    </w:p>
+    <w:p>
+      <w:pPr>
+        <w:rPr>
+          <w:rStyle w:val="Heading2Char"/>
+        </w:rPr>
+      </w:pPr>
+    </w:p>
+    <w:p>
+      <w:pPr>
+        <w:rPr>
+          <w:rStyle w:val="Heading2Char"/>
+        </w:rPr>
+      </w:pPr>
+    </w:p>
+    <w:p>
+      <w:pPr>
+        <w:rPr>
+          <w:rStyle w:val="Heading2Char"/>
+        </w:rPr>
+      </w:pPr>
+    </w:p>
+    <w:p>
+      <w:pPr>
+        <w:rPr>
+          <w:rStyle w:val="Heading2Char"/>
+        </w:rPr>
+      </w:pPr>
+    </w:p>
+    <w:p>
+      <w:pPr>
+        <w:rPr>
+          <w:rStyle w:val="Heading2Char"/>
+        </w:rPr>
+      </w:pPr>
+    </w:p>
+    <w:p>
+      <w:pPr>
+        <w:rPr>
+          <w:rStyle w:val="Heading2Char"/>
+        </w:rPr>
+      </w:pPr>
+    </w:p>
+    <w:p>
+      <w:pPr>
+        <w:rPr>
+          <w:rStyle w:val="Heading2Char"/>
+        </w:rPr>
+      </w:pPr>
+    </w:p>
+    <w:p>
+      <w:pPr>
+        <w:rPr>
+          <w:rStyle w:val="Heading2Char"/>
+        </w:rPr>
+      </w:pPr>
+    </w:p>
+    <w:p>
+      <w:pPr>
+        <w:rPr>
+          <w:rStyle w:val="Heading2Char"/>
+        </w:rPr>
+      </w:pPr>
+    </w:p>
+    <w:p>
+      <w:pPr>
+        <w:rPr>
+          <w:rStyle w:val="Heading2Char"/>
+        </w:rPr>
+      </w:pPr>
+    </w:p>
+    <w:p>
+      <w:pPr>
+        <w:rPr>
+          <w:rStyle w:val="Heading2Char"/>
+        </w:rPr>
+      </w:pPr>
+      <w:r>
+        <w:rPr>
+          <w:rStyle w:val="Heading2Char"/>
+        </w:rPr>
+        <w:lastRenderedPageBreak/>
         <w:t>Report</w:t>
       </w:r>
       <w:bookmarkEnd w:id="15"/>
@@ -14078,7 +15114,7 @@
       </w:r>
     </w:p>
     <w:sectPr>
-      <w:footerReference w:type="default" r:id="rId13"/>
+      <w:footerReference w:type="default" r:id="rId16"/>
       <w:pgSz w:w="11906" w:h="16838"/>
       <w:pgMar w:top="1440" w:right="1440" w:bottom="1440" w:left="1440" w:header="708" w:footer="708" w:gutter="0"/>
       <w:pgNumType w:start="0"/>

</xml_diff>